<commit_message>
new image processing friendly form
</commit_message>
<xml_diff>
--- a/2481 Scouting Form 2019.docx
+++ b/2481 Scouting Form 2019.docx
@@ -1,10 +1,24 @@
 
 <file path=word/document.xml><?xml version="1.0" encoding="utf-8"?>
-<w:document xmlns:wpc="http://schemas.microsoft.com/office/word/2010/wordprocessingCanvas" xmlns:mc="http://schemas.openxmlformats.org/markup-compatibility/2006" xmlns:o="urn:schemas-microsoft-com:office:office" xmlns:r="http://schemas.openxmlformats.org/officeDocument/2006/relationships" xmlns:m="http://schemas.openxmlformats.org/officeDocument/2006/math" xmlns:v="urn:schemas-microsoft-com:vml" xmlns:wp14="http://schemas.microsoft.com/office/word/2010/wordprocessingDrawing" xmlns:wp="http://schemas.openxmlformats.org/drawingml/2006/wordprocessingDrawing" xmlns:w10="urn:schemas-microsoft-com:office:word" xmlns:w="http://schemas.openxmlformats.org/wordprocessingml/2006/main" xmlns:w14="http://schemas.microsoft.com/office/word/2010/wordml" xmlns:wpg="http://schemas.microsoft.com/office/word/2010/wordprocessingGroup" xmlns:wpi="http://schemas.microsoft.com/office/word/2010/wordprocessingInk" xmlns:wne="http://schemas.microsoft.com/office/word/2006/wordml" xmlns:wps="http://schemas.microsoft.com/office/word/2010/wordprocessingShape" mc:Ignorable="w14 wp14">
+<w:document xmlns:wpc="http://schemas.microsoft.com/office/word/2010/wordprocessingCanvas" xmlns:mc="http://schemas.openxmlformats.org/markup-compatibility/2006" xmlns:o="urn:schemas-microsoft-com:office:office" xmlns:r="http://schemas.openxmlformats.org/officeDocument/2006/relationships" xmlns:m="http://schemas.openxmlformats.org/officeDocument/2006/math" xmlns:v="urn:schemas-microsoft-com:vml" xmlns:wp14="http://schemas.microsoft.com/office/word/2010/wordprocessingDrawing" xmlns:wp="http://schemas.openxmlformats.org/drawingml/2006/wordprocessingDrawing" xmlns:w10="urn:schemas-microsoft-com:office:word" xmlns:w="http://schemas.openxmlformats.org/wordprocessingml/2006/main" xmlns:w14="http://schemas.microsoft.com/office/word/2010/wordml" xmlns:w15="http://schemas.microsoft.com/office/word/2012/wordml" xmlns:wpg="http://schemas.microsoft.com/office/word/2010/wordprocessingGroup" xmlns:wpi="http://schemas.microsoft.com/office/word/2010/wordprocessingInk" xmlns:wne="http://schemas.microsoft.com/office/word/2006/wordml" xmlns:wps="http://schemas.microsoft.com/office/word/2010/wordprocessingShape" mc:Ignorable="w14 w15 wp14">
   <w:body>
     <w:p>
       <w:pPr>
-        <w:spacing w:after="0" w:line="240" w:lineRule="auto"/>
+        <w:tabs>
+          <w:tab w:val="left" w:pos="2610"/>
+          <w:tab w:val="left" w:pos="3330"/>
+          <w:tab w:val="left" w:pos="4050"/>
+          <w:tab w:val="left" w:pos="4770"/>
+          <w:tab w:val="left" w:pos="5490"/>
+          <w:tab w:val="left" w:pos="6210"/>
+          <w:tab w:val="left" w:pos="6930"/>
+          <w:tab w:val="left" w:pos="7650"/>
+          <w:tab w:val="left" w:pos="8370"/>
+          <w:tab w:val="left" w:pos="9090"/>
+          <w:tab w:val="left" w:pos="9810"/>
+          <w:tab w:val="left" w:pos="10440"/>
+        </w:tabs>
+        <w:spacing w:after="0" w:line="276" w:lineRule="auto"/>
         <w:jc w:val="center"/>
         <w:rPr>
           <w:sz w:val="44"/>
@@ -18,16 +32,16 @@
         <mc:AlternateContent>
           <mc:Choice Requires="wps">
             <w:drawing>
-              <wp:anchor distT="0" distB="0" distL="114300" distR="114300" simplePos="0" relativeHeight="251839488" behindDoc="0" locked="0" layoutInCell="1" allowOverlap="1">
+              <wp:anchor distT="0" distB="0" distL="114300" distR="114300" simplePos="0" relativeHeight="251820544" behindDoc="0" locked="0" layoutInCell="1" allowOverlap="1" wp14:anchorId="292F98FA" wp14:editId="220C81FE">
                 <wp:simplePos x="0" y="0"/>
                 <wp:positionH relativeFrom="column">
-                  <wp:posOffset>-182880</wp:posOffset>
+                  <wp:posOffset>1404257</wp:posOffset>
                 </wp:positionH>
                 <wp:positionV relativeFrom="paragraph">
-                  <wp:posOffset>-182880</wp:posOffset>
+                  <wp:posOffset>348343</wp:posOffset>
                 </wp:positionV>
-                <wp:extent cx="7223760" cy="9509760"/>
-                <wp:effectExtent l="19050" t="19050" r="15240" b="15240"/>
+                <wp:extent cx="5633720" cy="8882743"/>
+                <wp:effectExtent l="19050" t="19050" r="24130" b="13970"/>
                 <wp:wrapNone/>
                 <wp:docPr id="1" name="Rectangle 1"/>
                 <wp:cNvGraphicFramePr/>
@@ -38,7 +52,7 @@
                       <wps:spPr>
                         <a:xfrm>
                           <a:off x="0" y="0"/>
-                          <a:ext cx="7223760" cy="9509760"/>
+                          <a:ext cx="5633720" cy="8882743"/>
                         </a:xfrm>
                         <a:prstGeom prst="rect">
                           <a:avLst/>
@@ -87,16 +101,106 @@
           </mc:Choice>
           <mc:Fallback>
             <w:pict>
-              <v:rect id="Rectangle 1" o:spid="_x0000_s1026" style="position:absolute;margin-left:-14.4pt;margin-top:-14.4pt;width:568.8pt;height:748.8pt;z-index:251839488;visibility:visible;mso-wrap-style:square;mso-width-percent:0;mso-height-percent:0;mso-wrap-distance-left:9pt;mso-wrap-distance-top:0;mso-wrap-distance-right:9pt;mso-wrap-distance-bottom:0;mso-position-horizontal:absolute;mso-position-horizontal-relative:text;mso-position-vertical:absolute;mso-position-vertical-relative:text;mso-width-percent:0;mso-height-percent:0;mso-width-relative:margin;mso-height-relative:margin;v-text-anchor:middle" o:gfxdata="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" filled="f" strokecolor="black [3213]" strokeweight="3pt"/>
+              <v:rect w14:anchorId="02DF4ABC" id="Rectangle 1" o:spid="_x0000_s1026" style="position:absolute;margin-left:110.55pt;margin-top:27.45pt;width:443.6pt;height:699.45pt;z-index:251820544;visibility:visible;mso-wrap-style:square;mso-width-percent:0;mso-height-percent:0;mso-wrap-distance-left:9pt;mso-wrap-distance-top:0;mso-wrap-distance-right:9pt;mso-wrap-distance-bottom:0;mso-position-horizontal:absolute;mso-position-horizontal-relative:text;mso-position-vertical:absolute;mso-position-vertical-relative:text;mso-width-percent:0;mso-height-percent:0;mso-width-relative:margin;mso-height-relative:margin;v-text-anchor:middle" o:gfxdata="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" filled="f" strokecolor="black [3213]" strokeweight="3pt"/>
             </w:pict>
           </mc:Fallback>
         </mc:AlternateContent>
       </w:r>
       <w:r>
         <w:rPr>
+          <w:noProof/>
           <w:sz w:val="44"/>
         </w:rPr>
-        <w:t xml:space="preserve">2481 Scouting </w:t>
+        <mc:AlternateContent>
+          <mc:Choice Requires="wps">
+            <w:drawing>
+              <wp:anchor distT="0" distB="0" distL="114300" distR="114300" simplePos="0" relativeHeight="251827712" behindDoc="0" locked="0" layoutInCell="1" allowOverlap="1" wp14:anchorId="59203CDC" wp14:editId="44CBA960">
+                <wp:simplePos x="0" y="0"/>
+                <wp:positionH relativeFrom="column">
+                  <wp:posOffset>1404257</wp:posOffset>
+                </wp:positionH>
+                <wp:positionV relativeFrom="paragraph">
+                  <wp:posOffset>359229</wp:posOffset>
+                </wp:positionV>
+                <wp:extent cx="5645332" cy="402771"/>
+                <wp:effectExtent l="0" t="0" r="12700" b="16510"/>
+                <wp:wrapNone/>
+                <wp:docPr id="3" name="Rectangle 3"/>
+                <wp:cNvGraphicFramePr/>
+                <a:graphic xmlns:a="http://schemas.openxmlformats.org/drawingml/2006/main">
+                  <a:graphicData uri="http://schemas.microsoft.com/office/word/2010/wordprocessingShape">
+                    <wps:wsp>
+                      <wps:cNvSpPr/>
+                      <wps:spPr>
+                        <a:xfrm>
+                          <a:off x="0" y="0"/>
+                          <a:ext cx="5645332" cy="402771"/>
+                        </a:xfrm>
+                        <a:prstGeom prst="rect">
+                          <a:avLst/>
+                        </a:prstGeom>
+                        <a:solidFill>
+                          <a:schemeClr val="tx1"/>
+                        </a:solidFill>
+                        <a:ln>
+                          <a:solidFill>
+                            <a:schemeClr val="tx1"/>
+                          </a:solidFill>
+                        </a:ln>
+                        <a:effectLst/>
+                      </wps:spPr>
+                      <wps:style>
+                        <a:lnRef idx="2">
+                          <a:schemeClr val="accent1">
+                            <a:shade val="50000"/>
+                          </a:schemeClr>
+                        </a:lnRef>
+                        <a:fillRef idx="1">
+                          <a:schemeClr val="accent1"/>
+                        </a:fillRef>
+                        <a:effectRef idx="0">
+                          <a:schemeClr val="accent1"/>
+                        </a:effectRef>
+                        <a:fontRef idx="minor">
+                          <a:schemeClr val="lt1"/>
+                        </a:fontRef>
+                      </wps:style>
+                      <wps:bodyPr rot="0" spcFirstLastPara="0" vertOverflow="overflow" horzOverflow="overflow" vert="horz" wrap="square" lIns="91440" tIns="45720" rIns="91440" bIns="45720" numCol="1" spcCol="0" rtlCol="0" fromWordArt="0" anchor="ctr" anchorCtr="0" forceAA="0" compatLnSpc="1">
+                        <a:prstTxWarp prst="textNoShape">
+                          <a:avLst/>
+                        </a:prstTxWarp>
+                        <a:noAutofit/>
+                      </wps:bodyPr>
+                    </wps:wsp>
+                  </a:graphicData>
+                </a:graphic>
+                <wp14:sizeRelH relativeFrom="margin">
+                  <wp14:pctWidth>0</wp14:pctWidth>
+                </wp14:sizeRelH>
+                <wp14:sizeRelV relativeFrom="margin">
+                  <wp14:pctHeight>0</wp14:pctHeight>
+                </wp14:sizeRelV>
+              </wp:anchor>
+            </w:drawing>
+          </mc:Choice>
+          <mc:Fallback>
+            <w:pict>
+              <v:rect w14:anchorId="1CB64D9C" id="Rectangle 3" o:spid="_x0000_s1026" style="position:absolute;margin-left:110.55pt;margin-top:28.3pt;width:444.5pt;height:31.7pt;z-index:251827712;visibility:visible;mso-wrap-style:square;mso-width-percent:0;mso-height-percent:0;mso-wrap-distance-left:9pt;mso-wrap-distance-top:0;mso-wrap-distance-right:9pt;mso-wrap-distance-bottom:0;mso-position-horizontal:absolute;mso-position-horizontal-relative:text;mso-position-vertical:absolute;mso-position-vertical-relative:text;mso-width-percent:0;mso-height-percent:0;mso-width-relative:margin;mso-height-relative:margin;v-text-anchor:middle" o:gfxdata="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" fillcolor="black [3213]" strokecolor="black [3213]" strokeweight="1pt"/>
+            </w:pict>
+          </mc:Fallback>
+        </mc:AlternateContent>
+      </w:r>
+      <w:r>
+        <w:rPr>
+          <w:sz w:val="44"/>
+        </w:rPr>
+        <w:t>2</w:t>
+      </w:r>
+      <w:r>
+        <w:rPr>
+          <w:sz w:val="44"/>
+        </w:rPr>
+        <w:t xml:space="preserve">481 Scouting </w:t>
       </w:r>
       <w:r>
         <w:rPr>
@@ -113,7 +217,44 @@
     </w:p>
     <w:p>
       <w:pPr>
-        <w:spacing w:after="0" w:line="240" w:lineRule="auto"/>
+        <w:tabs>
+          <w:tab w:val="left" w:pos="2610"/>
+          <w:tab w:val="left" w:pos="3330"/>
+          <w:tab w:val="left" w:pos="4050"/>
+          <w:tab w:val="left" w:pos="4770"/>
+          <w:tab w:val="left" w:pos="5490"/>
+          <w:tab w:val="left" w:pos="6210"/>
+          <w:tab w:val="left" w:pos="6930"/>
+          <w:tab w:val="left" w:pos="7650"/>
+          <w:tab w:val="left" w:pos="8370"/>
+          <w:tab w:val="left" w:pos="9090"/>
+          <w:tab w:val="left" w:pos="9810"/>
+          <w:tab w:val="left" w:pos="10440"/>
+        </w:tabs>
+        <w:spacing w:after="0" w:line="276" w:lineRule="auto"/>
+        <w:jc w:val="center"/>
+        <w:rPr>
+          <w:sz w:val="44"/>
+        </w:rPr>
+      </w:pPr>
+    </w:p>
+    <w:p>
+      <w:pPr>
+        <w:tabs>
+          <w:tab w:val="left" w:pos="2610"/>
+          <w:tab w:val="left" w:pos="3330"/>
+          <w:tab w:val="left" w:pos="4050"/>
+          <w:tab w:val="left" w:pos="4770"/>
+          <w:tab w:val="left" w:pos="5490"/>
+          <w:tab w:val="left" w:pos="6210"/>
+          <w:tab w:val="left" w:pos="6930"/>
+          <w:tab w:val="left" w:pos="7650"/>
+          <w:tab w:val="left" w:pos="8370"/>
+          <w:tab w:val="left" w:pos="9090"/>
+          <w:tab w:val="left" w:pos="9810"/>
+          <w:tab w:val="left" w:pos="10440"/>
+        </w:tabs>
+        <w:spacing w:after="0" w:line="312" w:lineRule="auto"/>
         <w:rPr>
           <w:sz w:val="36"/>
         </w:rPr>
@@ -126,10 +267,10 @@
         <mc:AlternateContent>
           <mc:Choice Requires="wpg">
             <w:drawing>
-              <wp:anchor distT="0" distB="0" distL="114300" distR="114300" simplePos="0" relativeHeight="251797504" behindDoc="0" locked="0" layoutInCell="1" allowOverlap="1" wp14:anchorId="10C4FEC1" wp14:editId="706DF9E4">
+              <wp:anchor distT="0" distB="0" distL="114300" distR="114300" simplePos="0" relativeHeight="251600384" behindDoc="0" locked="0" layoutInCell="1" allowOverlap="1" wp14:anchorId="10C4FEC1" wp14:editId="706DF9E4">
                 <wp:simplePos x="0" y="0"/>
                 <wp:positionH relativeFrom="column">
-                  <wp:posOffset>1299845</wp:posOffset>
+                  <wp:posOffset>1579154</wp:posOffset>
                 </wp:positionH>
                 <wp:positionV relativeFrom="paragraph">
                   <wp:posOffset>99695</wp:posOffset>
@@ -516,7 +657,7 @@
           </mc:Choice>
           <mc:Fallback>
             <w:pict>
-              <v:group id="Group 307" o:spid="_x0000_s1026" style="position:absolute;margin-left:102.35pt;margin-top:7.85pt;width:341.6pt;height:18pt;z-index:251797504;mso-width-relative:margin" coordsize="43387,2286" o:gfxdata="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">
+              <v:group w14:anchorId="6255C626" id="Group 307" o:spid="_x0000_s1026" style="position:absolute;margin-left:124.35pt;margin-top:7.85pt;width:341.6pt;height:18pt;z-index:251600384;mso-width-relative:margin" coordsize="43387,2286" o:gfxdata="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">
                 <v:oval id="Oval 212" o:spid="_x0000_s1027" style="position:absolute;left:4611;width:2280;height:2286;visibility:visible;mso-wrap-style:square;v-text-anchor:middle" o:gfxdata="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" filled="f" strokecolor="black [1600]" strokeweight="1pt">
                   <v:stroke joinstyle="miter"/>
                 </v:oval>
@@ -657,7 +798,21 @@
     </w:p>
     <w:p>
       <w:pPr>
-        <w:spacing w:after="0" w:line="240" w:lineRule="auto"/>
+        <w:tabs>
+          <w:tab w:val="left" w:pos="2610"/>
+          <w:tab w:val="left" w:pos="3330"/>
+          <w:tab w:val="left" w:pos="4050"/>
+          <w:tab w:val="left" w:pos="4770"/>
+          <w:tab w:val="left" w:pos="5490"/>
+          <w:tab w:val="left" w:pos="6210"/>
+          <w:tab w:val="left" w:pos="6930"/>
+          <w:tab w:val="left" w:pos="7650"/>
+          <w:tab w:val="left" w:pos="8370"/>
+          <w:tab w:val="left" w:pos="9090"/>
+          <w:tab w:val="left" w:pos="9810"/>
+          <w:tab w:val="left" w:pos="10440"/>
+        </w:tabs>
+        <w:spacing w:after="0" w:line="312" w:lineRule="auto"/>
         <w:rPr>
           <w:sz w:val="44"/>
         </w:rPr>
@@ -670,10 +825,10 @@
         <mc:AlternateContent>
           <mc:Choice Requires="wpg">
             <w:drawing>
-              <wp:anchor distT="0" distB="0" distL="114300" distR="114300" simplePos="0" relativeHeight="251799552" behindDoc="0" locked="0" layoutInCell="1" allowOverlap="1" wp14:anchorId="6E1BD37A" wp14:editId="3C8CED93">
+              <wp:anchor distT="0" distB="0" distL="114300" distR="114300" simplePos="0" relativeHeight="251616768" behindDoc="0" locked="0" layoutInCell="1" allowOverlap="1" wp14:anchorId="6E1BD37A" wp14:editId="3C8CED93">
                 <wp:simplePos x="0" y="0"/>
                 <wp:positionH relativeFrom="column">
-                  <wp:posOffset>1299845</wp:posOffset>
+                  <wp:posOffset>1579154</wp:posOffset>
                 </wp:positionH>
                 <wp:positionV relativeFrom="paragraph">
                   <wp:posOffset>100965</wp:posOffset>
@@ -1060,7 +1215,7 @@
           </mc:Choice>
           <mc:Fallback>
             <w:pict>
-              <v:group id="Group 437" o:spid="_x0000_s1026" style="position:absolute;margin-left:102.35pt;margin-top:7.95pt;width:341.6pt;height:18pt;z-index:251799552;mso-width-relative:margin" coordsize="43387,2286" o:gfxdata="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">
+              <v:group w14:anchorId="2152D256" id="Group 437" o:spid="_x0000_s1026" style="position:absolute;margin-left:124.35pt;margin-top:7.95pt;width:341.6pt;height:18pt;z-index:251616768;mso-width-relative:margin" coordsize="43387,2286" o:gfxdata="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">
                 <v:oval id="Oval 438" o:spid="_x0000_s1027" style="position:absolute;left:4611;width:2280;height:2286;visibility:visible;mso-wrap-style:square;v-text-anchor:middle" o:gfxdata="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" filled="f" strokecolor="black [1600]" strokeweight="1pt">
                   <v:stroke joinstyle="miter"/>
                 </v:oval>
@@ -1212,7 +1367,21 @@
     </w:p>
     <w:p>
       <w:pPr>
-        <w:spacing w:after="0" w:line="240" w:lineRule="auto"/>
+        <w:tabs>
+          <w:tab w:val="left" w:pos="2610"/>
+          <w:tab w:val="left" w:pos="3330"/>
+          <w:tab w:val="left" w:pos="4050"/>
+          <w:tab w:val="left" w:pos="4770"/>
+          <w:tab w:val="left" w:pos="5490"/>
+          <w:tab w:val="left" w:pos="6210"/>
+          <w:tab w:val="left" w:pos="6930"/>
+          <w:tab w:val="left" w:pos="7650"/>
+          <w:tab w:val="left" w:pos="8370"/>
+          <w:tab w:val="left" w:pos="9090"/>
+          <w:tab w:val="left" w:pos="9810"/>
+          <w:tab w:val="left" w:pos="10440"/>
+        </w:tabs>
+        <w:spacing w:after="0" w:line="312" w:lineRule="auto"/>
         <w:rPr>
           <w:sz w:val="44"/>
         </w:rPr>
@@ -1225,13 +1394,13 @@
         <mc:AlternateContent>
           <mc:Choice Requires="wpg">
             <w:drawing>
-              <wp:anchor distT="0" distB="0" distL="114300" distR="114300" simplePos="0" relativeHeight="251801600" behindDoc="0" locked="0" layoutInCell="1" allowOverlap="1" wp14:anchorId="0582FCCB" wp14:editId="0D28A9CD">
+              <wp:anchor distT="0" distB="0" distL="114300" distR="114300" simplePos="0" relativeHeight="251633152" behindDoc="0" locked="0" layoutInCell="1" allowOverlap="1" wp14:anchorId="0582FCCB" wp14:editId="0D28A9CD">
                 <wp:simplePos x="0" y="0"/>
                 <wp:positionH relativeFrom="column">
-                  <wp:posOffset>1300038</wp:posOffset>
+                  <wp:posOffset>1579154</wp:posOffset>
                 </wp:positionH>
                 <wp:positionV relativeFrom="paragraph">
-                  <wp:posOffset>94173</wp:posOffset>
+                  <wp:posOffset>93980</wp:posOffset>
                 </wp:positionV>
                 <wp:extent cx="4338338" cy="228600"/>
                 <wp:effectExtent l="0" t="0" r="24130" b="19050"/>
@@ -1615,7 +1784,7 @@
           </mc:Choice>
           <mc:Fallback>
             <w:pict>
-              <v:group id="Group 520" o:spid="_x0000_s1026" style="position:absolute;margin-left:102.35pt;margin-top:7.4pt;width:341.6pt;height:18pt;z-index:251801600;mso-width-relative:margin" coordsize="43387,2286" o:gfxdata="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">
+              <v:group w14:anchorId="3614F38F" id="Group 520" o:spid="_x0000_s1026" style="position:absolute;margin-left:124.35pt;margin-top:7.4pt;width:341.6pt;height:18pt;z-index:251633152;mso-width-relative:margin" coordsize="43387,2286" o:gfxdata="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">
                 <v:oval id="Oval 521" o:spid="_x0000_s1027" style="position:absolute;left:4611;width:2280;height:2286;visibility:visible;mso-wrap-style:square;v-text-anchor:middle" o:gfxdata="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" filled="f" strokecolor="black [1600]" strokeweight="1pt">
                   <v:stroke joinstyle="miter"/>
                 </v:oval>
@@ -1766,10 +1935,21 @@
     </w:p>
     <w:p>
       <w:pPr>
-        <w:pBdr>
-          <w:bottom w:val="single" w:sz="4" w:space="1" w:color="auto"/>
-        </w:pBdr>
-        <w:spacing w:after="0" w:line="240" w:lineRule="auto"/>
+        <w:tabs>
+          <w:tab w:val="left" w:pos="2610"/>
+          <w:tab w:val="left" w:pos="3330"/>
+          <w:tab w:val="left" w:pos="4050"/>
+          <w:tab w:val="left" w:pos="4770"/>
+          <w:tab w:val="left" w:pos="5490"/>
+          <w:tab w:val="left" w:pos="6210"/>
+          <w:tab w:val="left" w:pos="6930"/>
+          <w:tab w:val="left" w:pos="7650"/>
+          <w:tab w:val="left" w:pos="8370"/>
+          <w:tab w:val="left" w:pos="9090"/>
+          <w:tab w:val="left" w:pos="9810"/>
+          <w:tab w:val="left" w:pos="10440"/>
+        </w:tabs>
+        <w:spacing w:after="0" w:line="312" w:lineRule="auto"/>
         <w:rPr>
           <w:sz w:val="44"/>
         </w:rPr>
@@ -1782,13 +1962,13 @@
         <mc:AlternateContent>
           <mc:Choice Requires="wpg">
             <w:drawing>
-              <wp:anchor distT="0" distB="0" distL="114300" distR="114300" simplePos="0" relativeHeight="251811840" behindDoc="0" locked="0" layoutInCell="1" allowOverlap="1" wp14:anchorId="6C06DDD5" wp14:editId="5E7935B4">
+              <wp:anchor distT="0" distB="0" distL="114300" distR="114300" simplePos="0" relativeHeight="251715072" behindDoc="0" locked="0" layoutInCell="1" allowOverlap="1" wp14:anchorId="6C06DDD5" wp14:editId="5E7935B4">
                 <wp:simplePos x="0" y="0"/>
                 <wp:positionH relativeFrom="column">
-                  <wp:posOffset>1300038</wp:posOffset>
+                  <wp:posOffset>1578610</wp:posOffset>
                 </wp:positionH>
                 <wp:positionV relativeFrom="paragraph">
-                  <wp:posOffset>103036</wp:posOffset>
+                  <wp:posOffset>80554</wp:posOffset>
                 </wp:positionV>
                 <wp:extent cx="4338338" cy="228600"/>
                 <wp:effectExtent l="0" t="0" r="24130" b="19050"/>
@@ -2172,7 +2352,7 @@
           </mc:Choice>
           <mc:Fallback>
             <w:pict>
-              <v:group id="Group 585" o:spid="_x0000_s1026" style="position:absolute;margin-left:102.35pt;margin-top:8.1pt;width:341.6pt;height:18pt;z-index:251811840;mso-width-relative:margin" coordsize="43387,2286" o:gfxdata="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">
+              <v:group w14:anchorId="664EA0BB" id="Group 585" o:spid="_x0000_s1026" style="position:absolute;margin-left:124.3pt;margin-top:6.35pt;width:341.6pt;height:18pt;z-index:251715072;mso-width-relative:margin" coordsize="43387,2286" o:gfxdata="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">
                 <v:oval id="Oval 586" o:spid="_x0000_s1027" style="position:absolute;left:4611;width:2280;height:2286;visibility:visible;mso-wrap-style:square;v-text-anchor:middle" o:gfxdata="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" filled="f" strokecolor="black [1600]" strokeweight="1pt">
                   <v:stroke joinstyle="miter"/>
                 </v:oval>
@@ -2323,7 +2503,21 @@
     </w:p>
     <w:p>
       <w:pPr>
-        <w:spacing w:after="0" w:line="240" w:lineRule="auto"/>
+        <w:tabs>
+          <w:tab w:val="left" w:pos="2610"/>
+          <w:tab w:val="left" w:pos="3330"/>
+          <w:tab w:val="left" w:pos="4050"/>
+          <w:tab w:val="left" w:pos="4770"/>
+          <w:tab w:val="left" w:pos="5490"/>
+          <w:tab w:val="left" w:pos="6210"/>
+          <w:tab w:val="left" w:pos="6930"/>
+          <w:tab w:val="left" w:pos="7650"/>
+          <w:tab w:val="left" w:pos="8370"/>
+          <w:tab w:val="left" w:pos="9090"/>
+          <w:tab w:val="left" w:pos="9810"/>
+          <w:tab w:val="left" w:pos="10440"/>
+        </w:tabs>
+        <w:spacing w:after="0" w:line="312" w:lineRule="auto"/>
         <w:rPr>
           <w:sz w:val="44"/>
         </w:rPr>
@@ -2336,10 +2530,10 @@
         <mc:AlternateContent>
           <mc:Choice Requires="wpg">
             <w:drawing>
-              <wp:anchor distT="0" distB="0" distL="114300" distR="114300" simplePos="0" relativeHeight="251803648" behindDoc="0" locked="0" layoutInCell="1" allowOverlap="1" wp14:anchorId="6B0E2802" wp14:editId="1921CAF7">
+              <wp:anchor distT="0" distB="0" distL="114300" distR="114300" simplePos="0" relativeHeight="251649536" behindDoc="0" locked="0" layoutInCell="1" allowOverlap="1" wp14:anchorId="6B0E2802" wp14:editId="1921CAF7">
                 <wp:simplePos x="0" y="0"/>
                 <wp:positionH relativeFrom="column">
-                  <wp:posOffset>1299845</wp:posOffset>
+                  <wp:posOffset>1579154</wp:posOffset>
                 </wp:positionH>
                 <wp:positionV relativeFrom="paragraph">
                   <wp:posOffset>92075</wp:posOffset>
@@ -2726,7 +2920,7 @@
           </mc:Choice>
           <mc:Fallback>
             <w:pict>
-              <v:group id="Group 533" o:spid="_x0000_s1026" style="position:absolute;margin-left:102.35pt;margin-top:7.25pt;width:341.6pt;height:18pt;z-index:251803648;mso-width-relative:margin" coordsize="43387,2286" o:gfxdata="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">
+              <v:group w14:anchorId="058381DE" id="Group 533" o:spid="_x0000_s1026" style="position:absolute;margin-left:124.35pt;margin-top:7.25pt;width:341.6pt;height:18pt;z-index:251649536;mso-width-relative:margin" coordsize="43387,2286" o:gfxdata="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">
                 <v:oval id="Oval 534" o:spid="_x0000_s1027" style="position:absolute;left:4611;width:2280;height:2286;visibility:visible;mso-wrap-style:square;v-text-anchor:middle" o:gfxdata="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" filled="f" strokecolor="black [1600]" strokeweight="1pt">
                   <v:stroke joinstyle="miter"/>
                 </v:oval>
@@ -2876,7 +3070,21 @@
     </w:p>
     <w:p>
       <w:pPr>
-        <w:spacing w:after="0" w:line="240" w:lineRule="auto"/>
+        <w:tabs>
+          <w:tab w:val="left" w:pos="2610"/>
+          <w:tab w:val="left" w:pos="3330"/>
+          <w:tab w:val="left" w:pos="4050"/>
+          <w:tab w:val="left" w:pos="4770"/>
+          <w:tab w:val="left" w:pos="5490"/>
+          <w:tab w:val="left" w:pos="6210"/>
+          <w:tab w:val="left" w:pos="6930"/>
+          <w:tab w:val="left" w:pos="7650"/>
+          <w:tab w:val="left" w:pos="8370"/>
+          <w:tab w:val="left" w:pos="9090"/>
+          <w:tab w:val="left" w:pos="9810"/>
+          <w:tab w:val="left" w:pos="10440"/>
+        </w:tabs>
+        <w:spacing w:after="0" w:line="312" w:lineRule="auto"/>
         <w:rPr>
           <w:sz w:val="44"/>
         </w:rPr>
@@ -2889,10 +3097,10 @@
         <mc:AlternateContent>
           <mc:Choice Requires="wpg">
             <w:drawing>
-              <wp:anchor distT="0" distB="0" distL="114300" distR="114300" simplePos="0" relativeHeight="251805696" behindDoc="0" locked="0" layoutInCell="1" allowOverlap="1" wp14:anchorId="4074317C" wp14:editId="449B2E06">
+              <wp:anchor distT="0" distB="0" distL="114300" distR="114300" simplePos="0" relativeHeight="251665920" behindDoc="0" locked="0" layoutInCell="1" allowOverlap="1" wp14:anchorId="4074317C" wp14:editId="449B2E06">
                 <wp:simplePos x="0" y="0"/>
                 <wp:positionH relativeFrom="column">
-                  <wp:posOffset>1299845</wp:posOffset>
+                  <wp:posOffset>1579154</wp:posOffset>
                 </wp:positionH>
                 <wp:positionV relativeFrom="paragraph">
                   <wp:posOffset>92710</wp:posOffset>
@@ -3279,7 +3487,7 @@
           </mc:Choice>
           <mc:Fallback>
             <w:pict>
-              <v:group id="Group 546" o:spid="_x0000_s1026" style="position:absolute;margin-left:102.35pt;margin-top:7.3pt;width:341.6pt;height:18pt;z-index:251805696;mso-width-relative:margin" coordsize="43387,2286" o:gfxdata="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">
+              <v:group w14:anchorId="45191A35" id="Group 546" o:spid="_x0000_s1026" style="position:absolute;margin-left:124.35pt;margin-top:7.3pt;width:341.6pt;height:18pt;z-index:251665920;mso-width-relative:margin" coordsize="43387,2286" o:gfxdata="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">
                 <v:oval id="Oval 547" o:spid="_x0000_s1027" style="position:absolute;left:4611;width:2280;height:2286;visibility:visible;mso-wrap-style:square;v-text-anchor:middle" o:gfxdata="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" filled="f" strokecolor="black [1600]" strokeweight="1pt">
                   <v:stroke joinstyle="miter"/>
                 </v:oval>
@@ -3442,7 +3650,21 @@
     </w:p>
     <w:p>
       <w:pPr>
-        <w:spacing w:after="0" w:line="240" w:lineRule="auto"/>
+        <w:tabs>
+          <w:tab w:val="left" w:pos="2610"/>
+          <w:tab w:val="left" w:pos="3330"/>
+          <w:tab w:val="left" w:pos="4050"/>
+          <w:tab w:val="left" w:pos="4770"/>
+          <w:tab w:val="left" w:pos="5490"/>
+          <w:tab w:val="left" w:pos="6210"/>
+          <w:tab w:val="left" w:pos="6930"/>
+          <w:tab w:val="left" w:pos="7650"/>
+          <w:tab w:val="left" w:pos="8370"/>
+          <w:tab w:val="left" w:pos="9090"/>
+          <w:tab w:val="left" w:pos="9810"/>
+          <w:tab w:val="left" w:pos="10440"/>
+        </w:tabs>
+        <w:spacing w:after="0" w:line="312" w:lineRule="auto"/>
         <w:rPr>
           <w:sz w:val="24"/>
         </w:rPr>
@@ -3455,13 +3677,13 @@
         <mc:AlternateContent>
           <mc:Choice Requires="wpg">
             <w:drawing>
-              <wp:anchor distT="0" distB="0" distL="114300" distR="114300" simplePos="0" relativeHeight="251807744" behindDoc="0" locked="0" layoutInCell="1" allowOverlap="1" wp14:anchorId="10417D11" wp14:editId="3B67A355">
+              <wp:anchor distT="0" distB="0" distL="114300" distR="114300" simplePos="0" relativeHeight="251682304" behindDoc="0" locked="0" layoutInCell="1" allowOverlap="1" wp14:anchorId="10417D11" wp14:editId="3B67A355">
                 <wp:simplePos x="0" y="0"/>
                 <wp:positionH relativeFrom="column">
-                  <wp:posOffset>1300038</wp:posOffset>
+                  <wp:posOffset>1579154</wp:posOffset>
                 </wp:positionH>
                 <wp:positionV relativeFrom="paragraph">
-                  <wp:posOffset>94035</wp:posOffset>
+                  <wp:posOffset>93980</wp:posOffset>
                 </wp:positionV>
                 <wp:extent cx="4338338" cy="228600"/>
                 <wp:effectExtent l="0" t="0" r="24130" b="19050"/>
@@ -3845,7 +4067,7 @@
           </mc:Choice>
           <mc:Fallback>
             <w:pict>
-              <v:group id="Group 559" o:spid="_x0000_s1026" style="position:absolute;margin-left:102.35pt;margin-top:7.4pt;width:341.6pt;height:18pt;z-index:251807744;mso-width-relative:margin" coordsize="43387,2286" o:gfxdata="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">
+              <v:group w14:anchorId="5371D30F" id="Group 559" o:spid="_x0000_s1026" style="position:absolute;margin-left:124.35pt;margin-top:7.4pt;width:341.6pt;height:18pt;z-index:251682304;mso-width-relative:margin" coordsize="43387,2286" o:gfxdata="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">
                 <v:oval id="Oval 560" o:spid="_x0000_s1027" style="position:absolute;left:4611;width:2280;height:2286;visibility:visible;mso-wrap-style:square;v-text-anchor:middle" o:gfxdata="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" filled="f" strokecolor="black [1600]" strokeweight="1pt">
                   <v:stroke joinstyle="miter"/>
                 </v:oval>
@@ -4002,11 +4224,21 @@
     </w:p>
     <w:p>
       <w:pPr>
-        <w:pBdr>
-          <w:top w:val="single" w:sz="4" w:space="1" w:color="auto"/>
-          <w:bottom w:val="single" w:sz="4" w:space="1" w:color="auto"/>
-        </w:pBdr>
-        <w:spacing w:after="0" w:line="240" w:lineRule="auto"/>
+        <w:tabs>
+          <w:tab w:val="left" w:pos="2610"/>
+          <w:tab w:val="left" w:pos="3330"/>
+          <w:tab w:val="left" w:pos="4050"/>
+          <w:tab w:val="left" w:pos="4770"/>
+          <w:tab w:val="left" w:pos="5490"/>
+          <w:tab w:val="left" w:pos="6210"/>
+          <w:tab w:val="left" w:pos="6930"/>
+          <w:tab w:val="left" w:pos="7650"/>
+          <w:tab w:val="left" w:pos="8370"/>
+          <w:tab w:val="left" w:pos="9090"/>
+          <w:tab w:val="left" w:pos="9810"/>
+          <w:tab w:val="left" w:pos="10440"/>
+        </w:tabs>
+        <w:spacing w:after="0" w:line="312" w:lineRule="auto"/>
         <w:rPr>
           <w:sz w:val="44"/>
         </w:rPr>
@@ -4019,13 +4251,13 @@
         <mc:AlternateContent>
           <mc:Choice Requires="wpg">
             <w:drawing>
-              <wp:anchor distT="0" distB="0" distL="114300" distR="114300" simplePos="0" relativeHeight="251809792" behindDoc="0" locked="0" layoutInCell="1" allowOverlap="1" wp14:anchorId="467340AF" wp14:editId="4E8550A4">
+              <wp:anchor distT="0" distB="0" distL="114300" distR="114300" simplePos="0" relativeHeight="251698688" behindDoc="0" locked="0" layoutInCell="1" allowOverlap="1" wp14:anchorId="467340AF" wp14:editId="4E8550A4">
                 <wp:simplePos x="0" y="0"/>
                 <wp:positionH relativeFrom="column">
-                  <wp:posOffset>1299845</wp:posOffset>
+                  <wp:posOffset>1579154</wp:posOffset>
                 </wp:positionH>
                 <wp:positionV relativeFrom="paragraph">
-                  <wp:posOffset>102870</wp:posOffset>
+                  <wp:posOffset>90805</wp:posOffset>
                 </wp:positionV>
                 <wp:extent cx="688975" cy="228600"/>
                 <wp:effectExtent l="0" t="0" r="15875" b="19050"/>
@@ -4127,7 +4359,7 @@
           </mc:Choice>
           <mc:Fallback>
             <w:pict>
-              <v:group id="Group 572" o:spid="_x0000_s1026" style="position:absolute;margin-left:102.35pt;margin-top:8.1pt;width:54.25pt;height:18pt;z-index:251809792;mso-width-relative:margin" coordsize="6891,2286" o:gfxdata="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">
+              <v:group w14:anchorId="76C23159" id="Group 572" o:spid="_x0000_s1026" style="position:absolute;margin-left:124.35pt;margin-top:7.15pt;width:54.25pt;height:18pt;z-index:251698688;mso-width-relative:margin" coordsize="6891,2286" o:gfxdata="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">
                 <v:oval id="Oval 573" o:spid="_x0000_s1027" style="position:absolute;left:4611;width:2280;height:2286;visibility:visible;mso-wrap-style:square;v-text-anchor:middle" o:gfxdata="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" filled="f" strokecolor="black [1600]" strokeweight="1pt">
                   <v:stroke joinstyle="miter"/>
                 </v:oval>
@@ -4153,12 +4385,6 @@
       </w:r>
       <w:r>
         <w:rPr>
-          <w:sz w:val="18"/>
-        </w:rPr>
-        <w:tab/>
-      </w:r>
-      <w:r>
-        <w:rPr>
           <w:sz w:val="28"/>
         </w:rPr>
         <w:t>R</w:t>
@@ -4173,7 +4399,21 @@
     </w:p>
     <w:p>
       <w:pPr>
-        <w:spacing w:after="0" w:line="240" w:lineRule="auto"/>
+        <w:tabs>
+          <w:tab w:val="left" w:pos="2610"/>
+          <w:tab w:val="left" w:pos="3330"/>
+          <w:tab w:val="left" w:pos="4050"/>
+          <w:tab w:val="left" w:pos="4770"/>
+          <w:tab w:val="left" w:pos="5490"/>
+          <w:tab w:val="left" w:pos="6210"/>
+          <w:tab w:val="left" w:pos="6930"/>
+          <w:tab w:val="left" w:pos="7650"/>
+          <w:tab w:val="left" w:pos="8370"/>
+          <w:tab w:val="left" w:pos="9090"/>
+          <w:tab w:val="left" w:pos="9810"/>
+          <w:tab w:val="left" w:pos="10440"/>
+        </w:tabs>
+        <w:spacing w:after="0" w:line="312" w:lineRule="auto"/>
         <w:rPr>
           <w:sz w:val="44"/>
         </w:rPr>
@@ -4186,13 +4426,13 @@
         <mc:AlternateContent>
           <mc:Choice Requires="wpg">
             <w:drawing>
-              <wp:anchor distT="0" distB="0" distL="114300" distR="114300" simplePos="0" relativeHeight="251830272" behindDoc="0" locked="0" layoutInCell="1" allowOverlap="1" wp14:anchorId="6670C077" wp14:editId="0E9474D8">
+              <wp:anchor distT="0" distB="0" distL="114300" distR="114300" simplePos="0" relativeHeight="251796992" behindDoc="0" locked="0" layoutInCell="1" allowOverlap="1" wp14:anchorId="6670C077" wp14:editId="0E9474D8">
                 <wp:simplePos x="0" y="0"/>
                 <wp:positionH relativeFrom="column">
-                  <wp:posOffset>1299845</wp:posOffset>
+                  <wp:posOffset>1579154</wp:posOffset>
                 </wp:positionH>
                 <wp:positionV relativeFrom="paragraph">
-                  <wp:posOffset>97486</wp:posOffset>
+                  <wp:posOffset>97155</wp:posOffset>
                 </wp:positionV>
                 <wp:extent cx="720873" cy="228600"/>
                 <wp:effectExtent l="0" t="0" r="22225" b="19050"/>
@@ -4294,7 +4534,7 @@
           </mc:Choice>
           <mc:Fallback>
             <w:pict>
-              <v:group id="Group 702" o:spid="_x0000_s1026" style="position:absolute;margin-left:102.35pt;margin-top:7.7pt;width:56.75pt;height:18pt;z-index:251830272;mso-width-relative:margin" coordsize="7209,2286" o:gfxdata="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">
+              <v:group w14:anchorId="4542311E" id="Group 702" o:spid="_x0000_s1026" style="position:absolute;margin-left:124.35pt;margin-top:7.65pt;width:56.75pt;height:18pt;z-index:251796992;mso-width-relative:margin" coordsize="7209,2286" o:gfxdata="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">
                 <v:oval id="Oval 703" o:spid="_x0000_s1027" style="position:absolute;left:4929;width:2280;height:2286;visibility:visible;mso-wrap-style:square;v-text-anchor:middle" o:gfxdata="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" filled="f" strokecolor="black [1600]" strokeweight="1pt">
                   <v:stroke joinstyle="miter"/>
                 </v:oval>
@@ -4329,7 +4569,21 @@
     </w:p>
     <w:p>
       <w:pPr>
-        <w:spacing w:after="0" w:line="240" w:lineRule="auto"/>
+        <w:tabs>
+          <w:tab w:val="left" w:pos="2610"/>
+          <w:tab w:val="left" w:pos="3330"/>
+          <w:tab w:val="left" w:pos="4050"/>
+          <w:tab w:val="left" w:pos="4770"/>
+          <w:tab w:val="left" w:pos="5490"/>
+          <w:tab w:val="left" w:pos="6210"/>
+          <w:tab w:val="left" w:pos="6930"/>
+          <w:tab w:val="left" w:pos="7650"/>
+          <w:tab w:val="left" w:pos="8370"/>
+          <w:tab w:val="left" w:pos="9090"/>
+          <w:tab w:val="left" w:pos="9810"/>
+          <w:tab w:val="left" w:pos="10440"/>
+        </w:tabs>
+        <w:spacing w:after="0" w:line="312" w:lineRule="auto"/>
         <w:rPr>
           <w:sz w:val="44"/>
         </w:rPr>
@@ -4342,16 +4596,16 @@
         <mc:AlternateContent>
           <mc:Choice Requires="wpg">
             <w:drawing>
-              <wp:anchor distT="0" distB="0" distL="114300" distR="114300" simplePos="0" relativeHeight="251813888" behindDoc="0" locked="0" layoutInCell="1" allowOverlap="1" wp14:anchorId="70532D40" wp14:editId="41FBE597">
+              <wp:anchor distT="0" distB="0" distL="114300" distR="114300" simplePos="0" relativeHeight="251523584" behindDoc="0" locked="0" layoutInCell="1" allowOverlap="1" wp14:anchorId="13D7E614" wp14:editId="5CA24C21">
                 <wp:simplePos x="0" y="0"/>
                 <wp:positionH relativeFrom="column">
-                  <wp:posOffset>1300038</wp:posOffset>
+                  <wp:posOffset>1578429</wp:posOffset>
                 </wp:positionH>
                 <wp:positionV relativeFrom="paragraph">
-                  <wp:posOffset>90474</wp:posOffset>
+                  <wp:posOffset>90714</wp:posOffset>
                 </wp:positionV>
-                <wp:extent cx="5300345" cy="228600"/>
-                <wp:effectExtent l="0" t="0" r="14605" b="19050"/>
+                <wp:extent cx="5245915" cy="228600"/>
+                <wp:effectExtent l="0" t="0" r="12065" b="19050"/>
                 <wp:wrapNone/>
                 <wp:docPr id="598" name="Group 598"/>
                 <wp:cNvGraphicFramePr/>
@@ -4362,9 +4616,9 @@
                       <wpg:grpSpPr>
                         <a:xfrm>
                           <a:off x="0" y="0"/>
-                          <a:ext cx="5300345" cy="228600"/>
+                          <a:ext cx="5245915" cy="228600"/>
                           <a:chOff x="0" y="0"/>
-                          <a:chExt cx="5300897" cy="228600"/>
+                          <a:chExt cx="5246462" cy="228600"/>
                         </a:xfrm>
                       </wpg:grpSpPr>
                       <wps:wsp>
@@ -4762,337 +5016,7 @@
                         <wps:cNvSpPr/>
                         <wps:spPr>
                           <a:xfrm>
-                            <a:off x="5072932" y="0"/>
-                            <a:ext cx="227965" cy="228600"/>
-                          </a:xfrm>
-                          <a:prstGeom prst="ellipse">
-                            <a:avLst/>
-                          </a:prstGeom>
-                          <a:noFill/>
-                        </wps:spPr>
-                        <wps:style>
-                          <a:lnRef idx="2">
-                            <a:schemeClr val="dk1">
-                              <a:shade val="50000"/>
-                            </a:schemeClr>
-                          </a:lnRef>
-                          <a:fillRef idx="1">
-                            <a:schemeClr val="dk1"/>
-                          </a:fillRef>
-                          <a:effectRef idx="0">
-                            <a:schemeClr val="dk1"/>
-                          </a:effectRef>
-                          <a:fontRef idx="minor">
-                            <a:schemeClr val="lt1"/>
-                          </a:fontRef>
-                        </wps:style>
-                        <wps:bodyPr rot="0" spcFirstLastPara="0" vertOverflow="overflow" horzOverflow="overflow" vert="horz" wrap="square" lIns="91440" tIns="45720" rIns="91440" bIns="45720" numCol="1" spcCol="0" rtlCol="0" fromWordArt="0" anchor="ctr" anchorCtr="0" forceAA="0" compatLnSpc="1">
-                          <a:prstTxWarp prst="textNoShape">
-                            <a:avLst/>
-                          </a:prstTxWarp>
-                          <a:noAutofit/>
-                        </wps:bodyPr>
-                      </wps:wsp>
-                    </wpg:wgp>
-                  </a:graphicData>
-                </a:graphic>
-              </wp:anchor>
-            </w:drawing>
-          </mc:Choice>
-          <mc:Fallback>
-            <w:pict>
-              <v:group id="Group 598" o:spid="_x0000_s1026" style="position:absolute;margin-left:102.35pt;margin-top:7.1pt;width:417.35pt;height:18pt;z-index:251813888" coordsize="53008,2286" o:gfxdata="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">
-                <v:oval id="Oval 599" o:spid="_x0000_s1027" style="position:absolute;left:4611;width:2280;height:2286;visibility:visible;mso-wrap-style:square;v-text-anchor:middle" o:gfxdata="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" filled="f" strokecolor="black [1600]" strokeweight="1pt">
-                  <v:stroke joinstyle="miter"/>
-                </v:oval>
-                <v:oval id="Oval 600" o:spid="_x0000_s1028" style="position:absolute;left:9144;width:2279;height:2286;visibility:visible;mso-wrap-style:square;v-text-anchor:middle" o:gfxdata="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" filled="f" strokecolor="black [1600]" strokeweight="1pt">
-                  <v:stroke joinstyle="miter"/>
-                </v:oval>
-                <v:oval id="Oval 601" o:spid="_x0000_s1029" style="position:absolute;left:13676;width:2279;height:2286;visibility:visible;mso-wrap-style:square;v-text-anchor:middle" o:gfxdata="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" filled="f" strokecolor="black [1600]" strokeweight="1pt">
-                  <v:stroke joinstyle="miter"/>
-                </v:oval>
-                <v:oval id="Oval 602" o:spid="_x0000_s1030" style="position:absolute;left:18367;width:2280;height:2286;visibility:visible;mso-wrap-style:square;v-text-anchor:middle" o:gfxdata="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" filled="f" strokeweight="1pt">
-                  <v:stroke joinstyle="miter"/>
-                </v:oval>
-                <v:oval id="Oval 603" o:spid="_x0000_s1031" style="position:absolute;left:22820;width:2279;height:2286;visibility:visible;mso-wrap-style:square;v-text-anchor:middle" o:gfxdata="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" filled="f" strokecolor="black [1600]" strokeweight="1pt">
-                  <v:stroke joinstyle="miter"/>
-                </v:oval>
-                <v:oval id="Oval 604" o:spid="_x0000_s1032" style="position:absolute;left:27432;width:2279;height:2286;visibility:visible;mso-wrap-style:square;v-text-anchor:middle" o:gfxdata="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" filled="f" strokecolor="black [1600]" strokeweight="1pt">
-                  <v:stroke joinstyle="miter"/>
-                </v:oval>
-                <v:oval id="Oval 605" o:spid="_x0000_s1033" style="position:absolute;left:31964;width:2279;height:2286;visibility:visible;mso-wrap-style:square;v-text-anchor:middle" o:gfxdata="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" filled="f" strokecolor="black [1600]" strokeweight="1pt">
-                  <v:stroke joinstyle="miter"/>
-                </v:oval>
-                <v:oval id="Oval 606" o:spid="_x0000_s1034" style="position:absolute;left:36576;width:2279;height:2286;visibility:visible;mso-wrap-style:square;v-text-anchor:middle" o:gfxdata="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" filled="f" strokecolor="black [1600]" strokeweight="1pt">
-                  <v:stroke joinstyle="miter"/>
-                </v:oval>
-                <v:oval id="Oval 607" o:spid="_x0000_s1035" style="position:absolute;left:41585;width:2280;height:2286;visibility:visible;mso-wrap-style:square;v-text-anchor:middle" o:gfxdata="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" filled="f" strokecolor="black [1600]" strokeweight="1pt">
-                  <v:stroke joinstyle="miter"/>
-                </v:oval>
-                <v:oval id="Oval 608" o:spid="_x0000_s1036" style="position:absolute;width:2279;height:2286;visibility:visible;mso-wrap-style:square;v-text-anchor:middle" o:gfxdata="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" filled="f" strokecolor="black [1600]" strokeweight="1pt">
-                  <v:stroke joinstyle="miter"/>
-                </v:oval>
-                <v:oval id="Oval 609" o:spid="_x0000_s1037" style="position:absolute;left:46197;width:2279;height:2286;visibility:visible;mso-wrap-style:square;v-text-anchor:middle" o:gfxdata="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" filled="f" strokecolor="black [1600]" strokeweight="1pt">
-                  <v:stroke joinstyle="miter"/>
-                </v:oval>
-                <v:oval id="Oval 610" o:spid="_x0000_s1038" style="position:absolute;left:50729;width:2279;height:2286;visibility:visible;mso-wrap-style:square;v-text-anchor:middle" o:gfxdata="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" filled="f" strokecolor="black [1600]" strokeweight="1pt">
-                  <v:stroke joinstyle="miter"/>
-                </v:oval>
-              </v:group>
-            </w:pict>
-          </mc:Fallback>
-        </mc:AlternateContent>
-      </w:r>
-      <w:r>
-        <w:rPr>
-          <w:sz w:val="44"/>
-        </w:rPr>
-        <w:t>Hatch Low</w:t>
-      </w:r>
-      <w:r>
-        <w:rPr>
-          <w:sz w:val="18"/>
-        </w:rPr>
-        <w:tab/>
-      </w:r>
-      <w:r>
-        <w:rPr>
-          <w:sz w:val="28"/>
-        </w:rPr>
-        <w:t>1</w:t>
-      </w:r>
-      <w:r>
-        <w:rPr>
-          <w:sz w:val="28"/>
-        </w:rPr>
-        <w:tab/>
-        <w:t>2</w:t>
-      </w:r>
-      <w:r>
-        <w:rPr>
-          <w:sz w:val="28"/>
-        </w:rPr>
-        <w:tab/>
-        <w:t>3</w:t>
-      </w:r>
-      <w:r>
-        <w:rPr>
-          <w:sz w:val="28"/>
-        </w:rPr>
-        <w:tab/>
-        <w:t>4</w:t>
-      </w:r>
-      <w:r>
-        <w:rPr>
-          <w:sz w:val="28"/>
-        </w:rPr>
-        <w:tab/>
-        <w:t>5</w:t>
-      </w:r>
-      <w:r>
-        <w:rPr>
-          <w:sz w:val="28"/>
-        </w:rPr>
-        <w:tab/>
-        <w:t>6</w:t>
-      </w:r>
-      <w:r>
-        <w:rPr>
-          <w:sz w:val="28"/>
-        </w:rPr>
-        <w:tab/>
-        <w:t>7</w:t>
-      </w:r>
-      <w:r>
-        <w:rPr>
-          <w:sz w:val="28"/>
-        </w:rPr>
-        <w:tab/>
-        <w:t>8</w:t>
-      </w:r>
-      <w:r>
-        <w:rPr>
-          <w:sz w:val="28"/>
-        </w:rPr>
-        <w:tab/>
-        <w:t>9</w:t>
-      </w:r>
-      <w:r>
-        <w:rPr>
-          <w:sz w:val="28"/>
-        </w:rPr>
-        <w:tab/>
-        <w:t>10</w:t>
-      </w:r>
-      <w:r>
-        <w:rPr>
-          <w:sz w:val="28"/>
-        </w:rPr>
-        <w:tab/>
-        <w:t>11</w:t>
-      </w:r>
-      <w:r>
-        <w:rPr>
-          <w:sz w:val="28"/>
-        </w:rPr>
-        <w:tab/>
-        <w:t>12</w:t>
-      </w:r>
-    </w:p>
-    <w:p>
-      <w:pPr>
-        <w:spacing w:after="0" w:line="240" w:lineRule="auto"/>
-        <w:rPr>
-          <w:sz w:val="44"/>
-        </w:rPr>
-      </w:pPr>
-      <w:r>
-        <w:rPr>
-          <w:noProof/>
-          <w:sz w:val="44"/>
-        </w:rPr>
-        <mc:AlternateContent>
-          <mc:Choice Requires="wpg">
-            <w:drawing>
-              <wp:anchor distT="0" distB="0" distL="114300" distR="114300" simplePos="0" relativeHeight="251815936" behindDoc="0" locked="0" layoutInCell="1" allowOverlap="1" wp14:anchorId="77A396B6" wp14:editId="59D9C18C">
-                <wp:simplePos x="0" y="0"/>
-                <wp:positionH relativeFrom="column">
-                  <wp:posOffset>1300038</wp:posOffset>
-                </wp:positionH>
-                <wp:positionV relativeFrom="paragraph">
-                  <wp:posOffset>91385</wp:posOffset>
-                </wp:positionV>
-                <wp:extent cx="1595423" cy="228600"/>
-                <wp:effectExtent l="0" t="0" r="24130" b="19050"/>
-                <wp:wrapNone/>
-                <wp:docPr id="611" name="Group 611"/>
-                <wp:cNvGraphicFramePr/>
-                <a:graphic xmlns:a="http://schemas.openxmlformats.org/drawingml/2006/main">
-                  <a:graphicData uri="http://schemas.microsoft.com/office/word/2010/wordprocessingGroup">
-                    <wpg:wgp>
-                      <wpg:cNvGrpSpPr/>
-                      <wpg:grpSpPr>
-                        <a:xfrm>
-                          <a:off x="0" y="0"/>
-                          <a:ext cx="1595423" cy="228600"/>
-                          <a:chOff x="0" y="0"/>
-                          <a:chExt cx="1595590" cy="228600"/>
-                        </a:xfrm>
-                      </wpg:grpSpPr>
-                      <wps:wsp>
-                        <wps:cNvPr id="612" name="Oval 612"/>
-                        <wps:cNvSpPr/>
-                        <wps:spPr>
-                          <a:xfrm>
-                            <a:off x="461176" y="0"/>
-                            <a:ext cx="227965" cy="228600"/>
-                          </a:xfrm>
-                          <a:prstGeom prst="ellipse">
-                            <a:avLst/>
-                          </a:prstGeom>
-                          <a:noFill/>
-                        </wps:spPr>
-                        <wps:style>
-                          <a:lnRef idx="2">
-                            <a:schemeClr val="dk1">
-                              <a:shade val="50000"/>
-                            </a:schemeClr>
-                          </a:lnRef>
-                          <a:fillRef idx="1">
-                            <a:schemeClr val="dk1"/>
-                          </a:fillRef>
-                          <a:effectRef idx="0">
-                            <a:schemeClr val="dk1"/>
-                          </a:effectRef>
-                          <a:fontRef idx="minor">
-                            <a:schemeClr val="lt1"/>
-                          </a:fontRef>
-                        </wps:style>
-                        <wps:bodyPr rot="0" spcFirstLastPara="0" vertOverflow="overflow" horzOverflow="overflow" vert="horz" wrap="square" lIns="91440" tIns="45720" rIns="91440" bIns="45720" numCol="1" spcCol="0" rtlCol="0" fromWordArt="0" anchor="ctr" anchorCtr="0" forceAA="0" compatLnSpc="1">
-                          <a:prstTxWarp prst="textNoShape">
-                            <a:avLst/>
-                          </a:prstTxWarp>
-                          <a:noAutofit/>
-                        </wps:bodyPr>
-                      </wps:wsp>
-                      <wps:wsp>
-                        <wps:cNvPr id="613" name="Oval 613"/>
-                        <wps:cNvSpPr/>
-                        <wps:spPr>
-                          <a:xfrm>
-                            <a:off x="914400" y="0"/>
-                            <a:ext cx="227965" cy="228600"/>
-                          </a:xfrm>
-                          <a:prstGeom prst="ellipse">
-                            <a:avLst/>
-                          </a:prstGeom>
-                          <a:noFill/>
-                        </wps:spPr>
-                        <wps:style>
-                          <a:lnRef idx="2">
-                            <a:schemeClr val="dk1">
-                              <a:shade val="50000"/>
-                            </a:schemeClr>
-                          </a:lnRef>
-                          <a:fillRef idx="1">
-                            <a:schemeClr val="dk1"/>
-                          </a:fillRef>
-                          <a:effectRef idx="0">
-                            <a:schemeClr val="dk1"/>
-                          </a:effectRef>
-                          <a:fontRef idx="minor">
-                            <a:schemeClr val="lt1"/>
-                          </a:fontRef>
-                        </wps:style>
-                        <wps:bodyPr rot="0" spcFirstLastPara="0" vertOverflow="overflow" horzOverflow="overflow" vert="horz" wrap="square" lIns="91440" tIns="45720" rIns="91440" bIns="45720" numCol="1" spcCol="0" rtlCol="0" fromWordArt="0" anchor="ctr" anchorCtr="0" forceAA="0" compatLnSpc="1">
-                          <a:prstTxWarp prst="textNoShape">
-                            <a:avLst/>
-                          </a:prstTxWarp>
-                          <a:noAutofit/>
-                        </wps:bodyPr>
-                      </wps:wsp>
-                      <wps:wsp>
-                        <wps:cNvPr id="614" name="Oval 614"/>
-                        <wps:cNvSpPr/>
-                        <wps:spPr>
-                          <a:xfrm>
-                            <a:off x="1367625" y="0"/>
-                            <a:ext cx="227965" cy="228600"/>
-                          </a:xfrm>
-                          <a:prstGeom prst="ellipse">
-                            <a:avLst/>
-                          </a:prstGeom>
-                          <a:noFill/>
-                        </wps:spPr>
-                        <wps:style>
-                          <a:lnRef idx="2">
-                            <a:schemeClr val="dk1">
-                              <a:shade val="50000"/>
-                            </a:schemeClr>
-                          </a:lnRef>
-                          <a:fillRef idx="1">
-                            <a:schemeClr val="dk1"/>
-                          </a:fillRef>
-                          <a:effectRef idx="0">
-                            <a:schemeClr val="dk1"/>
-                          </a:effectRef>
-                          <a:fontRef idx="minor">
-                            <a:schemeClr val="lt1"/>
-                          </a:fontRef>
-                        </wps:style>
-                        <wps:bodyPr rot="0" spcFirstLastPara="0" vertOverflow="overflow" horzOverflow="overflow" vert="horz" wrap="square" lIns="91440" tIns="45720" rIns="91440" bIns="45720" numCol="1" spcCol="0" rtlCol="0" fromWordArt="0" anchor="ctr" anchorCtr="0" forceAA="0" compatLnSpc="1">
-                          <a:prstTxWarp prst="textNoShape">
-                            <a:avLst/>
-                          </a:prstTxWarp>
-                          <a:noAutofit/>
-                        </wps:bodyPr>
-                      </wps:wsp>
-                      <wps:wsp>
-                        <wps:cNvPr id="621" name="Oval 621"/>
-                        <wps:cNvSpPr/>
-                        <wps:spPr>
-                          <a:xfrm>
-                            <a:off x="0" y="0"/>
+                            <a:off x="5018497" y="0"/>
                             <a:ext cx="227965" cy="228600"/>
                           </a:xfrm>
                           <a:prstGeom prst="ellipse">
@@ -5134,17 +5058,41 @@
           </mc:Choice>
           <mc:Fallback>
             <w:pict>
-              <v:group id="Group 611" o:spid="_x0000_s1026" style="position:absolute;margin-left:102.35pt;margin-top:7.2pt;width:125.6pt;height:18pt;z-index:251815936;mso-width-relative:margin" coordsize="15955,2286" o:gfxdata="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">
-                <v:oval id="Oval 612" o:spid="_x0000_s1027" style="position:absolute;left:4611;width:2280;height:2286;visibility:visible;mso-wrap-style:square;v-text-anchor:middle" o:gfxdata="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" filled="f" strokecolor="black [1600]" strokeweight="1pt">
-                  <v:stroke joinstyle="miter"/>
-                </v:oval>
-                <v:oval id="Oval 613" o:spid="_x0000_s1028" style="position:absolute;left:9144;width:2279;height:2286;visibility:visible;mso-wrap-style:square;v-text-anchor:middle" o:gfxdata="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" filled="f" strokecolor="black [1600]" strokeweight="1pt">
-                  <v:stroke joinstyle="miter"/>
-                </v:oval>
-                <v:oval id="Oval 614" o:spid="_x0000_s1029" style="position:absolute;left:13676;width:2279;height:2286;visibility:visible;mso-wrap-style:square;v-text-anchor:middle" o:gfxdata="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" filled="f" strokecolor="black [1600]" strokeweight="1pt">
-                  <v:stroke joinstyle="miter"/>
-                </v:oval>
-                <v:oval id="Oval 621" o:spid="_x0000_s1030" style="position:absolute;width:2279;height:2286;visibility:visible;mso-wrap-style:square;v-text-anchor:middle" o:gfxdata="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" filled="f" strokecolor="black [1600]" strokeweight="1pt">
+              <v:group w14:anchorId="007FEB79" id="Group 598" o:spid="_x0000_s1026" style="position:absolute;margin-left:124.3pt;margin-top:7.15pt;width:413.05pt;height:18pt;z-index:251523584;mso-width-relative:margin" coordsize="52464,2286" o:gfxdata="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">
+                <v:oval id="Oval 599" o:spid="_x0000_s1027" style="position:absolute;left:4611;width:2280;height:2286;visibility:visible;mso-wrap-style:square;v-text-anchor:middle" o:gfxdata="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" filled="f" strokecolor="black [1600]" strokeweight="1pt">
+                  <v:stroke joinstyle="miter"/>
+                </v:oval>
+                <v:oval id="Oval 600" o:spid="_x0000_s1028" style="position:absolute;left:9144;width:2279;height:2286;visibility:visible;mso-wrap-style:square;v-text-anchor:middle" o:gfxdata="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" filled="f" strokecolor="black [1600]" strokeweight="1pt">
+                  <v:stroke joinstyle="miter"/>
+                </v:oval>
+                <v:oval id="Oval 601" o:spid="_x0000_s1029" style="position:absolute;left:13676;width:2279;height:2286;visibility:visible;mso-wrap-style:square;v-text-anchor:middle" o:gfxdata="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" filled="f" strokecolor="black [1600]" strokeweight="1pt">
+                  <v:stroke joinstyle="miter"/>
+                </v:oval>
+                <v:oval id="Oval 602" o:spid="_x0000_s1030" style="position:absolute;left:18367;width:2280;height:2286;visibility:visible;mso-wrap-style:square;v-text-anchor:middle" o:gfxdata="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" filled="f" strokeweight="1pt">
+                  <v:stroke joinstyle="miter"/>
+                </v:oval>
+                <v:oval id="Oval 603" o:spid="_x0000_s1031" style="position:absolute;left:22820;width:2279;height:2286;visibility:visible;mso-wrap-style:square;v-text-anchor:middle" o:gfxdata="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" filled="f" strokecolor="black [1600]" strokeweight="1pt">
+                  <v:stroke joinstyle="miter"/>
+                </v:oval>
+                <v:oval id="Oval 604" o:spid="_x0000_s1032" style="position:absolute;left:27432;width:2279;height:2286;visibility:visible;mso-wrap-style:square;v-text-anchor:middle" o:gfxdata="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" filled="f" strokecolor="black [1600]" strokeweight="1pt">
+                  <v:stroke joinstyle="miter"/>
+                </v:oval>
+                <v:oval id="Oval 605" o:spid="_x0000_s1033" style="position:absolute;left:31964;width:2279;height:2286;visibility:visible;mso-wrap-style:square;v-text-anchor:middle" o:gfxdata="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" filled="f" strokecolor="black [1600]" strokeweight="1pt">
+                  <v:stroke joinstyle="miter"/>
+                </v:oval>
+                <v:oval id="Oval 606" o:spid="_x0000_s1034" style="position:absolute;left:36576;width:2279;height:2286;visibility:visible;mso-wrap-style:square;v-text-anchor:middle" o:gfxdata="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" filled="f" strokecolor="black [1600]" strokeweight="1pt">
+                  <v:stroke joinstyle="miter"/>
+                </v:oval>
+                <v:oval id="Oval 607" o:spid="_x0000_s1035" style="position:absolute;left:41585;width:2280;height:2286;visibility:visible;mso-wrap-style:square;v-text-anchor:middle" o:gfxdata="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" filled="f" strokecolor="black [1600]" strokeweight="1pt">
+                  <v:stroke joinstyle="miter"/>
+                </v:oval>
+                <v:oval id="Oval 608" o:spid="_x0000_s1036" style="position:absolute;width:2279;height:2286;visibility:visible;mso-wrap-style:square;v-text-anchor:middle" o:gfxdata="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" filled="f" strokecolor="black [1600]" strokeweight="1pt">
+                  <v:stroke joinstyle="miter"/>
+                </v:oval>
+                <v:oval id="Oval 609" o:spid="_x0000_s1037" style="position:absolute;left:46197;width:2279;height:2286;visibility:visible;mso-wrap-style:square;v-text-anchor:middle" o:gfxdata="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" filled="f" strokecolor="black [1600]" strokeweight="1pt">
+                  <v:stroke joinstyle="miter"/>
+                </v:oval>
+                <v:oval id="Oval 610" o:spid="_x0000_s1038" style="position:absolute;left:50184;width:2280;height:2286;visibility:visible;mso-wrap-style:square;v-text-anchor:middle" o:gfxdata="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" filled="f" strokecolor="black [1600]" strokeweight="1pt">
                   <v:stroke joinstyle="miter"/>
                 </v:oval>
               </v:group>
@@ -5156,13 +5104,18 @@
         <w:rPr>
           <w:sz w:val="44"/>
         </w:rPr>
-        <w:t>Hatch High</w:t>
-      </w:r>
-      <w:r>
-        <w:rPr>
-          <w:sz w:val="28"/>
-        </w:rPr>
-        <w:tab/>
+        <w:t>Hatch Low</w:t>
+      </w:r>
+      <w:r>
+        <w:rPr>
+          <w:sz w:val="18"/>
+        </w:rPr>
+        <w:tab/>
+      </w:r>
+      <w:r>
+        <w:rPr>
+          <w:sz w:val="28"/>
+        </w:rPr>
         <w:t>1</w:t>
       </w:r>
       <w:r>
@@ -5185,11 +5138,81 @@
         </w:rPr>
         <w:tab/>
         <w:t>4</w:t>
+      </w:r>
+      <w:r>
+        <w:rPr>
+          <w:sz w:val="28"/>
+        </w:rPr>
+        <w:tab/>
+        <w:t>5</w:t>
+      </w:r>
+      <w:r>
+        <w:rPr>
+          <w:sz w:val="28"/>
+        </w:rPr>
+        <w:tab/>
+        <w:t>6</w:t>
+      </w:r>
+      <w:r>
+        <w:rPr>
+          <w:sz w:val="28"/>
+        </w:rPr>
+        <w:tab/>
+        <w:t>7</w:t>
+      </w:r>
+      <w:r>
+        <w:rPr>
+          <w:sz w:val="28"/>
+        </w:rPr>
+        <w:tab/>
+        <w:t>8</w:t>
+      </w:r>
+      <w:r>
+        <w:rPr>
+          <w:sz w:val="28"/>
+        </w:rPr>
+        <w:tab/>
+        <w:t>9</w:t>
+      </w:r>
+      <w:r>
+        <w:rPr>
+          <w:sz w:val="28"/>
+        </w:rPr>
+        <w:tab/>
+        <w:t>10</w:t>
+      </w:r>
+      <w:r>
+        <w:rPr>
+          <w:sz w:val="28"/>
+        </w:rPr>
+        <w:tab/>
+        <w:t>11</w:t>
+      </w:r>
+      <w:r>
+        <w:rPr>
+          <w:sz w:val="28"/>
+        </w:rPr>
+        <w:tab/>
+        <w:t>12</w:t>
       </w:r>
     </w:p>
     <w:p>
       <w:pPr>
-        <w:spacing w:after="0" w:line="240" w:lineRule="auto"/>
+        <w:tabs>
+          <w:tab w:val="left" w:pos="2610"/>
+          <w:tab w:val="left" w:pos="3330"/>
+          <w:tab w:val="left" w:pos="4050"/>
+          <w:tab w:val="left" w:pos="4770"/>
+          <w:tab w:val="left" w:pos="5490"/>
+          <w:tab w:val="left" w:pos="6210"/>
+          <w:tab w:val="left" w:pos="6930"/>
+          <w:tab w:val="left" w:pos="7650"/>
+          <w:tab w:val="left" w:pos="8370"/>
+          <w:tab w:val="left" w:pos="9090"/>
+          <w:tab w:val="left" w:pos="9810"/>
+          <w:tab w:val="left" w:pos="10440"/>
+        </w:tabs>
+        <w:spacing w:after="0" w:line="312" w:lineRule="auto"/>
         <w:rPr>
           <w:sz w:val="44"/>
         </w:rPr>
@@ -5202,18 +5225,18 @@
         <mc:AlternateContent>
           <mc:Choice Requires="wpg">
             <w:drawing>
-              <wp:anchor distT="0" distB="0" distL="114300" distR="114300" simplePos="0" relativeHeight="251817984" behindDoc="0" locked="0" layoutInCell="1" allowOverlap="1" wp14:anchorId="11E2F466" wp14:editId="4AC6AD0B">
+              <wp:anchor distT="0" distB="0" distL="114300" distR="114300" simplePos="0" relativeHeight="251585024" behindDoc="0" locked="0" layoutInCell="1" allowOverlap="1" wp14:anchorId="21D68E22" wp14:editId="3F177BE7">
                 <wp:simplePos x="0" y="0"/>
                 <wp:positionH relativeFrom="column">
-                  <wp:posOffset>1300038</wp:posOffset>
+                  <wp:posOffset>1574709</wp:posOffset>
                 </wp:positionH>
                 <wp:positionV relativeFrom="paragraph">
-                  <wp:posOffset>92296</wp:posOffset>
+                  <wp:posOffset>83185</wp:posOffset>
                 </wp:positionV>
-                <wp:extent cx="5300345" cy="228600"/>
-                <wp:effectExtent l="0" t="0" r="14605" b="19050"/>
+                <wp:extent cx="3424033" cy="228600"/>
+                <wp:effectExtent l="0" t="0" r="24130" b="19050"/>
                 <wp:wrapNone/>
-                <wp:docPr id="624" name="Group 624"/>
+                <wp:docPr id="30" name="Group 30"/>
                 <wp:cNvGraphicFramePr/>
                 <a:graphic xmlns:a="http://schemas.openxmlformats.org/drawingml/2006/main">
                   <a:graphicData uri="http://schemas.microsoft.com/office/word/2010/wordprocessingGroup">
@@ -5222,13 +5245,13 @@
                       <wpg:grpSpPr>
                         <a:xfrm>
                           <a:off x="0" y="0"/>
-                          <a:ext cx="5300345" cy="228600"/>
+                          <a:ext cx="3424033" cy="228600"/>
                           <a:chOff x="0" y="0"/>
-                          <a:chExt cx="5300897" cy="228600"/>
+                          <a:chExt cx="3424390" cy="228600"/>
                         </a:xfrm>
                       </wpg:grpSpPr>
                       <wps:wsp>
-                        <wps:cNvPr id="625" name="Oval 625"/>
+                        <wps:cNvPr id="31" name="Oval 31"/>
                         <wps:cNvSpPr/>
                         <wps:spPr>
                           <a:xfrm>
@@ -5264,7 +5287,7 @@
                         </wps:bodyPr>
                       </wps:wsp>
                       <wps:wsp>
-                        <wps:cNvPr id="626" name="Oval 626"/>
+                        <wps:cNvPr id="674" name="Oval 674"/>
                         <wps:cNvSpPr/>
                         <wps:spPr>
                           <a:xfrm>
@@ -5300,7 +5323,7 @@
                         </wps:bodyPr>
                       </wps:wsp>
                       <wps:wsp>
-                        <wps:cNvPr id="627" name="Oval 627"/>
+                        <wps:cNvPr id="675" name="Oval 675"/>
                         <wps:cNvSpPr/>
                         <wps:spPr>
                           <a:xfrm>
@@ -5336,7 +5359,7 @@
                         </wps:bodyPr>
                       </wps:wsp>
                       <wps:wsp>
-                        <wps:cNvPr id="628" name="Oval 628"/>
+                        <wps:cNvPr id="678" name="Oval 678"/>
                         <wps:cNvSpPr/>
                         <wps:spPr>
                           <a:xfrm>
@@ -5366,7 +5389,7 @@
                         </wps:bodyPr>
                       </wps:wsp>
                       <wps:wsp>
-                        <wps:cNvPr id="629" name="Oval 629"/>
+                        <wps:cNvPr id="679" name="Oval 679"/>
                         <wps:cNvSpPr/>
                         <wps:spPr>
                           <a:xfrm>
@@ -5402,7 +5425,7 @@
                         </wps:bodyPr>
                       </wps:wsp>
                       <wps:wsp>
-                        <wps:cNvPr id="630" name="Oval 630"/>
+                        <wps:cNvPr id="680" name="Oval 680"/>
                         <wps:cNvSpPr/>
                         <wps:spPr>
                           <a:xfrm>
@@ -5438,7 +5461,7 @@
                         </wps:bodyPr>
                       </wps:wsp>
                       <wps:wsp>
-                        <wps:cNvPr id="631" name="Oval 631"/>
+                        <wps:cNvPr id="681" name="Oval 681"/>
                         <wps:cNvSpPr/>
                         <wps:spPr>
                           <a:xfrm>
@@ -5474,481 +5497,7 @@
                         </wps:bodyPr>
                       </wps:wsp>
                       <wps:wsp>
-                        <wps:cNvPr id="632" name="Oval 632"/>
-                        <wps:cNvSpPr/>
-                        <wps:spPr>
-                          <a:xfrm>
-                            <a:off x="3657600" y="0"/>
-                            <a:ext cx="227965" cy="228600"/>
-                          </a:xfrm>
-                          <a:prstGeom prst="ellipse">
-                            <a:avLst/>
-                          </a:prstGeom>
-                          <a:noFill/>
-                        </wps:spPr>
-                        <wps:style>
-                          <a:lnRef idx="2">
-                            <a:schemeClr val="dk1">
-                              <a:shade val="50000"/>
-                            </a:schemeClr>
-                          </a:lnRef>
-                          <a:fillRef idx="1">
-                            <a:schemeClr val="dk1"/>
-                          </a:fillRef>
-                          <a:effectRef idx="0">
-                            <a:schemeClr val="dk1"/>
-                          </a:effectRef>
-                          <a:fontRef idx="minor">
-                            <a:schemeClr val="lt1"/>
-                          </a:fontRef>
-                        </wps:style>
-                        <wps:bodyPr rot="0" spcFirstLastPara="0" vertOverflow="overflow" horzOverflow="overflow" vert="horz" wrap="square" lIns="91440" tIns="45720" rIns="91440" bIns="45720" numCol="1" spcCol="0" rtlCol="0" fromWordArt="0" anchor="ctr" anchorCtr="0" forceAA="0" compatLnSpc="1">
-                          <a:prstTxWarp prst="textNoShape">
-                            <a:avLst/>
-                          </a:prstTxWarp>
-                          <a:noAutofit/>
-                        </wps:bodyPr>
-                      </wps:wsp>
-                      <wps:wsp>
-                        <wps:cNvPr id="633" name="Oval 633"/>
-                        <wps:cNvSpPr/>
-                        <wps:spPr>
-                          <a:xfrm>
-                            <a:off x="4158536" y="0"/>
-                            <a:ext cx="227965" cy="228600"/>
-                          </a:xfrm>
-                          <a:prstGeom prst="ellipse">
-                            <a:avLst/>
-                          </a:prstGeom>
-                          <a:noFill/>
-                        </wps:spPr>
-                        <wps:style>
-                          <a:lnRef idx="2">
-                            <a:schemeClr val="dk1">
-                              <a:shade val="50000"/>
-                            </a:schemeClr>
-                          </a:lnRef>
-                          <a:fillRef idx="1">
-                            <a:schemeClr val="dk1"/>
-                          </a:fillRef>
-                          <a:effectRef idx="0">
-                            <a:schemeClr val="dk1"/>
-                          </a:effectRef>
-                          <a:fontRef idx="minor">
-                            <a:schemeClr val="lt1"/>
-                          </a:fontRef>
-                        </wps:style>
-                        <wps:bodyPr rot="0" spcFirstLastPara="0" vertOverflow="overflow" horzOverflow="overflow" vert="horz" wrap="square" lIns="91440" tIns="45720" rIns="91440" bIns="45720" numCol="1" spcCol="0" rtlCol="0" fromWordArt="0" anchor="ctr" anchorCtr="0" forceAA="0" compatLnSpc="1">
-                          <a:prstTxWarp prst="textNoShape">
-                            <a:avLst/>
-                          </a:prstTxWarp>
-                          <a:noAutofit/>
-                        </wps:bodyPr>
-                      </wps:wsp>
-                      <wps:wsp>
-                        <wps:cNvPr id="634" name="Oval 634"/>
-                        <wps:cNvSpPr/>
-                        <wps:spPr>
-                          <a:xfrm>
-                            <a:off x="0" y="0"/>
-                            <a:ext cx="227965" cy="228600"/>
-                          </a:xfrm>
-                          <a:prstGeom prst="ellipse">
-                            <a:avLst/>
-                          </a:prstGeom>
-                          <a:noFill/>
-                        </wps:spPr>
-                        <wps:style>
-                          <a:lnRef idx="2">
-                            <a:schemeClr val="dk1">
-                              <a:shade val="50000"/>
-                            </a:schemeClr>
-                          </a:lnRef>
-                          <a:fillRef idx="1">
-                            <a:schemeClr val="dk1"/>
-                          </a:fillRef>
-                          <a:effectRef idx="0">
-                            <a:schemeClr val="dk1"/>
-                          </a:effectRef>
-                          <a:fontRef idx="minor">
-                            <a:schemeClr val="lt1"/>
-                          </a:fontRef>
-                        </wps:style>
-                        <wps:bodyPr rot="0" spcFirstLastPara="0" vertOverflow="overflow" horzOverflow="overflow" vert="horz" wrap="square" lIns="91440" tIns="45720" rIns="91440" bIns="45720" numCol="1" spcCol="0" rtlCol="0" fromWordArt="0" anchor="ctr" anchorCtr="0" forceAA="0" compatLnSpc="1">
-                          <a:prstTxWarp prst="textNoShape">
-                            <a:avLst/>
-                          </a:prstTxWarp>
-                          <a:noAutofit/>
-                        </wps:bodyPr>
-                      </wps:wsp>
-                      <wps:wsp>
-                        <wps:cNvPr id="635" name="Oval 635"/>
-                        <wps:cNvSpPr/>
-                        <wps:spPr>
-                          <a:xfrm>
-                            <a:off x="4619708" y="0"/>
-                            <a:ext cx="227965" cy="228600"/>
-                          </a:xfrm>
-                          <a:prstGeom prst="ellipse">
-                            <a:avLst/>
-                          </a:prstGeom>
-                          <a:noFill/>
-                        </wps:spPr>
-                        <wps:style>
-                          <a:lnRef idx="2">
-                            <a:schemeClr val="dk1">
-                              <a:shade val="50000"/>
-                            </a:schemeClr>
-                          </a:lnRef>
-                          <a:fillRef idx="1">
-                            <a:schemeClr val="dk1"/>
-                          </a:fillRef>
-                          <a:effectRef idx="0">
-                            <a:schemeClr val="dk1"/>
-                          </a:effectRef>
-                          <a:fontRef idx="minor">
-                            <a:schemeClr val="lt1"/>
-                          </a:fontRef>
-                        </wps:style>
-                        <wps:bodyPr rot="0" spcFirstLastPara="0" vertOverflow="overflow" horzOverflow="overflow" vert="horz" wrap="square" lIns="91440" tIns="45720" rIns="91440" bIns="45720" numCol="1" spcCol="0" rtlCol="0" fromWordArt="0" anchor="ctr" anchorCtr="0" forceAA="0" compatLnSpc="1">
-                          <a:prstTxWarp prst="textNoShape">
-                            <a:avLst/>
-                          </a:prstTxWarp>
-                          <a:noAutofit/>
-                        </wps:bodyPr>
-                      </wps:wsp>
-                      <wps:wsp>
-                        <wps:cNvPr id="636" name="Oval 636"/>
-                        <wps:cNvSpPr/>
-                        <wps:spPr>
-                          <a:xfrm>
-                            <a:off x="5072932" y="0"/>
-                            <a:ext cx="227965" cy="228600"/>
-                          </a:xfrm>
-                          <a:prstGeom prst="ellipse">
-                            <a:avLst/>
-                          </a:prstGeom>
-                          <a:noFill/>
-                        </wps:spPr>
-                        <wps:style>
-                          <a:lnRef idx="2">
-                            <a:schemeClr val="dk1">
-                              <a:shade val="50000"/>
-                            </a:schemeClr>
-                          </a:lnRef>
-                          <a:fillRef idx="1">
-                            <a:schemeClr val="dk1"/>
-                          </a:fillRef>
-                          <a:effectRef idx="0">
-                            <a:schemeClr val="dk1"/>
-                          </a:effectRef>
-                          <a:fontRef idx="minor">
-                            <a:schemeClr val="lt1"/>
-                          </a:fontRef>
-                        </wps:style>
-                        <wps:bodyPr rot="0" spcFirstLastPara="0" vertOverflow="overflow" horzOverflow="overflow" vert="horz" wrap="square" lIns="91440" tIns="45720" rIns="91440" bIns="45720" numCol="1" spcCol="0" rtlCol="0" fromWordArt="0" anchor="ctr" anchorCtr="0" forceAA="0" compatLnSpc="1">
-                          <a:prstTxWarp prst="textNoShape">
-                            <a:avLst/>
-                          </a:prstTxWarp>
-                          <a:noAutofit/>
-                        </wps:bodyPr>
-                      </wps:wsp>
-                    </wpg:wgp>
-                  </a:graphicData>
-                </a:graphic>
-              </wp:anchor>
-            </w:drawing>
-          </mc:Choice>
-          <mc:Fallback>
-            <w:pict>
-              <v:group id="Group 624" o:spid="_x0000_s1026" style="position:absolute;margin-left:102.35pt;margin-top:7.25pt;width:417.35pt;height:18pt;z-index:251817984" coordsize="53008,2286" o:gfxdata="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">
-                <v:oval id="Oval 625" o:spid="_x0000_s1027" style="position:absolute;left:4611;width:2280;height:2286;visibility:visible;mso-wrap-style:square;v-text-anchor:middle" o:gfxdata="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" filled="f" strokecolor="black [1600]" strokeweight="1pt">
-                  <v:stroke joinstyle="miter"/>
-                </v:oval>
-                <v:oval id="Oval 626" o:spid="_x0000_s1028" style="position:absolute;left:9144;width:2279;height:2286;visibility:visible;mso-wrap-style:square;v-text-anchor:middle" o:gfxdata="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" filled="f" strokecolor="black [1600]" strokeweight="1pt">
-                  <v:stroke joinstyle="miter"/>
-                </v:oval>
-                <v:oval id="Oval 627" o:spid="_x0000_s1029" style="position:absolute;left:13676;width:2279;height:2286;visibility:visible;mso-wrap-style:square;v-text-anchor:middle" o:gfxdata="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" filled="f" strokecolor="black [1600]" strokeweight="1pt">
-                  <v:stroke joinstyle="miter"/>
-                </v:oval>
-                <v:oval id="Oval 628" o:spid="_x0000_s1030" style="position:absolute;left:18367;width:2280;height:2286;visibility:visible;mso-wrap-style:square;v-text-anchor:middle" o:gfxdata="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" filled="f" strokeweight="1pt">
-                  <v:stroke joinstyle="miter"/>
-                </v:oval>
-                <v:oval id="Oval 629" o:spid="_x0000_s1031" style="position:absolute;left:22820;width:2279;height:2286;visibility:visible;mso-wrap-style:square;v-text-anchor:middle" o:gfxdata="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" filled="f" strokecolor="black [1600]" strokeweight="1pt">
-                  <v:stroke joinstyle="miter"/>
-                </v:oval>
-                <v:oval id="Oval 630" o:spid="_x0000_s1032" style="position:absolute;left:27432;width:2279;height:2286;visibility:visible;mso-wrap-style:square;v-text-anchor:middle" o:gfxdata="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" filled="f" strokecolor="black [1600]" strokeweight="1pt">
-                  <v:stroke joinstyle="miter"/>
-                </v:oval>
-                <v:oval id="Oval 631" o:spid="_x0000_s1033" style="position:absolute;left:31964;width:2279;height:2286;visibility:visible;mso-wrap-style:square;v-text-anchor:middle" o:gfxdata="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" filled="f" strokecolor="black [1600]" strokeweight="1pt">
-                  <v:stroke joinstyle="miter"/>
-                </v:oval>
-                <v:oval id="Oval 632" o:spid="_x0000_s1034" style="position:absolute;left:36576;width:2279;height:2286;visibility:visible;mso-wrap-style:square;v-text-anchor:middle" o:gfxdata="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" filled="f" strokecolor="black [1600]" strokeweight="1pt">
-                  <v:stroke joinstyle="miter"/>
-                </v:oval>
-                <v:oval id="Oval 633" o:spid="_x0000_s1035" style="position:absolute;left:41585;width:2280;height:2286;visibility:visible;mso-wrap-style:square;v-text-anchor:middle" o:gfxdata="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" filled="f" strokecolor="black [1600]" strokeweight="1pt">
-                  <v:stroke joinstyle="miter"/>
-                </v:oval>
-                <v:oval id="Oval 634" o:spid="_x0000_s1036" style="position:absolute;width:2279;height:2286;visibility:visible;mso-wrap-style:square;v-text-anchor:middle" o:gfxdata="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" filled="f" strokecolor="black [1600]" strokeweight="1pt">
-                  <v:stroke joinstyle="miter"/>
-                </v:oval>
-                <v:oval id="Oval 635" o:spid="_x0000_s1037" style="position:absolute;left:46197;width:2279;height:2286;visibility:visible;mso-wrap-style:square;v-text-anchor:middle" o:gfxdata="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" filled="f" strokecolor="black [1600]" strokeweight="1pt">
-                  <v:stroke joinstyle="miter"/>
-                </v:oval>
-                <v:oval id="Oval 636" o:spid="_x0000_s1038" style="position:absolute;left:50729;width:2279;height:2286;visibility:visible;mso-wrap-style:square;v-text-anchor:middle" o:gfxdata="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" filled="f" strokecolor="black [1600]" strokeweight="1pt">
-                  <v:stroke joinstyle="miter"/>
-                </v:oval>
-              </v:group>
-            </w:pict>
-          </mc:Fallback>
-        </mc:AlternateContent>
-      </w:r>
-      <w:r>
-        <w:rPr>
-          <w:sz w:val="44"/>
-        </w:rPr>
-        <w:t>Cargo Low</w:t>
-      </w:r>
-      <w:r>
-        <w:rPr>
-          <w:sz w:val="18"/>
-        </w:rPr>
-        <w:tab/>
-      </w:r>
-      <w:r>
-        <w:rPr>
-          <w:sz w:val="28"/>
-        </w:rPr>
-        <w:t>1</w:t>
-      </w:r>
-      <w:r>
-        <w:rPr>
-          <w:sz w:val="28"/>
-        </w:rPr>
-        <w:tab/>
-        <w:t>2</w:t>
-      </w:r>
-      <w:r>
-        <w:rPr>
-          <w:sz w:val="28"/>
-        </w:rPr>
-        <w:tab/>
-        <w:t>3</w:t>
-      </w:r>
-      <w:r>
-        <w:rPr>
-          <w:sz w:val="28"/>
-        </w:rPr>
-        <w:tab/>
-        <w:t>4</w:t>
-      </w:r>
-      <w:r>
-        <w:rPr>
-          <w:sz w:val="28"/>
-        </w:rPr>
-        <w:tab/>
-        <w:t>5</w:t>
-      </w:r>
-      <w:r>
-        <w:rPr>
-          <w:sz w:val="28"/>
-        </w:rPr>
-        <w:tab/>
-        <w:t>6</w:t>
-      </w:r>
-      <w:r>
-        <w:rPr>
-          <w:sz w:val="28"/>
-        </w:rPr>
-        <w:tab/>
-        <w:t>7</w:t>
-      </w:r>
-      <w:r>
-        <w:rPr>
-          <w:sz w:val="28"/>
-        </w:rPr>
-        <w:tab/>
-        <w:t>8</w:t>
-      </w:r>
-      <w:r>
-        <w:rPr>
-          <w:sz w:val="28"/>
-        </w:rPr>
-        <w:tab/>
-        <w:t>9</w:t>
-      </w:r>
-      <w:r>
-        <w:rPr>
-          <w:sz w:val="28"/>
-        </w:rPr>
-        <w:tab/>
-        <w:t>10</w:t>
-      </w:r>
-      <w:r>
-        <w:rPr>
-          <w:sz w:val="28"/>
-        </w:rPr>
-        <w:tab/>
-        <w:t>11</w:t>
-      </w:r>
-      <w:r>
-        <w:rPr>
-          <w:sz w:val="28"/>
-        </w:rPr>
-        <w:tab/>
-        <w:t>12</w:t>
-      </w:r>
-    </w:p>
-    <w:p>
-      <w:pPr>
-        <w:spacing w:after="0" w:line="240" w:lineRule="auto"/>
-        <w:rPr>
-          <w:sz w:val="44"/>
-        </w:rPr>
-      </w:pPr>
-      <w:r>
-        <w:rPr>
-          <w:noProof/>
-          <w:sz w:val="44"/>
-        </w:rPr>
-        <mc:AlternateContent>
-          <mc:Choice Requires="wpg">
-            <w:drawing>
-              <wp:anchor distT="0" distB="0" distL="114300" distR="114300" simplePos="0" relativeHeight="251820032" behindDoc="0" locked="0" layoutInCell="1" allowOverlap="1" wp14:anchorId="42E95D7B" wp14:editId="0DB41366">
-                <wp:simplePos x="0" y="0"/>
-                <wp:positionH relativeFrom="column">
-                  <wp:posOffset>1300038</wp:posOffset>
-                </wp:positionH>
-                <wp:positionV relativeFrom="paragraph">
-                  <wp:posOffset>93207</wp:posOffset>
-                </wp:positionV>
-                <wp:extent cx="1595423" cy="228600"/>
-                <wp:effectExtent l="0" t="0" r="24130" b="19050"/>
-                <wp:wrapNone/>
-                <wp:docPr id="637" name="Group 637"/>
-                <wp:cNvGraphicFramePr/>
-                <a:graphic xmlns:a="http://schemas.openxmlformats.org/drawingml/2006/main">
-                  <a:graphicData uri="http://schemas.microsoft.com/office/word/2010/wordprocessingGroup">
-                    <wpg:wgp>
-                      <wpg:cNvGrpSpPr/>
-                      <wpg:grpSpPr>
-                        <a:xfrm>
-                          <a:off x="0" y="0"/>
-                          <a:ext cx="1595423" cy="228600"/>
-                          <a:chOff x="0" y="0"/>
-                          <a:chExt cx="1595590" cy="228600"/>
-                        </a:xfrm>
-                      </wpg:grpSpPr>
-                      <wps:wsp>
-                        <wps:cNvPr id="638" name="Oval 638"/>
-                        <wps:cNvSpPr/>
-                        <wps:spPr>
-                          <a:xfrm>
-                            <a:off x="461176" y="0"/>
-                            <a:ext cx="227965" cy="228600"/>
-                          </a:xfrm>
-                          <a:prstGeom prst="ellipse">
-                            <a:avLst/>
-                          </a:prstGeom>
-                          <a:noFill/>
-                        </wps:spPr>
-                        <wps:style>
-                          <a:lnRef idx="2">
-                            <a:schemeClr val="dk1">
-                              <a:shade val="50000"/>
-                            </a:schemeClr>
-                          </a:lnRef>
-                          <a:fillRef idx="1">
-                            <a:schemeClr val="dk1"/>
-                          </a:fillRef>
-                          <a:effectRef idx="0">
-                            <a:schemeClr val="dk1"/>
-                          </a:effectRef>
-                          <a:fontRef idx="minor">
-                            <a:schemeClr val="lt1"/>
-                          </a:fontRef>
-                        </wps:style>
-                        <wps:bodyPr rot="0" spcFirstLastPara="0" vertOverflow="overflow" horzOverflow="overflow" vert="horz" wrap="square" lIns="91440" tIns="45720" rIns="91440" bIns="45720" numCol="1" spcCol="0" rtlCol="0" fromWordArt="0" anchor="ctr" anchorCtr="0" forceAA="0" compatLnSpc="1">
-                          <a:prstTxWarp prst="textNoShape">
-                            <a:avLst/>
-                          </a:prstTxWarp>
-                          <a:noAutofit/>
-                        </wps:bodyPr>
-                      </wps:wsp>
-                      <wps:wsp>
-                        <wps:cNvPr id="639" name="Oval 639"/>
-                        <wps:cNvSpPr/>
-                        <wps:spPr>
-                          <a:xfrm>
-                            <a:off x="914400" y="0"/>
-                            <a:ext cx="227965" cy="228600"/>
-                          </a:xfrm>
-                          <a:prstGeom prst="ellipse">
-                            <a:avLst/>
-                          </a:prstGeom>
-                          <a:noFill/>
-                        </wps:spPr>
-                        <wps:style>
-                          <a:lnRef idx="2">
-                            <a:schemeClr val="dk1">
-                              <a:shade val="50000"/>
-                            </a:schemeClr>
-                          </a:lnRef>
-                          <a:fillRef idx="1">
-                            <a:schemeClr val="dk1"/>
-                          </a:fillRef>
-                          <a:effectRef idx="0">
-                            <a:schemeClr val="dk1"/>
-                          </a:effectRef>
-                          <a:fontRef idx="minor">
-                            <a:schemeClr val="lt1"/>
-                          </a:fontRef>
-                        </wps:style>
-                        <wps:bodyPr rot="0" spcFirstLastPara="0" vertOverflow="overflow" horzOverflow="overflow" vert="horz" wrap="square" lIns="91440" tIns="45720" rIns="91440" bIns="45720" numCol="1" spcCol="0" rtlCol="0" fromWordArt="0" anchor="ctr" anchorCtr="0" forceAA="0" compatLnSpc="1">
-                          <a:prstTxWarp prst="textNoShape">
-                            <a:avLst/>
-                          </a:prstTxWarp>
-                          <a:noAutofit/>
-                        </wps:bodyPr>
-                      </wps:wsp>
-                      <wps:wsp>
-                        <wps:cNvPr id="640" name="Oval 640"/>
-                        <wps:cNvSpPr/>
-                        <wps:spPr>
-                          <a:xfrm>
-                            <a:off x="1367625" y="0"/>
-                            <a:ext cx="227965" cy="228600"/>
-                          </a:xfrm>
-                          <a:prstGeom prst="ellipse">
-                            <a:avLst/>
-                          </a:prstGeom>
-                          <a:noFill/>
-                        </wps:spPr>
-                        <wps:style>
-                          <a:lnRef idx="2">
-                            <a:schemeClr val="dk1">
-                              <a:shade val="50000"/>
-                            </a:schemeClr>
-                          </a:lnRef>
-                          <a:fillRef idx="1">
-                            <a:schemeClr val="dk1"/>
-                          </a:fillRef>
-                          <a:effectRef idx="0">
-                            <a:schemeClr val="dk1"/>
-                          </a:effectRef>
-                          <a:fontRef idx="minor">
-                            <a:schemeClr val="lt1"/>
-                          </a:fontRef>
-                        </wps:style>
-                        <wps:bodyPr rot="0" spcFirstLastPara="0" vertOverflow="overflow" horzOverflow="overflow" vert="horz" wrap="square" lIns="91440" tIns="45720" rIns="91440" bIns="45720" numCol="1" spcCol="0" rtlCol="0" fromWordArt="0" anchor="ctr" anchorCtr="0" forceAA="0" compatLnSpc="1">
-                          <a:prstTxWarp prst="textNoShape">
-                            <a:avLst/>
-                          </a:prstTxWarp>
-                          <a:noAutofit/>
-                        </wps:bodyPr>
-                      </wps:wsp>
-                      <wps:wsp>
-                        <wps:cNvPr id="647" name="Oval 647"/>
+                        <wps:cNvPr id="684" name="Oval 684"/>
                         <wps:cNvSpPr/>
                         <wps:spPr>
                           <a:xfrm>
@@ -5994,17 +5543,29 @@
           </mc:Choice>
           <mc:Fallback>
             <w:pict>
-              <v:group id="Group 637" o:spid="_x0000_s1026" style="position:absolute;margin-left:102.35pt;margin-top:7.35pt;width:125.6pt;height:18pt;z-index:251820032;mso-width-relative:margin" coordsize="15955,2286" o:gfxdata="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">
-                <v:oval id="Oval 638" o:spid="_x0000_s1027" style="position:absolute;left:4611;width:2280;height:2286;visibility:visible;mso-wrap-style:square;v-text-anchor:middle" o:gfxdata="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" filled="f" strokecolor="black [1600]" strokeweight="1pt">
-                  <v:stroke joinstyle="miter"/>
-                </v:oval>
-                <v:oval id="Oval 639" o:spid="_x0000_s1028" style="position:absolute;left:9144;width:2279;height:2286;visibility:visible;mso-wrap-style:square;v-text-anchor:middle" o:gfxdata="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" filled="f" strokecolor="black [1600]" strokeweight="1pt">
-                  <v:stroke joinstyle="miter"/>
-                </v:oval>
-                <v:oval id="Oval 640" o:spid="_x0000_s1029" style="position:absolute;left:13676;width:2279;height:2286;visibility:visible;mso-wrap-style:square;v-text-anchor:middle" o:gfxdata="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" filled="f" strokecolor="black [1600]" strokeweight="1pt">
-                  <v:stroke joinstyle="miter"/>
-                </v:oval>
-                <v:oval id="Oval 647" o:spid="_x0000_s1030" style="position:absolute;width:2279;height:2286;visibility:visible;mso-wrap-style:square;v-text-anchor:middle" o:gfxdata="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" filled="f" strokecolor="black [1600]" strokeweight="1pt">
+              <v:group w14:anchorId="54F45221" id="Group 30" o:spid="_x0000_s1026" style="position:absolute;margin-left:124pt;margin-top:6.55pt;width:269.6pt;height:18pt;z-index:251585024;mso-width-relative:margin" coordsize="34243,2286" o:gfxdata="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">
+                <v:oval id="Oval 31" o:spid="_x0000_s1027" style="position:absolute;left:4611;width:2280;height:2286;visibility:visible;mso-wrap-style:square;v-text-anchor:middle" o:gfxdata="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" filled="f" strokecolor="black [1600]" strokeweight="1pt">
+                  <v:stroke joinstyle="miter"/>
+                </v:oval>
+                <v:oval id="Oval 674" o:spid="_x0000_s1028" style="position:absolute;left:9144;width:2279;height:2286;visibility:visible;mso-wrap-style:square;v-text-anchor:middle" o:gfxdata="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" filled="f" strokecolor="black [1600]" strokeweight="1pt">
+                  <v:stroke joinstyle="miter"/>
+                </v:oval>
+                <v:oval id="Oval 675" o:spid="_x0000_s1029" style="position:absolute;left:13676;width:2279;height:2286;visibility:visible;mso-wrap-style:square;v-text-anchor:middle" o:gfxdata="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" filled="f" strokecolor="black [1600]" strokeweight="1pt">
+                  <v:stroke joinstyle="miter"/>
+                </v:oval>
+                <v:oval id="Oval 678" o:spid="_x0000_s1030" style="position:absolute;left:18367;width:2280;height:2286;visibility:visible;mso-wrap-style:square;v-text-anchor:middle" o:gfxdata="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" filled="f" strokeweight="1pt">
+                  <v:stroke joinstyle="miter"/>
+                </v:oval>
+                <v:oval id="Oval 679" o:spid="_x0000_s1031" style="position:absolute;left:22820;width:2279;height:2286;visibility:visible;mso-wrap-style:square;v-text-anchor:middle" o:gfxdata="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" filled="f" strokecolor="black [1600]" strokeweight="1pt">
+                  <v:stroke joinstyle="miter"/>
+                </v:oval>
+                <v:oval id="Oval 680" o:spid="_x0000_s1032" style="position:absolute;left:27432;width:2279;height:2286;visibility:visible;mso-wrap-style:square;v-text-anchor:middle" o:gfxdata="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" filled="f" strokecolor="black [1600]" strokeweight="1pt">
+                  <v:stroke joinstyle="miter"/>
+                </v:oval>
+                <v:oval id="Oval 681" o:spid="_x0000_s1033" style="position:absolute;left:31964;width:2279;height:2286;visibility:visible;mso-wrap-style:square;v-text-anchor:middle" o:gfxdata="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" filled="f" strokecolor="black [1600]" strokeweight="1pt">
+                  <v:stroke joinstyle="miter"/>
+                </v:oval>
+                <v:oval id="Oval 684" o:spid="_x0000_s1034" style="position:absolute;width:2279;height:2286;visibility:visible;mso-wrap-style:square;v-text-anchor:middle" o:gfxdata="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" filled="f" strokecolor="black [1600]" strokeweight="1pt">
                   <v:stroke joinstyle="miter"/>
                 </v:oval>
               </v:group>
@@ -6016,18 +5577,13 @@
         <w:rPr>
           <w:sz w:val="44"/>
         </w:rPr>
-        <w:t>Cargo High</w:t>
-      </w:r>
-      <w:r>
-        <w:rPr>
-          <w:sz w:val="18"/>
-        </w:rPr>
-        <w:tab/>
-      </w:r>
-      <w:r>
-        <w:rPr>
-          <w:sz w:val="28"/>
-        </w:rPr>
+        <w:t>Hatch High</w:t>
+      </w:r>
+      <w:r>
+        <w:rPr>
+          <w:sz w:val="28"/>
+        </w:rPr>
+        <w:tab/>
         <w:t>1</w:t>
       </w:r>
       <w:r>
@@ -6050,14 +5606,53 @@
         </w:rPr>
         <w:tab/>
         <w:t>4</w:t>
+      </w:r>
+      <w:r>
+        <w:rPr>
+          <w:sz w:val="28"/>
+        </w:rPr>
+        <w:tab/>
+        <w:t>5</w:t>
+      </w:r>
+      <w:r>
+        <w:rPr>
+          <w:sz w:val="28"/>
+        </w:rPr>
+        <w:tab/>
+        <w:t>6</w:t>
+      </w:r>
+      <w:r>
+        <w:rPr>
+          <w:sz w:val="28"/>
+        </w:rPr>
+        <w:tab/>
+        <w:t>7</w:t>
+      </w:r>
+      <w:r>
+        <w:rPr>
+          <w:sz w:val="28"/>
+        </w:rPr>
+        <w:tab/>
+        <w:t>8</w:t>
       </w:r>
     </w:p>
     <w:p>
       <w:pPr>
-        <w:pBdr>
-          <w:bottom w:val="single" w:sz="4" w:space="1" w:color="auto"/>
-        </w:pBdr>
-        <w:spacing w:after="0" w:line="240" w:lineRule="auto"/>
+        <w:tabs>
+          <w:tab w:val="left" w:pos="2610"/>
+          <w:tab w:val="left" w:pos="3330"/>
+          <w:tab w:val="left" w:pos="4050"/>
+          <w:tab w:val="left" w:pos="4770"/>
+          <w:tab w:val="left" w:pos="5490"/>
+          <w:tab w:val="left" w:pos="6210"/>
+          <w:tab w:val="left" w:pos="6930"/>
+          <w:tab w:val="left" w:pos="7650"/>
+          <w:tab w:val="left" w:pos="8370"/>
+          <w:tab w:val="left" w:pos="9090"/>
+          <w:tab w:val="left" w:pos="9810"/>
+          <w:tab w:val="left" w:pos="10440"/>
+        </w:tabs>
+        <w:spacing w:after="0" w:line="312" w:lineRule="auto"/>
         <w:rPr>
           <w:sz w:val="44"/>
         </w:rPr>
@@ -6070,13 +5665,1087 @@
         <mc:AlternateContent>
           <mc:Choice Requires="wpg">
             <w:drawing>
-              <wp:anchor distT="0" distB="0" distL="114300" distR="114300" simplePos="0" relativeHeight="251822080" behindDoc="0" locked="0" layoutInCell="1" allowOverlap="1" wp14:anchorId="5058F01E" wp14:editId="7F009459">
+              <wp:anchor distT="0" distB="0" distL="114300" distR="114300" simplePos="0" relativeHeight="251544064" behindDoc="0" locked="0" layoutInCell="1" allowOverlap="1" wp14:anchorId="666D6AA7" wp14:editId="0EA17432">
                 <wp:simplePos x="0" y="0"/>
                 <wp:positionH relativeFrom="column">
-                  <wp:posOffset>1297940</wp:posOffset>
+                  <wp:posOffset>1578429</wp:posOffset>
                 </wp:positionH>
                 <wp:positionV relativeFrom="paragraph">
-                  <wp:posOffset>101295</wp:posOffset>
+                  <wp:posOffset>96883</wp:posOffset>
+                </wp:positionV>
+                <wp:extent cx="5256801" cy="228600"/>
+                <wp:effectExtent l="0" t="0" r="20320" b="19050"/>
+                <wp:wrapNone/>
+                <wp:docPr id="624" name="Group 624"/>
+                <wp:cNvGraphicFramePr/>
+                <a:graphic xmlns:a="http://schemas.openxmlformats.org/drawingml/2006/main">
+                  <a:graphicData uri="http://schemas.microsoft.com/office/word/2010/wordprocessingGroup">
+                    <wpg:wgp>
+                      <wpg:cNvGrpSpPr/>
+                      <wpg:grpSpPr>
+                        <a:xfrm>
+                          <a:off x="0" y="0"/>
+                          <a:ext cx="5256801" cy="228600"/>
+                          <a:chOff x="0" y="0"/>
+                          <a:chExt cx="5257349" cy="228600"/>
+                        </a:xfrm>
+                      </wpg:grpSpPr>
+                      <wps:wsp>
+                        <wps:cNvPr id="625" name="Oval 625"/>
+                        <wps:cNvSpPr/>
+                        <wps:spPr>
+                          <a:xfrm>
+                            <a:off x="461176" y="0"/>
+                            <a:ext cx="227965" cy="228600"/>
+                          </a:xfrm>
+                          <a:prstGeom prst="ellipse">
+                            <a:avLst/>
+                          </a:prstGeom>
+                          <a:noFill/>
+                        </wps:spPr>
+                        <wps:style>
+                          <a:lnRef idx="2">
+                            <a:schemeClr val="dk1">
+                              <a:shade val="50000"/>
+                            </a:schemeClr>
+                          </a:lnRef>
+                          <a:fillRef idx="1">
+                            <a:schemeClr val="dk1"/>
+                          </a:fillRef>
+                          <a:effectRef idx="0">
+                            <a:schemeClr val="dk1"/>
+                          </a:effectRef>
+                          <a:fontRef idx="minor">
+                            <a:schemeClr val="lt1"/>
+                          </a:fontRef>
+                        </wps:style>
+                        <wps:bodyPr rot="0" spcFirstLastPara="0" vertOverflow="overflow" horzOverflow="overflow" vert="horz" wrap="square" lIns="91440" tIns="45720" rIns="91440" bIns="45720" numCol="1" spcCol="0" rtlCol="0" fromWordArt="0" anchor="ctr" anchorCtr="0" forceAA="0" compatLnSpc="1">
+                          <a:prstTxWarp prst="textNoShape">
+                            <a:avLst/>
+                          </a:prstTxWarp>
+                          <a:noAutofit/>
+                        </wps:bodyPr>
+                      </wps:wsp>
+                      <wps:wsp>
+                        <wps:cNvPr id="626" name="Oval 626"/>
+                        <wps:cNvSpPr/>
+                        <wps:spPr>
+                          <a:xfrm>
+                            <a:off x="914400" y="0"/>
+                            <a:ext cx="227965" cy="228600"/>
+                          </a:xfrm>
+                          <a:prstGeom prst="ellipse">
+                            <a:avLst/>
+                          </a:prstGeom>
+                          <a:noFill/>
+                        </wps:spPr>
+                        <wps:style>
+                          <a:lnRef idx="2">
+                            <a:schemeClr val="dk1">
+                              <a:shade val="50000"/>
+                            </a:schemeClr>
+                          </a:lnRef>
+                          <a:fillRef idx="1">
+                            <a:schemeClr val="dk1"/>
+                          </a:fillRef>
+                          <a:effectRef idx="0">
+                            <a:schemeClr val="dk1"/>
+                          </a:effectRef>
+                          <a:fontRef idx="minor">
+                            <a:schemeClr val="lt1"/>
+                          </a:fontRef>
+                        </wps:style>
+                        <wps:bodyPr rot="0" spcFirstLastPara="0" vertOverflow="overflow" horzOverflow="overflow" vert="horz" wrap="square" lIns="91440" tIns="45720" rIns="91440" bIns="45720" numCol="1" spcCol="0" rtlCol="0" fromWordArt="0" anchor="ctr" anchorCtr="0" forceAA="0" compatLnSpc="1">
+                          <a:prstTxWarp prst="textNoShape">
+                            <a:avLst/>
+                          </a:prstTxWarp>
+                          <a:noAutofit/>
+                        </wps:bodyPr>
+                      </wps:wsp>
+                      <wps:wsp>
+                        <wps:cNvPr id="627" name="Oval 627"/>
+                        <wps:cNvSpPr/>
+                        <wps:spPr>
+                          <a:xfrm>
+                            <a:off x="1367625" y="0"/>
+                            <a:ext cx="227965" cy="228600"/>
+                          </a:xfrm>
+                          <a:prstGeom prst="ellipse">
+                            <a:avLst/>
+                          </a:prstGeom>
+                          <a:noFill/>
+                        </wps:spPr>
+                        <wps:style>
+                          <a:lnRef idx="2">
+                            <a:schemeClr val="dk1">
+                              <a:shade val="50000"/>
+                            </a:schemeClr>
+                          </a:lnRef>
+                          <a:fillRef idx="1">
+                            <a:schemeClr val="dk1"/>
+                          </a:fillRef>
+                          <a:effectRef idx="0">
+                            <a:schemeClr val="dk1"/>
+                          </a:effectRef>
+                          <a:fontRef idx="minor">
+                            <a:schemeClr val="lt1"/>
+                          </a:fontRef>
+                        </wps:style>
+                        <wps:bodyPr rot="0" spcFirstLastPara="0" vertOverflow="overflow" horzOverflow="overflow" vert="horz" wrap="square" lIns="91440" tIns="45720" rIns="91440" bIns="45720" numCol="1" spcCol="0" rtlCol="0" fromWordArt="0" anchor="ctr" anchorCtr="0" forceAA="0" compatLnSpc="1">
+                          <a:prstTxWarp prst="textNoShape">
+                            <a:avLst/>
+                          </a:prstTxWarp>
+                          <a:noAutofit/>
+                        </wps:bodyPr>
+                      </wps:wsp>
+                      <wps:wsp>
+                        <wps:cNvPr id="628" name="Oval 628"/>
+                        <wps:cNvSpPr/>
+                        <wps:spPr>
+                          <a:xfrm>
+                            <a:off x="1836752" y="0"/>
+                            <a:ext cx="227965" cy="228600"/>
+                          </a:xfrm>
+                          <a:prstGeom prst="ellipse">
+                            <a:avLst/>
+                          </a:prstGeom>
+                          <a:noFill/>
+                          <a:ln w="12700" cap="flat" cmpd="sng" algn="ctr">
+                            <a:solidFill>
+                              <a:sysClr val="windowText" lastClr="000000">
+                                <a:shade val="50000"/>
+                              </a:sysClr>
+                            </a:solidFill>
+                            <a:prstDash val="solid"/>
+                            <a:miter lim="800000"/>
+                          </a:ln>
+                          <a:effectLst/>
+                        </wps:spPr>
+                        <wps:bodyPr rot="0" spcFirstLastPara="0" vertOverflow="overflow" horzOverflow="overflow" vert="horz" wrap="square" lIns="91440" tIns="45720" rIns="91440" bIns="45720" numCol="1" spcCol="0" rtlCol="0" fromWordArt="0" anchor="ctr" anchorCtr="0" forceAA="0" compatLnSpc="1">
+                          <a:prstTxWarp prst="textNoShape">
+                            <a:avLst/>
+                          </a:prstTxWarp>
+                          <a:noAutofit/>
+                        </wps:bodyPr>
+                      </wps:wsp>
+                      <wps:wsp>
+                        <wps:cNvPr id="629" name="Oval 629"/>
+                        <wps:cNvSpPr/>
+                        <wps:spPr>
+                          <a:xfrm>
+                            <a:off x="2282025" y="0"/>
+                            <a:ext cx="227965" cy="228600"/>
+                          </a:xfrm>
+                          <a:prstGeom prst="ellipse">
+                            <a:avLst/>
+                          </a:prstGeom>
+                          <a:noFill/>
+                        </wps:spPr>
+                        <wps:style>
+                          <a:lnRef idx="2">
+                            <a:schemeClr val="dk1">
+                              <a:shade val="50000"/>
+                            </a:schemeClr>
+                          </a:lnRef>
+                          <a:fillRef idx="1">
+                            <a:schemeClr val="dk1"/>
+                          </a:fillRef>
+                          <a:effectRef idx="0">
+                            <a:schemeClr val="dk1"/>
+                          </a:effectRef>
+                          <a:fontRef idx="minor">
+                            <a:schemeClr val="lt1"/>
+                          </a:fontRef>
+                        </wps:style>
+                        <wps:bodyPr rot="0" spcFirstLastPara="0" vertOverflow="overflow" horzOverflow="overflow" vert="horz" wrap="square" lIns="91440" tIns="45720" rIns="91440" bIns="45720" numCol="1" spcCol="0" rtlCol="0" fromWordArt="0" anchor="ctr" anchorCtr="0" forceAA="0" compatLnSpc="1">
+                          <a:prstTxWarp prst="textNoShape">
+                            <a:avLst/>
+                          </a:prstTxWarp>
+                          <a:noAutofit/>
+                        </wps:bodyPr>
+                      </wps:wsp>
+                      <wps:wsp>
+                        <wps:cNvPr id="630" name="Oval 630"/>
+                        <wps:cNvSpPr/>
+                        <wps:spPr>
+                          <a:xfrm>
+                            <a:off x="2743200" y="0"/>
+                            <a:ext cx="227965" cy="228600"/>
+                          </a:xfrm>
+                          <a:prstGeom prst="ellipse">
+                            <a:avLst/>
+                          </a:prstGeom>
+                          <a:noFill/>
+                        </wps:spPr>
+                        <wps:style>
+                          <a:lnRef idx="2">
+                            <a:schemeClr val="dk1">
+                              <a:shade val="50000"/>
+                            </a:schemeClr>
+                          </a:lnRef>
+                          <a:fillRef idx="1">
+                            <a:schemeClr val="dk1"/>
+                          </a:fillRef>
+                          <a:effectRef idx="0">
+                            <a:schemeClr val="dk1"/>
+                          </a:effectRef>
+                          <a:fontRef idx="minor">
+                            <a:schemeClr val="lt1"/>
+                          </a:fontRef>
+                        </wps:style>
+                        <wps:bodyPr rot="0" spcFirstLastPara="0" vertOverflow="overflow" horzOverflow="overflow" vert="horz" wrap="square" lIns="91440" tIns="45720" rIns="91440" bIns="45720" numCol="1" spcCol="0" rtlCol="0" fromWordArt="0" anchor="ctr" anchorCtr="0" forceAA="0" compatLnSpc="1">
+                          <a:prstTxWarp prst="textNoShape">
+                            <a:avLst/>
+                          </a:prstTxWarp>
+                          <a:noAutofit/>
+                        </wps:bodyPr>
+                      </wps:wsp>
+                      <wps:wsp>
+                        <wps:cNvPr id="631" name="Oval 631"/>
+                        <wps:cNvSpPr/>
+                        <wps:spPr>
+                          <a:xfrm>
+                            <a:off x="3196425" y="0"/>
+                            <a:ext cx="227965" cy="228600"/>
+                          </a:xfrm>
+                          <a:prstGeom prst="ellipse">
+                            <a:avLst/>
+                          </a:prstGeom>
+                          <a:noFill/>
+                        </wps:spPr>
+                        <wps:style>
+                          <a:lnRef idx="2">
+                            <a:schemeClr val="dk1">
+                              <a:shade val="50000"/>
+                            </a:schemeClr>
+                          </a:lnRef>
+                          <a:fillRef idx="1">
+                            <a:schemeClr val="dk1"/>
+                          </a:fillRef>
+                          <a:effectRef idx="0">
+                            <a:schemeClr val="dk1"/>
+                          </a:effectRef>
+                          <a:fontRef idx="minor">
+                            <a:schemeClr val="lt1"/>
+                          </a:fontRef>
+                        </wps:style>
+                        <wps:bodyPr rot="0" spcFirstLastPara="0" vertOverflow="overflow" horzOverflow="overflow" vert="horz" wrap="square" lIns="91440" tIns="45720" rIns="91440" bIns="45720" numCol="1" spcCol="0" rtlCol="0" fromWordArt="0" anchor="ctr" anchorCtr="0" forceAA="0" compatLnSpc="1">
+                          <a:prstTxWarp prst="textNoShape">
+                            <a:avLst/>
+                          </a:prstTxWarp>
+                          <a:noAutofit/>
+                        </wps:bodyPr>
+                      </wps:wsp>
+                      <wps:wsp>
+                        <wps:cNvPr id="632" name="Oval 632"/>
+                        <wps:cNvSpPr/>
+                        <wps:spPr>
+                          <a:xfrm>
+                            <a:off x="3657600" y="0"/>
+                            <a:ext cx="227965" cy="228600"/>
+                          </a:xfrm>
+                          <a:prstGeom prst="ellipse">
+                            <a:avLst/>
+                          </a:prstGeom>
+                          <a:noFill/>
+                        </wps:spPr>
+                        <wps:style>
+                          <a:lnRef idx="2">
+                            <a:schemeClr val="dk1">
+                              <a:shade val="50000"/>
+                            </a:schemeClr>
+                          </a:lnRef>
+                          <a:fillRef idx="1">
+                            <a:schemeClr val="dk1"/>
+                          </a:fillRef>
+                          <a:effectRef idx="0">
+                            <a:schemeClr val="dk1"/>
+                          </a:effectRef>
+                          <a:fontRef idx="minor">
+                            <a:schemeClr val="lt1"/>
+                          </a:fontRef>
+                        </wps:style>
+                        <wps:bodyPr rot="0" spcFirstLastPara="0" vertOverflow="overflow" horzOverflow="overflow" vert="horz" wrap="square" lIns="91440" tIns="45720" rIns="91440" bIns="45720" numCol="1" spcCol="0" rtlCol="0" fromWordArt="0" anchor="ctr" anchorCtr="0" forceAA="0" compatLnSpc="1">
+                          <a:prstTxWarp prst="textNoShape">
+                            <a:avLst/>
+                          </a:prstTxWarp>
+                          <a:noAutofit/>
+                        </wps:bodyPr>
+                      </wps:wsp>
+                      <wps:wsp>
+                        <wps:cNvPr id="633" name="Oval 633"/>
+                        <wps:cNvSpPr/>
+                        <wps:spPr>
+                          <a:xfrm>
+                            <a:off x="4158536" y="0"/>
+                            <a:ext cx="227965" cy="228600"/>
+                          </a:xfrm>
+                          <a:prstGeom prst="ellipse">
+                            <a:avLst/>
+                          </a:prstGeom>
+                          <a:noFill/>
+                        </wps:spPr>
+                        <wps:style>
+                          <a:lnRef idx="2">
+                            <a:schemeClr val="dk1">
+                              <a:shade val="50000"/>
+                            </a:schemeClr>
+                          </a:lnRef>
+                          <a:fillRef idx="1">
+                            <a:schemeClr val="dk1"/>
+                          </a:fillRef>
+                          <a:effectRef idx="0">
+                            <a:schemeClr val="dk1"/>
+                          </a:effectRef>
+                          <a:fontRef idx="minor">
+                            <a:schemeClr val="lt1"/>
+                          </a:fontRef>
+                        </wps:style>
+                        <wps:bodyPr rot="0" spcFirstLastPara="0" vertOverflow="overflow" horzOverflow="overflow" vert="horz" wrap="square" lIns="91440" tIns="45720" rIns="91440" bIns="45720" numCol="1" spcCol="0" rtlCol="0" fromWordArt="0" anchor="ctr" anchorCtr="0" forceAA="0" compatLnSpc="1">
+                          <a:prstTxWarp prst="textNoShape">
+                            <a:avLst/>
+                          </a:prstTxWarp>
+                          <a:noAutofit/>
+                        </wps:bodyPr>
+                      </wps:wsp>
+                      <wps:wsp>
+                        <wps:cNvPr id="634" name="Oval 634"/>
+                        <wps:cNvSpPr/>
+                        <wps:spPr>
+                          <a:xfrm>
+                            <a:off x="0" y="0"/>
+                            <a:ext cx="227965" cy="228600"/>
+                          </a:xfrm>
+                          <a:prstGeom prst="ellipse">
+                            <a:avLst/>
+                          </a:prstGeom>
+                          <a:noFill/>
+                        </wps:spPr>
+                        <wps:style>
+                          <a:lnRef idx="2">
+                            <a:schemeClr val="dk1">
+                              <a:shade val="50000"/>
+                            </a:schemeClr>
+                          </a:lnRef>
+                          <a:fillRef idx="1">
+                            <a:schemeClr val="dk1"/>
+                          </a:fillRef>
+                          <a:effectRef idx="0">
+                            <a:schemeClr val="dk1"/>
+                          </a:effectRef>
+                          <a:fontRef idx="minor">
+                            <a:schemeClr val="lt1"/>
+                          </a:fontRef>
+                        </wps:style>
+                        <wps:bodyPr rot="0" spcFirstLastPara="0" vertOverflow="overflow" horzOverflow="overflow" vert="horz" wrap="square" lIns="91440" tIns="45720" rIns="91440" bIns="45720" numCol="1" spcCol="0" rtlCol="0" fromWordArt="0" anchor="ctr" anchorCtr="0" forceAA="0" compatLnSpc="1">
+                          <a:prstTxWarp prst="textNoShape">
+                            <a:avLst/>
+                          </a:prstTxWarp>
+                          <a:noAutofit/>
+                        </wps:bodyPr>
+                      </wps:wsp>
+                      <wps:wsp>
+                        <wps:cNvPr id="635" name="Oval 635"/>
+                        <wps:cNvSpPr/>
+                        <wps:spPr>
+                          <a:xfrm>
+                            <a:off x="4619708" y="0"/>
+                            <a:ext cx="227965" cy="228600"/>
+                          </a:xfrm>
+                          <a:prstGeom prst="ellipse">
+                            <a:avLst/>
+                          </a:prstGeom>
+                          <a:noFill/>
+                        </wps:spPr>
+                        <wps:style>
+                          <a:lnRef idx="2">
+                            <a:schemeClr val="dk1">
+                              <a:shade val="50000"/>
+                            </a:schemeClr>
+                          </a:lnRef>
+                          <a:fillRef idx="1">
+                            <a:schemeClr val="dk1"/>
+                          </a:fillRef>
+                          <a:effectRef idx="0">
+                            <a:schemeClr val="dk1"/>
+                          </a:effectRef>
+                          <a:fontRef idx="minor">
+                            <a:schemeClr val="lt1"/>
+                          </a:fontRef>
+                        </wps:style>
+                        <wps:bodyPr rot="0" spcFirstLastPara="0" vertOverflow="overflow" horzOverflow="overflow" vert="horz" wrap="square" lIns="91440" tIns="45720" rIns="91440" bIns="45720" numCol="1" spcCol="0" rtlCol="0" fromWordArt="0" anchor="ctr" anchorCtr="0" forceAA="0" compatLnSpc="1">
+                          <a:prstTxWarp prst="textNoShape">
+                            <a:avLst/>
+                          </a:prstTxWarp>
+                          <a:noAutofit/>
+                        </wps:bodyPr>
+                      </wps:wsp>
+                      <wps:wsp>
+                        <wps:cNvPr id="636" name="Oval 636"/>
+                        <wps:cNvSpPr/>
+                        <wps:spPr>
+                          <a:xfrm>
+                            <a:off x="5029384" y="0"/>
+                            <a:ext cx="227965" cy="228600"/>
+                          </a:xfrm>
+                          <a:prstGeom prst="ellipse">
+                            <a:avLst/>
+                          </a:prstGeom>
+                          <a:noFill/>
+                        </wps:spPr>
+                        <wps:style>
+                          <a:lnRef idx="2">
+                            <a:schemeClr val="dk1">
+                              <a:shade val="50000"/>
+                            </a:schemeClr>
+                          </a:lnRef>
+                          <a:fillRef idx="1">
+                            <a:schemeClr val="dk1"/>
+                          </a:fillRef>
+                          <a:effectRef idx="0">
+                            <a:schemeClr val="dk1"/>
+                          </a:effectRef>
+                          <a:fontRef idx="minor">
+                            <a:schemeClr val="lt1"/>
+                          </a:fontRef>
+                        </wps:style>
+                        <wps:bodyPr rot="0" spcFirstLastPara="0" vertOverflow="overflow" horzOverflow="overflow" vert="horz" wrap="square" lIns="91440" tIns="45720" rIns="91440" bIns="45720" numCol="1" spcCol="0" rtlCol="0" fromWordArt="0" anchor="ctr" anchorCtr="0" forceAA="0" compatLnSpc="1">
+                          <a:prstTxWarp prst="textNoShape">
+                            <a:avLst/>
+                          </a:prstTxWarp>
+                          <a:noAutofit/>
+                        </wps:bodyPr>
+                      </wps:wsp>
+                    </wpg:wgp>
+                  </a:graphicData>
+                </a:graphic>
+                <wp14:sizeRelH relativeFrom="margin">
+                  <wp14:pctWidth>0</wp14:pctWidth>
+                </wp14:sizeRelH>
+              </wp:anchor>
+            </w:drawing>
+          </mc:Choice>
+          <mc:Fallback>
+            <w:pict>
+              <v:group w14:anchorId="21A790FD" id="Group 624" o:spid="_x0000_s1026" style="position:absolute;margin-left:124.3pt;margin-top:7.65pt;width:413.9pt;height:18pt;z-index:251544064;mso-width-relative:margin" coordsize="52573,2286" o:gfxdata="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">
+                <v:oval id="Oval 625" o:spid="_x0000_s1027" style="position:absolute;left:4611;width:2280;height:2286;visibility:visible;mso-wrap-style:square;v-text-anchor:middle" o:gfxdata="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" filled="f" strokecolor="black [1600]" strokeweight="1pt">
+                  <v:stroke joinstyle="miter"/>
+                </v:oval>
+                <v:oval id="Oval 626" o:spid="_x0000_s1028" style="position:absolute;left:9144;width:2279;height:2286;visibility:visible;mso-wrap-style:square;v-text-anchor:middle" o:gfxdata="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" filled="f" strokecolor="black [1600]" strokeweight="1pt">
+                  <v:stroke joinstyle="miter"/>
+                </v:oval>
+                <v:oval id="Oval 627" o:spid="_x0000_s1029" style="position:absolute;left:13676;width:2279;height:2286;visibility:visible;mso-wrap-style:square;v-text-anchor:middle" o:gfxdata="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" filled="f" strokecolor="black [1600]" strokeweight="1pt">
+                  <v:stroke joinstyle="miter"/>
+                </v:oval>
+                <v:oval id="Oval 628" o:spid="_x0000_s1030" style="position:absolute;left:18367;width:2280;height:2286;visibility:visible;mso-wrap-style:square;v-text-anchor:middle" o:gfxdata="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" filled="f" strokeweight="1pt">
+                  <v:stroke joinstyle="miter"/>
+                </v:oval>
+                <v:oval id="Oval 629" o:spid="_x0000_s1031" style="position:absolute;left:22820;width:2279;height:2286;visibility:visible;mso-wrap-style:square;v-text-anchor:middle" o:gfxdata="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" filled="f" strokecolor="black [1600]" strokeweight="1pt">
+                  <v:stroke joinstyle="miter"/>
+                </v:oval>
+                <v:oval id="Oval 630" o:spid="_x0000_s1032" style="position:absolute;left:27432;width:2279;height:2286;visibility:visible;mso-wrap-style:square;v-text-anchor:middle" o:gfxdata="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" filled="f" strokecolor="black [1600]" strokeweight="1pt">
+                  <v:stroke joinstyle="miter"/>
+                </v:oval>
+                <v:oval id="Oval 631" o:spid="_x0000_s1033" style="position:absolute;left:31964;width:2279;height:2286;visibility:visible;mso-wrap-style:square;v-text-anchor:middle" o:gfxdata="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" filled="f" strokecolor="black [1600]" strokeweight="1pt">
+                  <v:stroke joinstyle="miter"/>
+                </v:oval>
+                <v:oval id="Oval 632" o:spid="_x0000_s1034" style="position:absolute;left:36576;width:2279;height:2286;visibility:visible;mso-wrap-style:square;v-text-anchor:middle" o:gfxdata="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" filled="f" strokecolor="black [1600]" strokeweight="1pt">
+                  <v:stroke joinstyle="miter"/>
+                </v:oval>
+                <v:oval id="Oval 633" o:spid="_x0000_s1035" style="position:absolute;left:41585;width:2280;height:2286;visibility:visible;mso-wrap-style:square;v-text-anchor:middle" o:gfxdata="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" filled="f" strokecolor="black [1600]" strokeweight="1pt">
+                  <v:stroke joinstyle="miter"/>
+                </v:oval>
+                <v:oval id="Oval 634" o:spid="_x0000_s1036" style="position:absolute;width:2279;height:2286;visibility:visible;mso-wrap-style:square;v-text-anchor:middle" o:gfxdata="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" filled="f" strokecolor="black [1600]" strokeweight="1pt">
+                  <v:stroke joinstyle="miter"/>
+                </v:oval>
+                <v:oval id="Oval 635" o:spid="_x0000_s1037" style="position:absolute;left:46197;width:2279;height:2286;visibility:visible;mso-wrap-style:square;v-text-anchor:middle" o:gfxdata="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" filled="f" strokecolor="black [1600]" strokeweight="1pt">
+                  <v:stroke joinstyle="miter"/>
+                </v:oval>
+                <v:oval id="Oval 636" o:spid="_x0000_s1038" style="position:absolute;left:50293;width:2280;height:2286;visibility:visible;mso-wrap-style:square;v-text-anchor:middle" o:gfxdata="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" filled="f" strokecolor="black [1600]" strokeweight="1pt">
+                  <v:stroke joinstyle="miter"/>
+                </v:oval>
+              </v:group>
+            </w:pict>
+          </mc:Fallback>
+        </mc:AlternateContent>
+      </w:r>
+      <w:r>
+        <w:rPr>
+          <w:sz w:val="44"/>
+        </w:rPr>
+        <w:t>Cargo Low</w:t>
+      </w:r>
+      <w:r>
+        <w:rPr>
+          <w:sz w:val="18"/>
+        </w:rPr>
+        <w:tab/>
+      </w:r>
+      <w:r>
+        <w:rPr>
+          <w:sz w:val="28"/>
+        </w:rPr>
+        <w:t>1</w:t>
+      </w:r>
+      <w:r>
+        <w:rPr>
+          <w:sz w:val="28"/>
+        </w:rPr>
+        <w:tab/>
+        <w:t>2</w:t>
+      </w:r>
+      <w:r>
+        <w:rPr>
+          <w:sz w:val="28"/>
+        </w:rPr>
+        <w:tab/>
+        <w:t>3</w:t>
+      </w:r>
+      <w:r>
+        <w:rPr>
+          <w:sz w:val="28"/>
+        </w:rPr>
+        <w:tab/>
+        <w:t>4</w:t>
+      </w:r>
+      <w:r>
+        <w:rPr>
+          <w:sz w:val="28"/>
+        </w:rPr>
+        <w:tab/>
+        <w:t>5</w:t>
+      </w:r>
+      <w:r>
+        <w:rPr>
+          <w:sz w:val="28"/>
+        </w:rPr>
+        <w:tab/>
+        <w:t>6</w:t>
+      </w:r>
+      <w:r>
+        <w:rPr>
+          <w:sz w:val="28"/>
+        </w:rPr>
+        <w:tab/>
+        <w:t>7</w:t>
+      </w:r>
+      <w:r>
+        <w:rPr>
+          <w:sz w:val="28"/>
+        </w:rPr>
+        <w:tab/>
+        <w:t>8</w:t>
+      </w:r>
+      <w:r>
+        <w:rPr>
+          <w:sz w:val="28"/>
+        </w:rPr>
+        <w:tab/>
+        <w:t>9</w:t>
+      </w:r>
+      <w:r>
+        <w:rPr>
+          <w:sz w:val="28"/>
+        </w:rPr>
+        <w:tab/>
+        <w:t>10</w:t>
+      </w:r>
+      <w:r>
+        <w:rPr>
+          <w:sz w:val="28"/>
+        </w:rPr>
+        <w:tab/>
+        <w:t>11</w:t>
+      </w:r>
+      <w:r>
+        <w:rPr>
+          <w:sz w:val="28"/>
+        </w:rPr>
+        <w:tab/>
+        <w:t>12</w:t>
+      </w:r>
+    </w:p>
+    <w:p>
+      <w:pPr>
+        <w:tabs>
+          <w:tab w:val="left" w:pos="2610"/>
+          <w:tab w:val="left" w:pos="3330"/>
+          <w:tab w:val="left" w:pos="4050"/>
+          <w:tab w:val="left" w:pos="4770"/>
+          <w:tab w:val="left" w:pos="5490"/>
+          <w:tab w:val="left" w:pos="6210"/>
+          <w:tab w:val="left" w:pos="6930"/>
+          <w:tab w:val="left" w:pos="7650"/>
+          <w:tab w:val="left" w:pos="8370"/>
+          <w:tab w:val="left" w:pos="9090"/>
+          <w:tab w:val="left" w:pos="9810"/>
+          <w:tab w:val="left" w:pos="10440"/>
+        </w:tabs>
+        <w:spacing w:after="0" w:line="312" w:lineRule="auto"/>
+        <w:rPr>
+          <w:sz w:val="44"/>
+        </w:rPr>
+      </w:pPr>
+      <w:r>
+        <w:rPr>
+          <w:noProof/>
+          <w:sz w:val="44"/>
+        </w:rPr>
+        <mc:AlternateContent>
+          <mc:Choice Requires="wpg">
+            <w:drawing>
+              <wp:anchor distT="0" distB="0" distL="114300" distR="114300" simplePos="0" relativeHeight="251564544" behindDoc="0" locked="0" layoutInCell="1" allowOverlap="1" wp14:anchorId="26637147" wp14:editId="4FFD69F6">
+                <wp:simplePos x="0" y="0"/>
+                <wp:positionH relativeFrom="column">
+                  <wp:posOffset>1574709</wp:posOffset>
+                </wp:positionH>
+                <wp:positionV relativeFrom="paragraph">
+                  <wp:posOffset>86360</wp:posOffset>
+                </wp:positionV>
+                <wp:extent cx="3424033" cy="228600"/>
+                <wp:effectExtent l="0" t="0" r="24130" b="19050"/>
+                <wp:wrapNone/>
+                <wp:docPr id="17" name="Group 17"/>
+                <wp:cNvGraphicFramePr/>
+                <a:graphic xmlns:a="http://schemas.openxmlformats.org/drawingml/2006/main">
+                  <a:graphicData uri="http://schemas.microsoft.com/office/word/2010/wordprocessingGroup">
+                    <wpg:wgp>
+                      <wpg:cNvGrpSpPr/>
+                      <wpg:grpSpPr>
+                        <a:xfrm>
+                          <a:off x="0" y="0"/>
+                          <a:ext cx="3424033" cy="228600"/>
+                          <a:chOff x="0" y="0"/>
+                          <a:chExt cx="3424390" cy="228600"/>
+                        </a:xfrm>
+                      </wpg:grpSpPr>
+                      <wps:wsp>
+                        <wps:cNvPr id="18" name="Oval 18"/>
+                        <wps:cNvSpPr/>
+                        <wps:spPr>
+                          <a:xfrm>
+                            <a:off x="461176" y="0"/>
+                            <a:ext cx="227965" cy="228600"/>
+                          </a:xfrm>
+                          <a:prstGeom prst="ellipse">
+                            <a:avLst/>
+                          </a:prstGeom>
+                          <a:noFill/>
+                        </wps:spPr>
+                        <wps:style>
+                          <a:lnRef idx="2">
+                            <a:schemeClr val="dk1">
+                              <a:shade val="50000"/>
+                            </a:schemeClr>
+                          </a:lnRef>
+                          <a:fillRef idx="1">
+                            <a:schemeClr val="dk1"/>
+                          </a:fillRef>
+                          <a:effectRef idx="0">
+                            <a:schemeClr val="dk1"/>
+                          </a:effectRef>
+                          <a:fontRef idx="minor">
+                            <a:schemeClr val="lt1"/>
+                          </a:fontRef>
+                        </wps:style>
+                        <wps:bodyPr rot="0" spcFirstLastPara="0" vertOverflow="overflow" horzOverflow="overflow" vert="horz" wrap="square" lIns="91440" tIns="45720" rIns="91440" bIns="45720" numCol="1" spcCol="0" rtlCol="0" fromWordArt="0" anchor="ctr" anchorCtr="0" forceAA="0" compatLnSpc="1">
+                          <a:prstTxWarp prst="textNoShape">
+                            <a:avLst/>
+                          </a:prstTxWarp>
+                          <a:noAutofit/>
+                        </wps:bodyPr>
+                      </wps:wsp>
+                      <wps:wsp>
+                        <wps:cNvPr id="19" name="Oval 19"/>
+                        <wps:cNvSpPr/>
+                        <wps:spPr>
+                          <a:xfrm>
+                            <a:off x="914400" y="0"/>
+                            <a:ext cx="227965" cy="228600"/>
+                          </a:xfrm>
+                          <a:prstGeom prst="ellipse">
+                            <a:avLst/>
+                          </a:prstGeom>
+                          <a:noFill/>
+                        </wps:spPr>
+                        <wps:style>
+                          <a:lnRef idx="2">
+                            <a:schemeClr val="dk1">
+                              <a:shade val="50000"/>
+                            </a:schemeClr>
+                          </a:lnRef>
+                          <a:fillRef idx="1">
+                            <a:schemeClr val="dk1"/>
+                          </a:fillRef>
+                          <a:effectRef idx="0">
+                            <a:schemeClr val="dk1"/>
+                          </a:effectRef>
+                          <a:fontRef idx="minor">
+                            <a:schemeClr val="lt1"/>
+                          </a:fontRef>
+                        </wps:style>
+                        <wps:bodyPr rot="0" spcFirstLastPara="0" vertOverflow="overflow" horzOverflow="overflow" vert="horz" wrap="square" lIns="91440" tIns="45720" rIns="91440" bIns="45720" numCol="1" spcCol="0" rtlCol="0" fromWordArt="0" anchor="ctr" anchorCtr="0" forceAA="0" compatLnSpc="1">
+                          <a:prstTxWarp prst="textNoShape">
+                            <a:avLst/>
+                          </a:prstTxWarp>
+                          <a:noAutofit/>
+                        </wps:bodyPr>
+                      </wps:wsp>
+                      <wps:wsp>
+                        <wps:cNvPr id="20" name="Oval 20"/>
+                        <wps:cNvSpPr/>
+                        <wps:spPr>
+                          <a:xfrm>
+                            <a:off x="1367625" y="0"/>
+                            <a:ext cx="227965" cy="228600"/>
+                          </a:xfrm>
+                          <a:prstGeom prst="ellipse">
+                            <a:avLst/>
+                          </a:prstGeom>
+                          <a:noFill/>
+                        </wps:spPr>
+                        <wps:style>
+                          <a:lnRef idx="2">
+                            <a:schemeClr val="dk1">
+                              <a:shade val="50000"/>
+                            </a:schemeClr>
+                          </a:lnRef>
+                          <a:fillRef idx="1">
+                            <a:schemeClr val="dk1"/>
+                          </a:fillRef>
+                          <a:effectRef idx="0">
+                            <a:schemeClr val="dk1"/>
+                          </a:effectRef>
+                          <a:fontRef idx="minor">
+                            <a:schemeClr val="lt1"/>
+                          </a:fontRef>
+                        </wps:style>
+                        <wps:bodyPr rot="0" spcFirstLastPara="0" vertOverflow="overflow" horzOverflow="overflow" vert="horz" wrap="square" lIns="91440" tIns="45720" rIns="91440" bIns="45720" numCol="1" spcCol="0" rtlCol="0" fromWordArt="0" anchor="ctr" anchorCtr="0" forceAA="0" compatLnSpc="1">
+                          <a:prstTxWarp prst="textNoShape">
+                            <a:avLst/>
+                          </a:prstTxWarp>
+                          <a:noAutofit/>
+                        </wps:bodyPr>
+                      </wps:wsp>
+                      <wps:wsp>
+                        <wps:cNvPr id="21" name="Oval 21"/>
+                        <wps:cNvSpPr/>
+                        <wps:spPr>
+                          <a:xfrm>
+                            <a:off x="1836752" y="0"/>
+                            <a:ext cx="227965" cy="228600"/>
+                          </a:xfrm>
+                          <a:prstGeom prst="ellipse">
+                            <a:avLst/>
+                          </a:prstGeom>
+                          <a:noFill/>
+                          <a:ln w="12700" cap="flat" cmpd="sng" algn="ctr">
+                            <a:solidFill>
+                              <a:sysClr val="windowText" lastClr="000000">
+                                <a:shade val="50000"/>
+                              </a:sysClr>
+                            </a:solidFill>
+                            <a:prstDash val="solid"/>
+                            <a:miter lim="800000"/>
+                          </a:ln>
+                          <a:effectLst/>
+                        </wps:spPr>
+                        <wps:bodyPr rot="0" spcFirstLastPara="0" vertOverflow="overflow" horzOverflow="overflow" vert="horz" wrap="square" lIns="91440" tIns="45720" rIns="91440" bIns="45720" numCol="1" spcCol="0" rtlCol="0" fromWordArt="0" anchor="ctr" anchorCtr="0" forceAA="0" compatLnSpc="1">
+                          <a:prstTxWarp prst="textNoShape">
+                            <a:avLst/>
+                          </a:prstTxWarp>
+                          <a:noAutofit/>
+                        </wps:bodyPr>
+                      </wps:wsp>
+                      <wps:wsp>
+                        <wps:cNvPr id="22" name="Oval 22"/>
+                        <wps:cNvSpPr/>
+                        <wps:spPr>
+                          <a:xfrm>
+                            <a:off x="2282025" y="0"/>
+                            <a:ext cx="227965" cy="228600"/>
+                          </a:xfrm>
+                          <a:prstGeom prst="ellipse">
+                            <a:avLst/>
+                          </a:prstGeom>
+                          <a:noFill/>
+                        </wps:spPr>
+                        <wps:style>
+                          <a:lnRef idx="2">
+                            <a:schemeClr val="dk1">
+                              <a:shade val="50000"/>
+                            </a:schemeClr>
+                          </a:lnRef>
+                          <a:fillRef idx="1">
+                            <a:schemeClr val="dk1"/>
+                          </a:fillRef>
+                          <a:effectRef idx="0">
+                            <a:schemeClr val="dk1"/>
+                          </a:effectRef>
+                          <a:fontRef idx="minor">
+                            <a:schemeClr val="lt1"/>
+                          </a:fontRef>
+                        </wps:style>
+                        <wps:bodyPr rot="0" spcFirstLastPara="0" vertOverflow="overflow" horzOverflow="overflow" vert="horz" wrap="square" lIns="91440" tIns="45720" rIns="91440" bIns="45720" numCol="1" spcCol="0" rtlCol="0" fromWordArt="0" anchor="ctr" anchorCtr="0" forceAA="0" compatLnSpc="1">
+                          <a:prstTxWarp prst="textNoShape">
+                            <a:avLst/>
+                          </a:prstTxWarp>
+                          <a:noAutofit/>
+                        </wps:bodyPr>
+                      </wps:wsp>
+                      <wps:wsp>
+                        <wps:cNvPr id="23" name="Oval 23"/>
+                        <wps:cNvSpPr/>
+                        <wps:spPr>
+                          <a:xfrm>
+                            <a:off x="2743200" y="0"/>
+                            <a:ext cx="227965" cy="228600"/>
+                          </a:xfrm>
+                          <a:prstGeom prst="ellipse">
+                            <a:avLst/>
+                          </a:prstGeom>
+                          <a:noFill/>
+                        </wps:spPr>
+                        <wps:style>
+                          <a:lnRef idx="2">
+                            <a:schemeClr val="dk1">
+                              <a:shade val="50000"/>
+                            </a:schemeClr>
+                          </a:lnRef>
+                          <a:fillRef idx="1">
+                            <a:schemeClr val="dk1"/>
+                          </a:fillRef>
+                          <a:effectRef idx="0">
+                            <a:schemeClr val="dk1"/>
+                          </a:effectRef>
+                          <a:fontRef idx="minor">
+                            <a:schemeClr val="lt1"/>
+                          </a:fontRef>
+                        </wps:style>
+                        <wps:bodyPr rot="0" spcFirstLastPara="0" vertOverflow="overflow" horzOverflow="overflow" vert="horz" wrap="square" lIns="91440" tIns="45720" rIns="91440" bIns="45720" numCol="1" spcCol="0" rtlCol="0" fromWordArt="0" anchor="ctr" anchorCtr="0" forceAA="0" compatLnSpc="1">
+                          <a:prstTxWarp prst="textNoShape">
+                            <a:avLst/>
+                          </a:prstTxWarp>
+                          <a:noAutofit/>
+                        </wps:bodyPr>
+                      </wps:wsp>
+                      <wps:wsp>
+                        <wps:cNvPr id="24" name="Oval 24"/>
+                        <wps:cNvSpPr/>
+                        <wps:spPr>
+                          <a:xfrm>
+                            <a:off x="3196425" y="0"/>
+                            <a:ext cx="227965" cy="228600"/>
+                          </a:xfrm>
+                          <a:prstGeom prst="ellipse">
+                            <a:avLst/>
+                          </a:prstGeom>
+                          <a:noFill/>
+                        </wps:spPr>
+                        <wps:style>
+                          <a:lnRef idx="2">
+                            <a:schemeClr val="dk1">
+                              <a:shade val="50000"/>
+                            </a:schemeClr>
+                          </a:lnRef>
+                          <a:fillRef idx="1">
+                            <a:schemeClr val="dk1"/>
+                          </a:fillRef>
+                          <a:effectRef idx="0">
+                            <a:schemeClr val="dk1"/>
+                          </a:effectRef>
+                          <a:fontRef idx="minor">
+                            <a:schemeClr val="lt1"/>
+                          </a:fontRef>
+                        </wps:style>
+                        <wps:bodyPr rot="0" spcFirstLastPara="0" vertOverflow="overflow" horzOverflow="overflow" vert="horz" wrap="square" lIns="91440" tIns="45720" rIns="91440" bIns="45720" numCol="1" spcCol="0" rtlCol="0" fromWordArt="0" anchor="ctr" anchorCtr="0" forceAA="0" compatLnSpc="1">
+                          <a:prstTxWarp prst="textNoShape">
+                            <a:avLst/>
+                          </a:prstTxWarp>
+                          <a:noAutofit/>
+                        </wps:bodyPr>
+                      </wps:wsp>
+                      <wps:wsp>
+                        <wps:cNvPr id="27" name="Oval 27"/>
+                        <wps:cNvSpPr/>
+                        <wps:spPr>
+                          <a:xfrm>
+                            <a:off x="0" y="0"/>
+                            <a:ext cx="227965" cy="228600"/>
+                          </a:xfrm>
+                          <a:prstGeom prst="ellipse">
+                            <a:avLst/>
+                          </a:prstGeom>
+                          <a:noFill/>
+                        </wps:spPr>
+                        <wps:style>
+                          <a:lnRef idx="2">
+                            <a:schemeClr val="dk1">
+                              <a:shade val="50000"/>
+                            </a:schemeClr>
+                          </a:lnRef>
+                          <a:fillRef idx="1">
+                            <a:schemeClr val="dk1"/>
+                          </a:fillRef>
+                          <a:effectRef idx="0">
+                            <a:schemeClr val="dk1"/>
+                          </a:effectRef>
+                          <a:fontRef idx="minor">
+                            <a:schemeClr val="lt1"/>
+                          </a:fontRef>
+                        </wps:style>
+                        <wps:bodyPr rot="0" spcFirstLastPara="0" vertOverflow="overflow" horzOverflow="overflow" vert="horz" wrap="square" lIns="91440" tIns="45720" rIns="91440" bIns="45720" numCol="1" spcCol="0" rtlCol="0" fromWordArt="0" anchor="ctr" anchorCtr="0" forceAA="0" compatLnSpc="1">
+                          <a:prstTxWarp prst="textNoShape">
+                            <a:avLst/>
+                          </a:prstTxWarp>
+                          <a:noAutofit/>
+                        </wps:bodyPr>
+                      </wps:wsp>
+                    </wpg:wgp>
+                  </a:graphicData>
+                </a:graphic>
+                <wp14:sizeRelH relativeFrom="margin">
+                  <wp14:pctWidth>0</wp14:pctWidth>
+                </wp14:sizeRelH>
+              </wp:anchor>
+            </w:drawing>
+          </mc:Choice>
+          <mc:Fallback>
+            <w:pict>
+              <v:group w14:anchorId="0A1456EA" id="Group 17" o:spid="_x0000_s1026" style="position:absolute;margin-left:124pt;margin-top:6.8pt;width:269.6pt;height:18pt;z-index:251564544;mso-width-relative:margin" coordsize="34243,2286" o:gfxdata="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">
+                <v:oval id="Oval 18" o:spid="_x0000_s1027" style="position:absolute;left:4611;width:2280;height:2286;visibility:visible;mso-wrap-style:square;v-text-anchor:middle" o:gfxdata="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" filled="f" strokecolor="black [1600]" strokeweight="1pt">
+                  <v:stroke joinstyle="miter"/>
+                </v:oval>
+                <v:oval id="Oval 19" o:spid="_x0000_s1028" style="position:absolute;left:9144;width:2279;height:2286;visibility:visible;mso-wrap-style:square;v-text-anchor:middle" o:gfxdata="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" filled="f" strokecolor="black [1600]" strokeweight="1pt">
+                  <v:stroke joinstyle="miter"/>
+                </v:oval>
+                <v:oval id="Oval 20" o:spid="_x0000_s1029" style="position:absolute;left:13676;width:2279;height:2286;visibility:visible;mso-wrap-style:square;v-text-anchor:middle" o:gfxdata="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" filled="f" strokecolor="black [1600]" strokeweight="1pt">
+                  <v:stroke joinstyle="miter"/>
+                </v:oval>
+                <v:oval id="Oval 21" o:spid="_x0000_s1030" style="position:absolute;left:18367;width:2280;height:2286;visibility:visible;mso-wrap-style:square;v-text-anchor:middle" o:gfxdata="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" filled="f" strokeweight="1pt">
+                  <v:stroke joinstyle="miter"/>
+                </v:oval>
+                <v:oval id="Oval 22" o:spid="_x0000_s1031" style="position:absolute;left:22820;width:2279;height:2286;visibility:visible;mso-wrap-style:square;v-text-anchor:middle" o:gfxdata="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" filled="f" strokecolor="black [1600]" strokeweight="1pt">
+                  <v:stroke joinstyle="miter"/>
+                </v:oval>
+                <v:oval id="Oval 23" o:spid="_x0000_s1032" style="position:absolute;left:27432;width:2279;height:2286;visibility:visible;mso-wrap-style:square;v-text-anchor:middle" o:gfxdata="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" filled="f" strokecolor="black [1600]" strokeweight="1pt">
+                  <v:stroke joinstyle="miter"/>
+                </v:oval>
+                <v:oval id="Oval 24" o:spid="_x0000_s1033" style="position:absolute;left:31964;width:2279;height:2286;visibility:visible;mso-wrap-style:square;v-text-anchor:middle" o:gfxdata="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" filled="f" strokecolor="black [1600]" strokeweight="1pt">
+                  <v:stroke joinstyle="miter"/>
+                </v:oval>
+                <v:oval id="Oval 27" o:spid="_x0000_s1034" style="position:absolute;width:2279;height:2286;visibility:visible;mso-wrap-style:square;v-text-anchor:middle" o:gfxdata="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" filled="f" strokecolor="black [1600]" strokeweight="1pt">
+                  <v:stroke joinstyle="miter"/>
+                </v:oval>
+              </v:group>
+            </w:pict>
+          </mc:Fallback>
+        </mc:AlternateContent>
+      </w:r>
+      <w:r>
+        <w:rPr>
+          <w:sz w:val="44"/>
+        </w:rPr>
+        <w:t>Cargo High</w:t>
+      </w:r>
+      <w:r>
+        <w:rPr>
+          <w:sz w:val="18"/>
+        </w:rPr>
+        <w:tab/>
+      </w:r>
+      <w:r>
+        <w:rPr>
+          <w:sz w:val="28"/>
+        </w:rPr>
+        <w:t>1</w:t>
+      </w:r>
+      <w:r>
+        <w:rPr>
+          <w:sz w:val="28"/>
+        </w:rPr>
+        <w:tab/>
+        <w:t>2</w:t>
+      </w:r>
+      <w:r>
+        <w:rPr>
+          <w:sz w:val="28"/>
+        </w:rPr>
+        <w:tab/>
+        <w:t>3</w:t>
+      </w:r>
+      <w:r>
+        <w:rPr>
+          <w:sz w:val="28"/>
+        </w:rPr>
+        <w:tab/>
+        <w:t>4</w:t>
+      </w:r>
+      <w:r>
+        <w:rPr>
+          <w:sz w:val="28"/>
+        </w:rPr>
+        <w:tab/>
+        <w:t>5</w:t>
+      </w:r>
+      <w:r>
+        <w:rPr>
+          <w:sz w:val="28"/>
+        </w:rPr>
+        <w:tab/>
+        <w:t>6</w:t>
+      </w:r>
+      <w:r>
+        <w:rPr>
+          <w:sz w:val="28"/>
+        </w:rPr>
+        <w:tab/>
+        <w:t>7</w:t>
+      </w:r>
+      <w:r>
+        <w:rPr>
+          <w:sz w:val="28"/>
+        </w:rPr>
+        <w:tab/>
+        <w:t>8</w:t>
+      </w:r>
+    </w:p>
+    <w:p>
+      <w:pPr>
+        <w:tabs>
+          <w:tab w:val="left" w:pos="2610"/>
+          <w:tab w:val="left" w:pos="3330"/>
+          <w:tab w:val="left" w:pos="4050"/>
+          <w:tab w:val="left" w:pos="4770"/>
+          <w:tab w:val="left" w:pos="5490"/>
+          <w:tab w:val="left" w:pos="6210"/>
+          <w:tab w:val="left" w:pos="6930"/>
+          <w:tab w:val="left" w:pos="7650"/>
+          <w:tab w:val="left" w:pos="8370"/>
+          <w:tab w:val="left" w:pos="9090"/>
+          <w:tab w:val="left" w:pos="9810"/>
+          <w:tab w:val="left" w:pos="10440"/>
+        </w:tabs>
+        <w:spacing w:after="0" w:line="312" w:lineRule="auto"/>
+        <w:rPr>
+          <w:sz w:val="44"/>
+        </w:rPr>
+      </w:pPr>
+      <w:r>
+        <w:rPr>
+          <w:noProof/>
+          <w:sz w:val="44"/>
+        </w:rPr>
+        <mc:AlternateContent>
+          <mc:Choice Requires="wpg">
+            <w:drawing>
+              <wp:anchor distT="0" distB="0" distL="114300" distR="114300" simplePos="0" relativeHeight="251731456" behindDoc="0" locked="0" layoutInCell="1" allowOverlap="1" wp14:anchorId="5058F01E" wp14:editId="7F009459">
+                <wp:simplePos x="0" y="0"/>
+                <wp:positionH relativeFrom="column">
+                  <wp:posOffset>1577249</wp:posOffset>
+                </wp:positionH>
+                <wp:positionV relativeFrom="paragraph">
+                  <wp:posOffset>93345</wp:posOffset>
                 </wp:positionV>
                 <wp:extent cx="1164190" cy="228600"/>
                 <wp:effectExtent l="0" t="0" r="17145" b="19050"/>
@@ -6217,7 +6886,7 @@
           </mc:Choice>
           <mc:Fallback>
             <w:pict>
-              <v:group id="Group 650" o:spid="_x0000_s1026" style="position:absolute;margin-left:102.2pt;margin-top:8pt;width:91.65pt;height:18pt;z-index:251822080;mso-width-relative:margin;mso-height-relative:margin" coordsize="11643,2286" o:gfxdata="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">
+              <v:group w14:anchorId="42D0B1B8" id="Group 650" o:spid="_x0000_s1026" style="position:absolute;margin-left:124.2pt;margin-top:7.35pt;width:91.65pt;height:18pt;z-index:251731456;mso-width-relative:margin;mso-height-relative:margin" coordsize="11643,2286" o:gfxdata="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">
                 <v:oval id="Oval 651" o:spid="_x0000_s1027" style="position:absolute;left:4904;width:2280;height:2286;visibility:visible;mso-wrap-style:square;v-text-anchor:middle" o:gfxdata="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" filled="f" strokecolor="black [1600]" strokeweight="1pt">
                   <v:stroke joinstyle="miter"/>
                 </v:oval>
@@ -6264,10 +6933,26 @@
         <w:tab/>
         <w:t>H</w:t>
       </w:r>
+      <w:bookmarkStart w:id="0" w:name="_GoBack"/>
+      <w:bookmarkEnd w:id="0"/>
     </w:p>
     <w:p>
       <w:pPr>
-        <w:spacing w:after="0" w:line="240" w:lineRule="auto"/>
+        <w:tabs>
+          <w:tab w:val="left" w:pos="2610"/>
+          <w:tab w:val="left" w:pos="3330"/>
+          <w:tab w:val="left" w:pos="4050"/>
+          <w:tab w:val="left" w:pos="4770"/>
+          <w:tab w:val="left" w:pos="5490"/>
+          <w:tab w:val="left" w:pos="6210"/>
+          <w:tab w:val="left" w:pos="6930"/>
+          <w:tab w:val="left" w:pos="7650"/>
+          <w:tab w:val="left" w:pos="8370"/>
+          <w:tab w:val="left" w:pos="9090"/>
+          <w:tab w:val="left" w:pos="9810"/>
+          <w:tab w:val="left" w:pos="10440"/>
+        </w:tabs>
+        <w:spacing w:after="0" w:line="312" w:lineRule="auto"/>
         <w:rPr>
           <w:sz w:val="44"/>
         </w:rPr>
@@ -6280,13 +6965,13 @@
         <mc:AlternateContent>
           <mc:Choice Requires="wpg">
             <w:drawing>
-              <wp:anchor distT="0" distB="0" distL="114300" distR="114300" simplePos="0" relativeHeight="251824128" behindDoc="0" locked="0" layoutInCell="1" allowOverlap="1" wp14:anchorId="54481849" wp14:editId="6CD88F65">
+              <wp:anchor distT="0" distB="0" distL="114300" distR="114300" simplePos="0" relativeHeight="251747840" behindDoc="0" locked="0" layoutInCell="1" allowOverlap="1" wp14:anchorId="54481849" wp14:editId="6CD88F65">
                 <wp:simplePos x="0" y="0"/>
                 <wp:positionH relativeFrom="column">
-                  <wp:posOffset>1297940</wp:posOffset>
+                  <wp:posOffset>1577249</wp:posOffset>
                 </wp:positionH>
                 <wp:positionV relativeFrom="paragraph">
-                  <wp:posOffset>92405</wp:posOffset>
+                  <wp:posOffset>92075</wp:posOffset>
                 </wp:positionV>
                 <wp:extent cx="4389543" cy="228600"/>
                 <wp:effectExtent l="0" t="0" r="11430" b="19050"/>
@@ -6670,7 +7355,7 @@
           </mc:Choice>
           <mc:Fallback>
             <w:pict>
-              <v:group id="Group 663" o:spid="_x0000_s1026" style="position:absolute;margin-left:102.2pt;margin-top:7.3pt;width:345.65pt;height:18pt;z-index:251824128;mso-width-relative:margin" coordsize="43900,2286" o:gfxdata="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">
+              <v:group w14:anchorId="2565BFE8" id="Group 663" o:spid="_x0000_s1026" style="position:absolute;margin-left:124.2pt;margin-top:7.25pt;width:345.65pt;height:18pt;z-index:251747840;mso-width-relative:margin" coordsize="43900,2286" o:gfxdata="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">
                 <v:oval id="Oval 664" o:spid="_x0000_s1027" style="position:absolute;left:4611;width:2280;height:2286;visibility:visible;mso-wrap-style:square;v-text-anchor:middle" o:gfxdata="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" filled="f" strokecolor="black [1600]" strokeweight="1pt">
                   <v:stroke joinstyle="miter"/>
                 </v:oval>
@@ -6720,12 +7405,6 @@
       </w:r>
       <w:r>
         <w:rPr>
-          <w:sz w:val="18"/>
-        </w:rPr>
-        <w:tab/>
-      </w:r>
-      <w:r>
-        <w:rPr>
           <w:sz w:val="28"/>
         </w:rPr>
         <w:t>1</w:t>
@@ -6796,7 +7475,21 @@
     </w:p>
     <w:p>
       <w:pPr>
-        <w:spacing w:after="0" w:line="240" w:lineRule="auto"/>
+        <w:tabs>
+          <w:tab w:val="left" w:pos="2610"/>
+          <w:tab w:val="left" w:pos="3330"/>
+          <w:tab w:val="left" w:pos="4050"/>
+          <w:tab w:val="left" w:pos="4770"/>
+          <w:tab w:val="left" w:pos="5490"/>
+          <w:tab w:val="left" w:pos="6210"/>
+          <w:tab w:val="left" w:pos="6930"/>
+          <w:tab w:val="left" w:pos="7650"/>
+          <w:tab w:val="left" w:pos="8370"/>
+          <w:tab w:val="left" w:pos="9090"/>
+          <w:tab w:val="left" w:pos="9810"/>
+          <w:tab w:val="left" w:pos="10440"/>
+        </w:tabs>
+        <w:spacing w:after="0" w:line="312" w:lineRule="auto"/>
         <w:rPr>
           <w:sz w:val="44"/>
         </w:rPr>
@@ -6809,13 +7502,13 @@
         <mc:AlternateContent>
           <mc:Choice Requires="wpg">
             <w:drawing>
-              <wp:anchor distT="0" distB="0" distL="114300" distR="114300" simplePos="0" relativeHeight="251826176" behindDoc="0" locked="0" layoutInCell="1" allowOverlap="1" wp14:anchorId="49090C99" wp14:editId="7B352BCF">
+              <wp:anchor distT="0" distB="0" distL="114300" distR="114300" simplePos="0" relativeHeight="251764224" behindDoc="0" locked="0" layoutInCell="1" allowOverlap="1" wp14:anchorId="49090C99" wp14:editId="7B352BCF">
                 <wp:simplePos x="0" y="0"/>
                 <wp:positionH relativeFrom="column">
-                  <wp:posOffset>1298448</wp:posOffset>
+                  <wp:posOffset>1577249</wp:posOffset>
                 </wp:positionH>
                 <wp:positionV relativeFrom="paragraph">
-                  <wp:posOffset>88341</wp:posOffset>
+                  <wp:posOffset>88265</wp:posOffset>
                 </wp:positionV>
                 <wp:extent cx="689069" cy="228600"/>
                 <wp:effectExtent l="0" t="0" r="15875" b="19050"/>
@@ -6917,7 +7610,7 @@
           </mc:Choice>
           <mc:Fallback>
             <w:pict>
-              <v:group id="Group 676" o:spid="_x0000_s1026" style="position:absolute;margin-left:102.25pt;margin-top:6.95pt;width:54.25pt;height:18pt;z-index:251826176;mso-width-relative:margin" coordsize="6891,2286" o:gfxdata="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">
+              <v:group w14:anchorId="3D10AD17" id="Group 676" o:spid="_x0000_s1026" style="position:absolute;margin-left:124.2pt;margin-top:6.95pt;width:54.25pt;height:18pt;z-index:251764224;mso-width-relative:margin" coordsize="6891,2286" o:gfxdata="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">
                 <v:oval id="Oval 677" o:spid="_x0000_s1027" style="position:absolute;left:4611;width:2280;height:2286;visibility:visible;mso-wrap-style:square;v-text-anchor:middle" o:gfxdata="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" filled="f" strokecolor="black [1600]" strokeweight="1pt">
                   <v:stroke joinstyle="miter"/>
                 </v:oval>
@@ -6943,12 +7636,6 @@
       </w:r>
       <w:r>
         <w:rPr>
-          <w:sz w:val="18"/>
-        </w:rPr>
-        <w:tab/>
-      </w:r>
-      <w:r>
-        <w:rPr>
           <w:sz w:val="28"/>
         </w:rPr>
         <w:t>Y</w:t>
@@ -6963,7 +7650,21 @@
     </w:p>
     <w:p>
       <w:pPr>
-        <w:spacing w:after="0" w:line="240" w:lineRule="auto"/>
+        <w:tabs>
+          <w:tab w:val="left" w:pos="2610"/>
+          <w:tab w:val="left" w:pos="3330"/>
+          <w:tab w:val="left" w:pos="4050"/>
+          <w:tab w:val="left" w:pos="4770"/>
+          <w:tab w:val="left" w:pos="5490"/>
+          <w:tab w:val="left" w:pos="6210"/>
+          <w:tab w:val="left" w:pos="6930"/>
+          <w:tab w:val="left" w:pos="7650"/>
+          <w:tab w:val="left" w:pos="8370"/>
+          <w:tab w:val="left" w:pos="9090"/>
+          <w:tab w:val="left" w:pos="9810"/>
+          <w:tab w:val="left" w:pos="10440"/>
+        </w:tabs>
+        <w:spacing w:after="0" w:line="312" w:lineRule="auto"/>
         <w:rPr>
           <w:sz w:val="28"/>
         </w:rPr>
@@ -6976,13 +7677,13 @@
         <mc:AlternateContent>
           <mc:Choice Requires="wps">
             <w:drawing>
-              <wp:anchor distT="0" distB="0" distL="114300" distR="114300" simplePos="0" relativeHeight="251828224" behindDoc="0" locked="0" layoutInCell="1" allowOverlap="1">
+              <wp:anchor distT="0" distB="0" distL="114300" distR="114300" simplePos="0" relativeHeight="251780608" behindDoc="0" locked="0" layoutInCell="1" allowOverlap="1">
                 <wp:simplePos x="0" y="0"/>
                 <wp:positionH relativeFrom="column">
-                  <wp:posOffset>1298448</wp:posOffset>
+                  <wp:posOffset>1577249</wp:posOffset>
                 </wp:positionH>
                 <wp:positionV relativeFrom="paragraph">
-                  <wp:posOffset>91161</wp:posOffset>
+                  <wp:posOffset>90805</wp:posOffset>
                 </wp:positionV>
                 <wp:extent cx="227941" cy="228600"/>
                 <wp:effectExtent l="0" t="0" r="20320" b="19050"/>
@@ -7033,7 +7734,7 @@
           </mc:Choice>
           <mc:Fallback>
             <w:pict>
-              <v:oval id="Oval 699" o:spid="_x0000_s1026" style="position:absolute;margin-left:102.25pt;margin-top:7.2pt;width:17.95pt;height:18pt;z-index:251828224;visibility:visible;mso-wrap-style:square;mso-wrap-distance-left:9pt;mso-wrap-distance-top:0;mso-wrap-distance-right:9pt;mso-wrap-distance-bottom:0;mso-position-horizontal:absolute;mso-position-horizontal-relative:text;mso-position-vertical:absolute;mso-position-vertical-relative:text;v-text-anchor:middle" o:gfxdata="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" filled="f" strokecolor="black [1600]" strokeweight="1pt">
+              <v:oval w14:anchorId="46AB4DF3" id="Oval 699" o:spid="_x0000_s1026" style="position:absolute;margin-left:124.2pt;margin-top:7.15pt;width:17.95pt;height:18pt;z-index:251780608;visibility:visible;mso-wrap-style:square;mso-wrap-distance-left:9pt;mso-wrap-distance-top:0;mso-wrap-distance-right:9pt;mso-wrap-distance-bottom:0;mso-position-horizontal:absolute;mso-position-horizontal-relative:text;mso-position-vertical:absolute;mso-position-vertical-relative:text;v-text-anchor:middle" o:gfxdata="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" filled="f" strokecolor="black [1600]" strokeweight="1pt">
                 <v:stroke joinstyle="miter"/>
               </v:oval>
             </w:pict>
@@ -7061,10 +7762,21 @@
     </w:p>
     <w:p>
       <w:pPr>
-        <w:pBdr>
-          <w:bottom w:val="single" w:sz="4" w:space="1" w:color="auto"/>
-        </w:pBdr>
-        <w:spacing w:after="0" w:line="240" w:lineRule="auto"/>
+        <w:tabs>
+          <w:tab w:val="left" w:pos="2610"/>
+          <w:tab w:val="left" w:pos="3330"/>
+          <w:tab w:val="left" w:pos="4050"/>
+          <w:tab w:val="left" w:pos="4770"/>
+          <w:tab w:val="left" w:pos="5490"/>
+          <w:tab w:val="left" w:pos="6210"/>
+          <w:tab w:val="left" w:pos="6930"/>
+          <w:tab w:val="left" w:pos="7650"/>
+          <w:tab w:val="left" w:pos="8370"/>
+          <w:tab w:val="left" w:pos="9090"/>
+          <w:tab w:val="left" w:pos="9810"/>
+          <w:tab w:val="left" w:pos="10440"/>
+        </w:tabs>
+        <w:spacing w:after="0" w:line="312" w:lineRule="auto"/>
         <w:rPr>
           <w:sz w:val="28"/>
         </w:rPr>
@@ -7077,13 +7789,13 @@
         <mc:AlternateContent>
           <mc:Choice Requires="wps">
             <w:drawing>
-              <wp:anchor distT="0" distB="0" distL="114300" distR="114300" simplePos="0" relativeHeight="251832320" behindDoc="0" locked="0" layoutInCell="1" allowOverlap="1" wp14:anchorId="66CB6795" wp14:editId="24519DB1">
+              <wp:anchor distT="0" distB="0" distL="114300" distR="114300" simplePos="0" relativeHeight="251813376" behindDoc="0" locked="0" layoutInCell="1" allowOverlap="1" wp14:anchorId="66CB6795" wp14:editId="24519DB1">
                 <wp:simplePos x="0" y="0"/>
                 <wp:positionH relativeFrom="column">
-                  <wp:posOffset>1298448</wp:posOffset>
+                  <wp:posOffset>1577249</wp:posOffset>
                 </wp:positionH>
                 <wp:positionV relativeFrom="paragraph">
-                  <wp:posOffset>86665</wp:posOffset>
+                  <wp:posOffset>86360</wp:posOffset>
                 </wp:positionV>
                 <wp:extent cx="227941" cy="228600"/>
                 <wp:effectExtent l="0" t="0" r="20320" b="19050"/>
@@ -7134,7 +7846,7 @@
           </mc:Choice>
           <mc:Fallback>
             <w:pict>
-              <v:oval id="Oval 725" o:spid="_x0000_s1026" style="position:absolute;margin-left:102.25pt;margin-top:6.8pt;width:17.95pt;height:18pt;z-index:251832320;visibility:visible;mso-wrap-style:square;mso-wrap-distance-left:9pt;mso-wrap-distance-top:0;mso-wrap-distance-right:9pt;mso-wrap-distance-bottom:0;mso-position-horizontal:absolute;mso-position-horizontal-relative:text;mso-position-vertical:absolute;mso-position-vertical-relative:text;v-text-anchor:middle" o:gfxdata="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" filled="f" strokecolor="black [1600]" strokeweight="1pt">
+              <v:oval w14:anchorId="6AA321E6" id="Oval 725" o:spid="_x0000_s1026" style="position:absolute;margin-left:124.2pt;margin-top:6.8pt;width:17.95pt;height:18pt;z-index:251813376;visibility:visible;mso-wrap-style:square;mso-wrap-distance-left:9pt;mso-wrap-distance-top:0;mso-wrap-distance-right:9pt;mso-wrap-distance-bottom:0;mso-position-horizontal:absolute;mso-position-horizontal-relative:text;mso-position-vertical:absolute;mso-position-vertical-relative:text;v-text-anchor:middle" o:gfxdata="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" filled="f" strokecolor="black [1600]" strokeweight="1pt">
                 <v:stroke joinstyle="miter"/>
               </v:oval>
             </w:pict>
@@ -7157,10 +7869,21 @@
     </w:p>
     <w:p>
       <w:pPr>
-        <w:pBdr>
-          <w:bottom w:val="single" w:sz="4" w:space="1" w:color="auto"/>
-        </w:pBdr>
-        <w:spacing w:after="0" w:line="240" w:lineRule="auto"/>
+        <w:tabs>
+          <w:tab w:val="left" w:pos="2610"/>
+          <w:tab w:val="left" w:pos="3330"/>
+          <w:tab w:val="left" w:pos="4050"/>
+          <w:tab w:val="left" w:pos="4770"/>
+          <w:tab w:val="left" w:pos="5490"/>
+          <w:tab w:val="left" w:pos="6210"/>
+          <w:tab w:val="left" w:pos="6930"/>
+          <w:tab w:val="left" w:pos="7650"/>
+          <w:tab w:val="left" w:pos="8370"/>
+          <w:tab w:val="left" w:pos="9090"/>
+          <w:tab w:val="left" w:pos="9810"/>
+          <w:tab w:val="left" w:pos="10440"/>
+        </w:tabs>
+        <w:spacing w:after="0" w:line="312" w:lineRule="auto"/>
         <w:rPr>
           <w:sz w:val="28"/>
         </w:rPr>
@@ -7173,13 +7896,13 @@
         <mc:AlternateContent>
           <mc:Choice Requires="wps">
             <w:drawing>
-              <wp:anchor distT="0" distB="0" distL="114300" distR="114300" simplePos="0" relativeHeight="251841536" behindDoc="0" locked="0" layoutInCell="1" allowOverlap="1" wp14:anchorId="0EC3870E" wp14:editId="7E20D05D">
+              <wp:anchor distT="0" distB="0" distL="114300" distR="114300" simplePos="0" relativeHeight="251505152" behindDoc="0" locked="0" layoutInCell="1" allowOverlap="1" wp14:anchorId="0EC3870E" wp14:editId="7E20D05D">
                 <wp:simplePos x="0" y="0"/>
                 <wp:positionH relativeFrom="column">
-                  <wp:posOffset>1301750</wp:posOffset>
+                  <wp:posOffset>1581059</wp:posOffset>
                 </wp:positionH>
                 <wp:positionV relativeFrom="paragraph">
-                  <wp:posOffset>91109</wp:posOffset>
+                  <wp:posOffset>90805</wp:posOffset>
                 </wp:positionV>
                 <wp:extent cx="227330" cy="228600"/>
                 <wp:effectExtent l="0" t="0" r="20320" b="19050"/>
@@ -7230,7 +7953,7 @@
           </mc:Choice>
           <mc:Fallback>
             <w:pict>
-              <v:oval id="Oval 2" o:spid="_x0000_s1026" style="position:absolute;margin-left:102.5pt;margin-top:7.15pt;width:17.9pt;height:18pt;z-index:251841536;visibility:visible;mso-wrap-style:square;mso-wrap-distance-left:9pt;mso-wrap-distance-top:0;mso-wrap-distance-right:9pt;mso-wrap-distance-bottom:0;mso-position-horizontal:absolute;mso-position-horizontal-relative:text;mso-position-vertical:absolute;mso-position-vertical-relative:text;v-text-anchor:middle" o:gfxdata="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" filled="f" strokecolor="black [1600]" strokeweight="1pt">
+              <v:oval w14:anchorId="5051D0CB" id="Oval 2" o:spid="_x0000_s1026" style="position:absolute;margin-left:124.5pt;margin-top:7.15pt;width:17.9pt;height:18pt;z-index:251505152;visibility:visible;mso-wrap-style:square;mso-wrap-distance-left:9pt;mso-wrap-distance-top:0;mso-wrap-distance-right:9pt;mso-wrap-distance-bottom:0;mso-position-horizontal:absolute;mso-position-horizontal-relative:text;mso-position-vertical:absolute;mso-position-vertical-relative:text;v-text-anchor:middle" o:gfxdata="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" filled="f" strokecolor="black [1600]" strokeweight="1pt">
                 <v:stroke joinstyle="miter"/>
               </v:oval>
             </w:pict>
@@ -7260,52 +7983,6 @@
           <w:sz w:val="28"/>
         </w:rPr>
         <w:t>Y</w:t>
-      </w:r>
-    </w:p>
-    <w:p>
-      <w:pPr>
-        <w:spacing w:after="0" w:line="240" w:lineRule="auto"/>
-        <w:rPr>
-          <w:sz w:val="44"/>
-        </w:rPr>
-      </w:pPr>
-      <w:r>
-        <w:rPr>
-          <w:sz w:val="44"/>
-        </w:rPr>
-        <w:t>Notes</w:t>
-      </w:r>
-      <w:r>
-        <w:rPr>
-          <w:sz w:val="44"/>
-        </w:rPr>
-        <w:t xml:space="preserve"> </w:t>
-      </w:r>
-      <w:r>
-        <w:rPr>
-          <w:sz w:val="44"/>
-        </w:rPr>
-        <w:t xml:space="preserve">  </w:t>
-      </w:r>
-      <w:r>
-        <w:rPr>
-          <w:sz w:val="44"/>
-        </w:rPr>
-        <w:t>___________</w:t>
-      </w:r>
-      <w:r>
-        <w:rPr>
-          <w:sz w:val="44"/>
-        </w:rPr>
-        <w:t>___________________________________________________________________________________________________________________________________________________________________________________________</w:t>
-      </w:r>
-      <w:bookmarkStart w:id="0" w:name="_GoBack"/>
-      <w:bookmarkEnd w:id="0"/>
-      <w:r>
-        <w:rPr>
-          <w:sz w:val="44"/>
-        </w:rPr>
-        <w:t>_____________________________________________</w:t>
       </w:r>
     </w:p>
     <w:sectPr>
@@ -7319,7 +7996,7 @@
 </file>
 
 <file path=word/styles.xml><?xml version="1.0" encoding="utf-8"?>
-<w:styles xmlns:mc="http://schemas.openxmlformats.org/markup-compatibility/2006" xmlns:r="http://schemas.openxmlformats.org/officeDocument/2006/relationships" xmlns:w="http://schemas.openxmlformats.org/wordprocessingml/2006/main" xmlns:w14="http://schemas.microsoft.com/office/word/2010/wordml" mc:Ignorable="w14">
+<w:styles xmlns:mc="http://schemas.openxmlformats.org/markup-compatibility/2006" xmlns:r="http://schemas.openxmlformats.org/officeDocument/2006/relationships" xmlns:w="http://schemas.openxmlformats.org/wordprocessingml/2006/main" xmlns:w14="http://schemas.microsoft.com/office/word/2010/wordml" xmlns:w15="http://schemas.microsoft.com/office/word/2012/wordml" mc:Ignorable="w14 w15">
   <w:docDefaults>
     <w:rPrDefault>
       <w:rPr>
@@ -7335,334 +8012,378 @@
       </w:pPr>
     </w:pPrDefault>
   </w:docDefaults>
-  <w:latentStyles w:defLockedState="0" w:defUIPriority="99" w:defSemiHidden="1" w:defUnhideWhenUsed="1" w:defQFormat="0" w:count="267">
-    <w:lsdException w:name="Normal" w:semiHidden="0" w:uiPriority="0" w:unhideWhenUsed="0" w:qFormat="1"/>
-    <w:lsdException w:name="heading 1" w:semiHidden="0" w:uiPriority="9" w:unhideWhenUsed="0" w:qFormat="1"/>
-    <w:lsdException w:name="heading 2" w:uiPriority="9" w:qFormat="1"/>
-    <w:lsdException w:name="heading 3" w:uiPriority="9" w:qFormat="1"/>
-    <w:lsdException w:name="heading 4" w:uiPriority="9" w:qFormat="1"/>
-    <w:lsdException w:name="heading 5" w:uiPriority="9" w:qFormat="1"/>
-    <w:lsdException w:name="heading 6" w:uiPriority="9" w:qFormat="1"/>
-    <w:lsdException w:name="heading 7" w:uiPriority="9" w:qFormat="1"/>
-    <w:lsdException w:name="heading 8" w:uiPriority="9" w:qFormat="1"/>
-    <w:lsdException w:name="heading 9" w:uiPriority="9" w:qFormat="1"/>
-    <w:lsdException w:name="toc 1" w:uiPriority="39"/>
-    <w:lsdException w:name="toc 2" w:uiPriority="39"/>
-    <w:lsdException w:name="toc 3" w:uiPriority="39"/>
-    <w:lsdException w:name="toc 4" w:uiPriority="39"/>
-    <w:lsdException w:name="toc 5" w:uiPriority="39"/>
-    <w:lsdException w:name="toc 6" w:uiPriority="39"/>
-    <w:lsdException w:name="toc 7" w:uiPriority="39"/>
-    <w:lsdException w:name="toc 8" w:uiPriority="39"/>
-    <w:lsdException w:name="toc 9" w:uiPriority="39"/>
-    <w:lsdException w:name="caption" w:uiPriority="35" w:qFormat="1"/>
-    <w:lsdException w:name="Title" w:semiHidden="0" w:uiPriority="10" w:unhideWhenUsed="0" w:qFormat="1"/>
-    <w:lsdException w:name="Default Paragraph Font" w:uiPriority="1"/>
-    <w:lsdException w:name="Subtitle" w:semiHidden="0" w:uiPriority="11" w:unhideWhenUsed="0" w:qFormat="1"/>
-    <w:lsdException w:name="Strong" w:semiHidden="0" w:uiPriority="22" w:unhideWhenUsed="0" w:qFormat="1"/>
-    <w:lsdException w:name="Emphasis" w:semiHidden="0" w:uiPriority="20" w:unhideWhenUsed="0" w:qFormat="1"/>
-    <w:lsdException w:name="Table Grid" w:semiHidden="0" w:uiPriority="39" w:unhideWhenUsed="0"/>
-    <w:lsdException w:name="Placeholder Text" w:unhideWhenUsed="0"/>
-    <w:lsdException w:name="No Spacing" w:semiHidden="0" w:uiPriority="1" w:unhideWhenUsed="0" w:qFormat="1"/>
-    <w:lsdException w:name="Light Shading" w:semiHidden="0" w:uiPriority="60" w:unhideWhenUsed="0"/>
-    <w:lsdException w:name="Light List" w:semiHidden="0" w:uiPriority="61" w:unhideWhenUsed="0"/>
-    <w:lsdException w:name="Light Grid" w:semiHidden="0" w:uiPriority="62" w:unhideWhenUsed="0"/>
-    <w:lsdException w:name="Medium Shading 1" w:semiHidden="0" w:uiPriority="63" w:unhideWhenUsed="0"/>
-    <w:lsdException w:name="Medium Shading 2" w:semiHidden="0" w:uiPriority="64" w:unhideWhenUsed="0"/>
-    <w:lsdException w:name="Medium List 1" w:semiHidden="0" w:uiPriority="65" w:unhideWhenUsed="0"/>
-    <w:lsdException w:name="Medium List 2" w:semiHidden="0" w:uiPriority="66" w:unhideWhenUsed="0"/>
-    <w:lsdException w:name="Medium Grid 1" w:semiHidden="0" w:uiPriority="67" w:unhideWhenUsed="0"/>
-    <w:lsdException w:name="Medium Grid 2" w:semiHidden="0" w:uiPriority="68" w:unhideWhenUsed="0"/>
-    <w:lsdException w:name="Medium Grid 3" w:semiHidden="0" w:uiPriority="69" w:unhideWhenUsed="0"/>
-    <w:lsdException w:name="Dark List" w:semiHidden="0" w:uiPriority="70" w:unhideWhenUsed="0"/>
-    <w:lsdException w:name="Colorful Shading" w:semiHidden="0" w:uiPriority="71" w:unhideWhenUsed="0"/>
-    <w:lsdException w:name="Colorful List" w:semiHidden="0" w:uiPriority="72" w:unhideWhenUsed="0"/>
-    <w:lsdException w:name="Colorful Grid" w:semiHidden="0" w:uiPriority="73" w:unhideWhenUsed="0"/>
-    <w:lsdException w:name="Light Shading Accent 1" w:semiHidden="0" w:uiPriority="60" w:unhideWhenUsed="0"/>
-    <w:lsdException w:name="Light List Accent 1" w:semiHidden="0" w:uiPriority="61" w:unhideWhenUsed="0"/>
-    <w:lsdException w:name="Light Grid Accent 1" w:semiHidden="0" w:uiPriority="62" w:unhideWhenUsed="0"/>
-    <w:lsdException w:name="Medium Shading 1 Accent 1" w:semiHidden="0" w:uiPriority="63" w:unhideWhenUsed="0"/>
-    <w:lsdException w:name="Medium Shading 2 Accent 1" w:semiHidden="0" w:uiPriority="64" w:unhideWhenUsed="0"/>
-    <w:lsdException w:name="Medium List 1 Accent 1" w:semiHidden="0" w:uiPriority="65" w:unhideWhenUsed="0"/>
-    <w:lsdException w:name="Revision" w:unhideWhenUsed="0"/>
-    <w:lsdException w:name="List Paragraph" w:semiHidden="0" w:uiPriority="34" w:unhideWhenUsed="0" w:qFormat="1"/>
-    <w:lsdException w:name="Quote" w:semiHidden="0" w:uiPriority="29" w:unhideWhenUsed="0" w:qFormat="1"/>
-    <w:lsdException w:name="Intense Quote" w:semiHidden="0" w:uiPriority="30" w:unhideWhenUsed="0" w:qFormat="1"/>
-    <w:lsdException w:name="Medium List 2 Accent 1" w:semiHidden="0" w:uiPriority="66" w:unhideWhenUsed="0"/>
-    <w:lsdException w:name="Medium Grid 1 Accent 1" w:semiHidden="0" w:uiPriority="67" w:unhideWhenUsed="0"/>
-    <w:lsdException w:name="Medium Grid 2 Accent 1" w:semiHidden="0" w:uiPriority="68" w:unhideWhenUsed="0"/>
-    <w:lsdException w:name="Medium Grid 3 Accent 1" w:semiHidden="0" w:uiPriority="69" w:unhideWhenUsed="0"/>
-    <w:lsdException w:name="Dark List Accent 1" w:semiHidden="0" w:uiPriority="70" w:unhideWhenUsed="0"/>
-    <w:lsdException w:name="Colorful Shading Accent 1" w:semiHidden="0" w:uiPriority="71" w:unhideWhenUsed="0"/>
-    <w:lsdException w:name="Colorful List Accent 1" w:semiHidden="0" w:uiPriority="72" w:unhideWhenUsed="0"/>
-    <w:lsdException w:name="Colorful Grid Accent 1" w:semiHidden="0" w:uiPriority="73" w:unhideWhenUsed="0"/>
-    <w:lsdException w:name="Light Shading Accent 2" w:semiHidden="0" w:uiPriority="60" w:unhideWhenUsed="0"/>
-    <w:lsdException w:name="Light List Accent 2" w:semiHidden="0" w:uiPriority="61" w:unhideWhenUsed="0"/>
-    <w:lsdException w:name="Light Grid Accent 2" w:semiHidden="0" w:uiPriority="62" w:unhideWhenUsed="0"/>
-    <w:lsdException w:name="Medium Shading 1 Accent 2" w:semiHidden="0" w:uiPriority="63" w:unhideWhenUsed="0"/>
-    <w:lsdException w:name="Medium Shading 2 Accent 2" w:semiHidden="0" w:uiPriority="64" w:unhideWhenUsed="0"/>
-    <w:lsdException w:name="Medium List 1 Accent 2" w:semiHidden="0" w:uiPriority="65" w:unhideWhenUsed="0"/>
-    <w:lsdException w:name="Medium List 2 Accent 2" w:semiHidden="0" w:uiPriority="66" w:unhideWhenUsed="0"/>
-    <w:lsdException w:name="Medium Grid 1 Accent 2" w:semiHidden="0" w:uiPriority="67" w:unhideWhenUsed="0"/>
-    <w:lsdException w:name="Medium Grid 2 Accent 2" w:semiHidden="0" w:uiPriority="68" w:unhideWhenUsed="0"/>
-    <w:lsdException w:name="Medium Grid 3 Accent 2" w:semiHidden="0" w:uiPriority="69" w:unhideWhenUsed="0"/>
-    <w:lsdException w:name="Dark List Accent 2" w:semiHidden="0" w:uiPriority="70" w:unhideWhenUsed="0"/>
-    <w:lsdException w:name="Colorful Shading Accent 2" w:semiHidden="0" w:uiPriority="71" w:unhideWhenUsed="0"/>
-    <w:lsdException w:name="Colorful List Accent 2" w:semiHidden="0" w:uiPriority="72" w:unhideWhenUsed="0"/>
-    <w:lsdException w:name="Colorful Grid Accent 2" w:semiHidden="0" w:uiPriority="73" w:unhideWhenUsed="0"/>
-    <w:lsdException w:name="Light Shading Accent 3" w:semiHidden="0" w:uiPriority="60" w:unhideWhenUsed="0"/>
-    <w:lsdException w:name="Light List Accent 3" w:semiHidden="0" w:uiPriority="61" w:unhideWhenUsed="0"/>
-    <w:lsdException w:name="Light Grid Accent 3" w:semiHidden="0" w:uiPriority="62" w:unhideWhenUsed="0"/>
-    <w:lsdException w:name="Medium Shading 1 Accent 3" w:semiHidden="0" w:uiPriority="63" w:unhideWhenUsed="0"/>
-    <w:lsdException w:name="Medium Shading 2 Accent 3" w:semiHidden="0" w:uiPriority="64" w:unhideWhenUsed="0"/>
-    <w:lsdException w:name="Medium List 1 Accent 3" w:semiHidden="0" w:uiPriority="65" w:unhideWhenUsed="0"/>
-    <w:lsdException w:name="Medium List 2 Accent 3" w:semiHidden="0" w:uiPriority="66" w:unhideWhenUsed="0"/>
-    <w:lsdException w:name="Medium Grid 1 Accent 3" w:semiHidden="0" w:uiPriority="67" w:unhideWhenUsed="0"/>
-    <w:lsdException w:name="Medium Grid 2 Accent 3" w:semiHidden="0" w:uiPriority="68" w:unhideWhenUsed="0"/>
-    <w:lsdException w:name="Medium Grid 3 Accent 3" w:semiHidden="0" w:uiPriority="69" w:unhideWhenUsed="0"/>
-    <w:lsdException w:name="Dark List Accent 3" w:semiHidden="0" w:uiPriority="70" w:unhideWhenUsed="0"/>
-    <w:lsdException w:name="Colorful Shading Accent 3" w:semiHidden="0" w:uiPriority="71" w:unhideWhenUsed="0"/>
-    <w:lsdException w:name="Colorful List Accent 3" w:semiHidden="0" w:uiPriority="72" w:unhideWhenUsed="0"/>
-    <w:lsdException w:name="Colorful Grid Accent 3" w:semiHidden="0" w:uiPriority="73" w:unhideWhenUsed="0"/>
-    <w:lsdException w:name="Light Shading Accent 4" w:semiHidden="0" w:uiPriority="60" w:unhideWhenUsed="0"/>
-    <w:lsdException w:name="Light List Accent 4" w:semiHidden="0" w:uiPriority="61" w:unhideWhenUsed="0"/>
-    <w:lsdException w:name="Light Grid Accent 4" w:semiHidden="0" w:uiPriority="62" w:unhideWhenUsed="0"/>
-    <w:lsdException w:name="Medium Shading 1 Accent 4" w:semiHidden="0" w:uiPriority="63" w:unhideWhenUsed="0"/>
-    <w:lsdException w:name="Medium Shading 2 Accent 4" w:semiHidden="0" w:uiPriority="64" w:unhideWhenUsed="0"/>
-    <w:lsdException w:name="Medium List 1 Accent 4" w:semiHidden="0" w:uiPriority="65" w:unhideWhenUsed="0"/>
-    <w:lsdException w:name="Medium List 2 Accent 4" w:semiHidden="0" w:uiPriority="66" w:unhideWhenUsed="0"/>
-    <w:lsdException w:name="Medium Grid 1 Accent 4" w:semiHidden="0" w:uiPriority="67" w:unhideWhenUsed="0"/>
-    <w:lsdException w:name="Medium Grid 2 Accent 4" w:semiHidden="0" w:uiPriority="68" w:unhideWhenUsed="0"/>
-    <w:lsdException w:name="Medium Grid 3 Accent 4" w:semiHidden="0" w:uiPriority="69" w:unhideWhenUsed="0"/>
-    <w:lsdException w:name="Dark List Accent 4" w:semiHidden="0" w:uiPriority="70" w:unhideWhenUsed="0"/>
-    <w:lsdException w:name="Colorful Shading Accent 4" w:semiHidden="0" w:uiPriority="71" w:unhideWhenUsed="0"/>
-    <w:lsdException w:name="Colorful List Accent 4" w:semiHidden="0" w:uiPriority="72" w:unhideWhenUsed="0"/>
-    <w:lsdException w:name="Colorful Grid Accent 4" w:semiHidden="0" w:uiPriority="73" w:unhideWhenUsed="0"/>
-    <w:lsdException w:name="Light Shading Accent 5" w:semiHidden="0" w:uiPriority="60" w:unhideWhenUsed="0"/>
-    <w:lsdException w:name="Light List Accent 5" w:semiHidden="0" w:uiPriority="61" w:unhideWhenUsed="0"/>
-    <w:lsdException w:name="Light Grid Accent 5" w:semiHidden="0" w:uiPriority="62" w:unhideWhenUsed="0"/>
-    <w:lsdException w:name="Medium Shading 1 Accent 5" w:semiHidden="0" w:uiPriority="63" w:unhideWhenUsed="0"/>
-    <w:lsdException w:name="Medium Shading 2 Accent 5" w:semiHidden="0" w:uiPriority="64" w:unhideWhenUsed="0"/>
-    <w:lsdException w:name="Medium List 1 Accent 5" w:semiHidden="0" w:uiPriority="65" w:unhideWhenUsed="0"/>
-    <w:lsdException w:name="Medium List 2 Accent 5" w:semiHidden="0" w:uiPriority="66" w:unhideWhenUsed="0"/>
-    <w:lsdException w:name="Medium Grid 1 Accent 5" w:semiHidden="0" w:uiPriority="67" w:unhideWhenUsed="0"/>
-    <w:lsdException w:name="Medium Grid 2 Accent 5" w:semiHidden="0" w:uiPriority="68" w:unhideWhenUsed="0"/>
-    <w:lsdException w:name="Medium Grid 3 Accent 5" w:semiHidden="0" w:uiPriority="69" w:unhideWhenUsed="0"/>
-    <w:lsdException w:name="Dark List Accent 5" w:semiHidden="0" w:uiPriority="70" w:unhideWhenUsed="0"/>
-    <w:lsdException w:name="Colorful Shading Accent 5" w:semiHidden="0" w:uiPriority="71" w:unhideWhenUsed="0"/>
-    <w:lsdException w:name="Colorful List Accent 5" w:semiHidden="0" w:uiPriority="72" w:unhideWhenUsed="0"/>
-    <w:lsdException w:name="Colorful Grid Accent 5" w:semiHidden="0" w:uiPriority="73" w:unhideWhenUsed="0"/>
-    <w:lsdException w:name="Light Shading Accent 6" w:semiHidden="0" w:uiPriority="60" w:unhideWhenUsed="0"/>
-    <w:lsdException w:name="Light List Accent 6" w:semiHidden="0" w:uiPriority="61" w:unhideWhenUsed="0"/>
-    <w:lsdException w:name="Light Grid Accent 6" w:semiHidden="0" w:uiPriority="62" w:unhideWhenUsed="0"/>
-    <w:lsdException w:name="Medium Shading 1 Accent 6" w:semiHidden="0" w:uiPriority="63" w:unhideWhenUsed="0"/>
-    <w:lsdException w:name="Medium Shading 2 Accent 6" w:semiHidden="0" w:uiPriority="64" w:unhideWhenUsed="0"/>
-    <w:lsdException w:name="Medium List 1 Accent 6" w:semiHidden="0" w:uiPriority="65" w:unhideWhenUsed="0"/>
-    <w:lsdException w:name="Medium List 2 Accent 6" w:semiHidden="0" w:uiPriority="66" w:unhideWhenUsed="0"/>
-    <w:lsdException w:name="Medium Grid 1 Accent 6" w:semiHidden="0" w:uiPriority="67" w:unhideWhenUsed="0"/>
-    <w:lsdException w:name="Medium Grid 2 Accent 6" w:semiHidden="0" w:uiPriority="68" w:unhideWhenUsed="0"/>
-    <w:lsdException w:name="Medium Grid 3 Accent 6" w:semiHidden="0" w:uiPriority="69" w:unhideWhenUsed="0"/>
-    <w:lsdException w:name="Dark List Accent 6" w:semiHidden="0" w:uiPriority="70" w:unhideWhenUsed="0"/>
-    <w:lsdException w:name="Colorful Shading Accent 6" w:semiHidden="0" w:uiPriority="71" w:unhideWhenUsed="0"/>
-    <w:lsdException w:name="Colorful List Accent 6" w:semiHidden="0" w:uiPriority="72" w:unhideWhenUsed="0"/>
-    <w:lsdException w:name="Colorful Grid Accent 6" w:semiHidden="0" w:uiPriority="73" w:unhideWhenUsed="0"/>
-    <w:lsdException w:name="Subtle Emphasis" w:semiHidden="0" w:uiPriority="19" w:unhideWhenUsed="0" w:qFormat="1"/>
-    <w:lsdException w:name="Intense Emphasis" w:semiHidden="0" w:uiPriority="21" w:unhideWhenUsed="0" w:qFormat="1"/>
-    <w:lsdException w:name="Subtle Reference" w:semiHidden="0" w:uiPriority="31" w:unhideWhenUsed="0" w:qFormat="1"/>
-    <w:lsdException w:name="Intense Reference" w:semiHidden="0" w:uiPriority="32" w:unhideWhenUsed="0" w:qFormat="1"/>
-    <w:lsdException w:name="Book Title" w:semiHidden="0" w:uiPriority="33" w:unhideWhenUsed="0" w:qFormat="1"/>
-    <w:lsdException w:name="Bibliography" w:uiPriority="37"/>
-    <w:lsdException w:name="TOC Heading" w:uiPriority="39" w:qFormat="1"/>
-  </w:latentStyles>
-  <w:style w:type="paragraph" w:default="1" w:styleId="Normal">
-    <w:name w:val="Normal"/>
-    <w:qFormat/>
-  </w:style>
-  <w:style w:type="character" w:default="1" w:styleId="DefaultParagraphFont">
-    <w:name w:val="Default Paragraph Font"/>
-    <w:uiPriority w:val="1"/>
-    <w:semiHidden/>
-    <w:unhideWhenUsed/>
-  </w:style>
-  <w:style w:type="table" w:default="1" w:styleId="TableNormal">
-    <w:name w:val="Normal Table"/>
-    <w:uiPriority w:val="99"/>
-    <w:semiHidden/>
-    <w:unhideWhenUsed/>
-    <w:tblPr>
-      <w:tblInd w:w="0" w:type="dxa"/>
-      <w:tblCellMar>
-        <w:top w:w="0" w:type="dxa"/>
-        <w:left w:w="108" w:type="dxa"/>
-        <w:bottom w:w="0" w:type="dxa"/>
-        <w:right w:w="108" w:type="dxa"/>
-      </w:tblCellMar>
-    </w:tblPr>
-  </w:style>
-  <w:style w:type="numbering" w:default="1" w:styleId="NoList">
-    <w:name w:val="No List"/>
-    <w:uiPriority w:val="99"/>
-    <w:semiHidden/>
-    <w:unhideWhenUsed/>
-  </w:style>
-</w:styles>
-</file>
-
-<file path=word/stylesWithEffects.xml><?xml version="1.0" encoding="utf-8"?>
-<w:styles xmlns:wpc="http://schemas.microsoft.com/office/word/2010/wordprocessingCanvas" xmlns:mc="http://schemas.openxmlformats.org/markup-compatibility/2006" xmlns:o="urn:schemas-microsoft-com:office:office" xmlns:r="http://schemas.openxmlformats.org/officeDocument/2006/relationships" xmlns:m="http://schemas.openxmlformats.org/officeDocument/2006/math" xmlns:v="urn:schemas-microsoft-com:vml" xmlns:wp14="http://schemas.microsoft.com/office/word/2010/wordprocessingDrawing" xmlns:wp="http://schemas.openxmlformats.org/drawingml/2006/wordprocessingDrawing" xmlns:w10="urn:schemas-microsoft-com:office:word" xmlns:w="http://schemas.openxmlformats.org/wordprocessingml/2006/main" xmlns:w14="http://schemas.microsoft.com/office/word/2010/wordml" xmlns:wpg="http://schemas.microsoft.com/office/word/2010/wordprocessingGroup" xmlns:wpi="http://schemas.microsoft.com/office/word/2010/wordprocessingInk" xmlns:wne="http://schemas.microsoft.com/office/word/2006/wordml" xmlns:wps="http://schemas.microsoft.com/office/word/2010/wordprocessingShape" mc:Ignorable="w14 wp14">
-  <w:docDefaults>
-    <w:rPrDefault>
-      <w:rPr>
-        <w:rFonts w:asciiTheme="minorHAnsi" w:eastAsiaTheme="minorHAnsi" w:hAnsiTheme="minorHAnsi" w:cstheme="minorBidi"/>
-        <w:sz w:val="22"/>
-        <w:szCs w:val="22"/>
-        <w:lang w:val="en-US" w:eastAsia="en-US" w:bidi="ar-SA"/>
-      </w:rPr>
-    </w:rPrDefault>
-    <w:pPrDefault>
-      <w:pPr>
-        <w:spacing w:after="160" w:line="259" w:lineRule="auto"/>
-      </w:pPr>
-    </w:pPrDefault>
-  </w:docDefaults>
-  <w:latentStyles w:defLockedState="0" w:defUIPriority="99" w:defSemiHidden="1" w:defUnhideWhenUsed="1" w:defQFormat="0" w:count="267">
-    <w:lsdException w:name="Normal" w:semiHidden="0" w:uiPriority="0" w:unhideWhenUsed="0" w:qFormat="1"/>
-    <w:lsdException w:name="heading 1" w:semiHidden="0" w:uiPriority="9" w:unhideWhenUsed="0" w:qFormat="1"/>
-    <w:lsdException w:name="heading 2" w:uiPriority="9" w:qFormat="1"/>
-    <w:lsdException w:name="heading 3" w:uiPriority="9" w:qFormat="1"/>
-    <w:lsdException w:name="heading 4" w:uiPriority="9" w:qFormat="1"/>
-    <w:lsdException w:name="heading 5" w:uiPriority="9" w:qFormat="1"/>
-    <w:lsdException w:name="heading 6" w:uiPriority="9" w:qFormat="1"/>
-    <w:lsdException w:name="heading 7" w:uiPriority="9" w:qFormat="1"/>
-    <w:lsdException w:name="heading 8" w:uiPriority="9" w:qFormat="1"/>
-    <w:lsdException w:name="heading 9" w:uiPriority="9" w:qFormat="1"/>
-    <w:lsdException w:name="toc 1" w:uiPriority="39"/>
-    <w:lsdException w:name="toc 2" w:uiPriority="39"/>
-    <w:lsdException w:name="toc 3" w:uiPriority="39"/>
-    <w:lsdException w:name="toc 4" w:uiPriority="39"/>
-    <w:lsdException w:name="toc 5" w:uiPriority="39"/>
-    <w:lsdException w:name="toc 6" w:uiPriority="39"/>
-    <w:lsdException w:name="toc 7" w:uiPriority="39"/>
-    <w:lsdException w:name="toc 8" w:uiPriority="39"/>
-    <w:lsdException w:name="toc 9" w:uiPriority="39"/>
-    <w:lsdException w:name="caption" w:uiPriority="35" w:qFormat="1"/>
-    <w:lsdException w:name="Title" w:semiHidden="0" w:uiPriority="10" w:unhideWhenUsed="0" w:qFormat="1"/>
-    <w:lsdException w:name="Default Paragraph Font" w:uiPriority="1"/>
-    <w:lsdException w:name="Subtitle" w:semiHidden="0" w:uiPriority="11" w:unhideWhenUsed="0" w:qFormat="1"/>
-    <w:lsdException w:name="Strong" w:semiHidden="0" w:uiPriority="22" w:unhideWhenUsed="0" w:qFormat="1"/>
-    <w:lsdException w:name="Emphasis" w:semiHidden="0" w:uiPriority="20" w:unhideWhenUsed="0" w:qFormat="1"/>
-    <w:lsdException w:name="Table Grid" w:semiHidden="0" w:uiPriority="39" w:unhideWhenUsed="0"/>
-    <w:lsdException w:name="Placeholder Text" w:unhideWhenUsed="0"/>
-    <w:lsdException w:name="No Spacing" w:semiHidden="0" w:uiPriority="1" w:unhideWhenUsed="0" w:qFormat="1"/>
-    <w:lsdException w:name="Light Shading" w:semiHidden="0" w:uiPriority="60" w:unhideWhenUsed="0"/>
-    <w:lsdException w:name="Light List" w:semiHidden="0" w:uiPriority="61" w:unhideWhenUsed="0"/>
-    <w:lsdException w:name="Light Grid" w:semiHidden="0" w:uiPriority="62" w:unhideWhenUsed="0"/>
-    <w:lsdException w:name="Medium Shading 1" w:semiHidden="0" w:uiPriority="63" w:unhideWhenUsed="0"/>
-    <w:lsdException w:name="Medium Shading 2" w:semiHidden="0" w:uiPriority="64" w:unhideWhenUsed="0"/>
-    <w:lsdException w:name="Medium List 1" w:semiHidden="0" w:uiPriority="65" w:unhideWhenUsed="0"/>
-    <w:lsdException w:name="Medium List 2" w:semiHidden="0" w:uiPriority="66" w:unhideWhenUsed="0"/>
-    <w:lsdException w:name="Medium Grid 1" w:semiHidden="0" w:uiPriority="67" w:unhideWhenUsed="0"/>
-    <w:lsdException w:name="Medium Grid 2" w:semiHidden="0" w:uiPriority="68" w:unhideWhenUsed="0"/>
-    <w:lsdException w:name="Medium Grid 3" w:semiHidden="0" w:uiPriority="69" w:unhideWhenUsed="0"/>
-    <w:lsdException w:name="Dark List" w:semiHidden="0" w:uiPriority="70" w:unhideWhenUsed="0"/>
-    <w:lsdException w:name="Colorful Shading" w:semiHidden="0" w:uiPriority="71" w:unhideWhenUsed="0"/>
-    <w:lsdException w:name="Colorful List" w:semiHidden="0" w:uiPriority="72" w:unhideWhenUsed="0"/>
-    <w:lsdException w:name="Colorful Grid" w:semiHidden="0" w:uiPriority="73" w:unhideWhenUsed="0"/>
-    <w:lsdException w:name="Light Shading Accent 1" w:semiHidden="0" w:uiPriority="60" w:unhideWhenUsed="0"/>
-    <w:lsdException w:name="Light List Accent 1" w:semiHidden="0" w:uiPriority="61" w:unhideWhenUsed="0"/>
-    <w:lsdException w:name="Light Grid Accent 1" w:semiHidden="0" w:uiPriority="62" w:unhideWhenUsed="0"/>
-    <w:lsdException w:name="Medium Shading 1 Accent 1" w:semiHidden="0" w:uiPriority="63" w:unhideWhenUsed="0"/>
-    <w:lsdException w:name="Medium Shading 2 Accent 1" w:semiHidden="0" w:uiPriority="64" w:unhideWhenUsed="0"/>
-    <w:lsdException w:name="Medium List 1 Accent 1" w:semiHidden="0" w:uiPriority="65" w:unhideWhenUsed="0"/>
-    <w:lsdException w:name="Revision" w:unhideWhenUsed="0"/>
-    <w:lsdException w:name="List Paragraph" w:semiHidden="0" w:uiPriority="34" w:unhideWhenUsed="0" w:qFormat="1"/>
-    <w:lsdException w:name="Quote" w:semiHidden="0" w:uiPriority="29" w:unhideWhenUsed="0" w:qFormat="1"/>
-    <w:lsdException w:name="Intense Quote" w:semiHidden="0" w:uiPriority="30" w:unhideWhenUsed="0" w:qFormat="1"/>
-    <w:lsdException w:name="Medium List 2 Accent 1" w:semiHidden="0" w:uiPriority="66" w:unhideWhenUsed="0"/>
-    <w:lsdException w:name="Medium Grid 1 Accent 1" w:semiHidden="0" w:uiPriority="67" w:unhideWhenUsed="0"/>
-    <w:lsdException w:name="Medium Grid 2 Accent 1" w:semiHidden="0" w:uiPriority="68" w:unhideWhenUsed="0"/>
-    <w:lsdException w:name="Medium Grid 3 Accent 1" w:semiHidden="0" w:uiPriority="69" w:unhideWhenUsed="0"/>
-    <w:lsdException w:name="Dark List Accent 1" w:semiHidden="0" w:uiPriority="70" w:unhideWhenUsed="0"/>
-    <w:lsdException w:name="Colorful Shading Accent 1" w:semiHidden="0" w:uiPriority="71" w:unhideWhenUsed="0"/>
-    <w:lsdException w:name="Colorful List Accent 1" w:semiHidden="0" w:uiPriority="72" w:unhideWhenUsed="0"/>
-    <w:lsdException w:name="Colorful Grid Accent 1" w:semiHidden="0" w:uiPriority="73" w:unhideWhenUsed="0"/>
-    <w:lsdException w:name="Light Shading Accent 2" w:semiHidden="0" w:uiPriority="60" w:unhideWhenUsed="0"/>
-    <w:lsdException w:name="Light List Accent 2" w:semiHidden="0" w:uiPriority="61" w:unhideWhenUsed="0"/>
-    <w:lsdException w:name="Light Grid Accent 2" w:semiHidden="0" w:uiPriority="62" w:unhideWhenUsed="0"/>
-    <w:lsdException w:name="Medium Shading 1 Accent 2" w:semiHidden="0" w:uiPriority="63" w:unhideWhenUsed="0"/>
-    <w:lsdException w:name="Medium Shading 2 Accent 2" w:semiHidden="0" w:uiPriority="64" w:unhideWhenUsed="0"/>
-    <w:lsdException w:name="Medium List 1 Accent 2" w:semiHidden="0" w:uiPriority="65" w:unhideWhenUsed="0"/>
-    <w:lsdException w:name="Medium List 2 Accent 2" w:semiHidden="0" w:uiPriority="66" w:unhideWhenUsed="0"/>
-    <w:lsdException w:name="Medium Grid 1 Accent 2" w:semiHidden="0" w:uiPriority="67" w:unhideWhenUsed="0"/>
-    <w:lsdException w:name="Medium Grid 2 Accent 2" w:semiHidden="0" w:uiPriority="68" w:unhideWhenUsed="0"/>
-    <w:lsdException w:name="Medium Grid 3 Accent 2" w:semiHidden="0" w:uiPriority="69" w:unhideWhenUsed="0"/>
-    <w:lsdException w:name="Dark List Accent 2" w:semiHidden="0" w:uiPriority="70" w:unhideWhenUsed="0"/>
-    <w:lsdException w:name="Colorful Shading Accent 2" w:semiHidden="0" w:uiPriority="71" w:unhideWhenUsed="0"/>
-    <w:lsdException w:name="Colorful List Accent 2" w:semiHidden="0" w:uiPriority="72" w:unhideWhenUsed="0"/>
-    <w:lsdException w:name="Colorful Grid Accent 2" w:semiHidden="0" w:uiPriority="73" w:unhideWhenUsed="0"/>
-    <w:lsdException w:name="Light Shading Accent 3" w:semiHidden="0" w:uiPriority="60" w:unhideWhenUsed="0"/>
-    <w:lsdException w:name="Light List Accent 3" w:semiHidden="0" w:uiPriority="61" w:unhideWhenUsed="0"/>
-    <w:lsdException w:name="Light Grid Accent 3" w:semiHidden="0" w:uiPriority="62" w:unhideWhenUsed="0"/>
-    <w:lsdException w:name="Medium Shading 1 Accent 3" w:semiHidden="0" w:uiPriority="63" w:unhideWhenUsed="0"/>
-    <w:lsdException w:name="Medium Shading 2 Accent 3" w:semiHidden="0" w:uiPriority="64" w:unhideWhenUsed="0"/>
-    <w:lsdException w:name="Medium List 1 Accent 3" w:semiHidden="0" w:uiPriority="65" w:unhideWhenUsed="0"/>
-    <w:lsdException w:name="Medium List 2 Accent 3" w:semiHidden="0" w:uiPriority="66" w:unhideWhenUsed="0"/>
-    <w:lsdException w:name="Medium Grid 1 Accent 3" w:semiHidden="0" w:uiPriority="67" w:unhideWhenUsed="0"/>
-    <w:lsdException w:name="Medium Grid 2 Accent 3" w:semiHidden="0" w:uiPriority="68" w:unhideWhenUsed="0"/>
-    <w:lsdException w:name="Medium Grid 3 Accent 3" w:semiHidden="0" w:uiPriority="69" w:unhideWhenUsed="0"/>
-    <w:lsdException w:name="Dark List Accent 3" w:semiHidden="0" w:uiPriority="70" w:unhideWhenUsed="0"/>
-    <w:lsdException w:name="Colorful Shading Accent 3" w:semiHidden="0" w:uiPriority="71" w:unhideWhenUsed="0"/>
-    <w:lsdException w:name="Colorful List Accent 3" w:semiHidden="0" w:uiPriority="72" w:unhideWhenUsed="0"/>
-    <w:lsdException w:name="Colorful Grid Accent 3" w:semiHidden="0" w:uiPriority="73" w:unhideWhenUsed="0"/>
-    <w:lsdException w:name="Light Shading Accent 4" w:semiHidden="0" w:uiPriority="60" w:unhideWhenUsed="0"/>
-    <w:lsdException w:name="Light List Accent 4" w:semiHidden="0" w:uiPriority="61" w:unhideWhenUsed="0"/>
-    <w:lsdException w:name="Light Grid Accent 4" w:semiHidden="0" w:uiPriority="62" w:unhideWhenUsed="0"/>
-    <w:lsdException w:name="Medium Shading 1 Accent 4" w:semiHidden="0" w:uiPriority="63" w:unhideWhenUsed="0"/>
-    <w:lsdException w:name="Medium Shading 2 Accent 4" w:semiHidden="0" w:uiPriority="64" w:unhideWhenUsed="0"/>
-    <w:lsdException w:name="Medium List 1 Accent 4" w:semiHidden="0" w:uiPriority="65" w:unhideWhenUsed="0"/>
-    <w:lsdException w:name="Medium List 2 Accent 4" w:semiHidden="0" w:uiPriority="66" w:unhideWhenUsed="0"/>
-    <w:lsdException w:name="Medium Grid 1 Accent 4" w:semiHidden="0" w:uiPriority="67" w:unhideWhenUsed="0"/>
-    <w:lsdException w:name="Medium Grid 2 Accent 4" w:semiHidden="0" w:uiPriority="68" w:unhideWhenUsed="0"/>
-    <w:lsdException w:name="Medium Grid 3 Accent 4" w:semiHidden="0" w:uiPriority="69" w:unhideWhenUsed="0"/>
-    <w:lsdException w:name="Dark List Accent 4" w:semiHidden="0" w:uiPriority="70" w:unhideWhenUsed="0"/>
-    <w:lsdException w:name="Colorful Shading Accent 4" w:semiHidden="0" w:uiPriority="71" w:unhideWhenUsed="0"/>
-    <w:lsdException w:name="Colorful List Accent 4" w:semiHidden="0" w:uiPriority="72" w:unhideWhenUsed="0"/>
-    <w:lsdException w:name="Colorful Grid Accent 4" w:semiHidden="0" w:uiPriority="73" w:unhideWhenUsed="0"/>
-    <w:lsdException w:name="Light Shading Accent 5" w:semiHidden="0" w:uiPriority="60" w:unhideWhenUsed="0"/>
-    <w:lsdException w:name="Light List Accent 5" w:semiHidden="0" w:uiPriority="61" w:unhideWhenUsed="0"/>
-    <w:lsdException w:name="Light Grid Accent 5" w:semiHidden="0" w:uiPriority="62" w:unhideWhenUsed="0"/>
-    <w:lsdException w:name="Medium Shading 1 Accent 5" w:semiHidden="0" w:uiPriority="63" w:unhideWhenUsed="0"/>
-    <w:lsdException w:name="Medium Shading 2 Accent 5" w:semiHidden="0" w:uiPriority="64" w:unhideWhenUsed="0"/>
-    <w:lsdException w:name="Medium List 1 Accent 5" w:semiHidden="0" w:uiPriority="65" w:unhideWhenUsed="0"/>
-    <w:lsdException w:name="Medium List 2 Accent 5" w:semiHidden="0" w:uiPriority="66" w:unhideWhenUsed="0"/>
-    <w:lsdException w:name="Medium Grid 1 Accent 5" w:semiHidden="0" w:uiPriority="67" w:unhideWhenUsed="0"/>
-    <w:lsdException w:name="Medium Grid 2 Accent 5" w:semiHidden="0" w:uiPriority="68" w:unhideWhenUsed="0"/>
-    <w:lsdException w:name="Medium Grid 3 Accent 5" w:semiHidden="0" w:uiPriority="69" w:unhideWhenUsed="0"/>
-    <w:lsdException w:name="Dark List Accent 5" w:semiHidden="0" w:uiPriority="70" w:unhideWhenUsed="0"/>
-    <w:lsdException w:name="Colorful Shading Accent 5" w:semiHidden="0" w:uiPriority="71" w:unhideWhenUsed="0"/>
-    <w:lsdException w:name="Colorful List Accent 5" w:semiHidden="0" w:uiPriority="72" w:unhideWhenUsed="0"/>
-    <w:lsdException w:name="Colorful Grid Accent 5" w:semiHidden="0" w:uiPriority="73" w:unhideWhenUsed="0"/>
-    <w:lsdException w:name="Light Shading Accent 6" w:semiHidden="0" w:uiPriority="60" w:unhideWhenUsed="0"/>
-    <w:lsdException w:name="Light List Accent 6" w:semiHidden="0" w:uiPriority="61" w:unhideWhenUsed="0"/>
-    <w:lsdException w:name="Light Grid Accent 6" w:semiHidden="0" w:uiPriority="62" w:unhideWhenUsed="0"/>
-    <w:lsdException w:name="Medium Shading 1 Accent 6" w:semiHidden="0" w:uiPriority="63" w:unhideWhenUsed="0"/>
-    <w:lsdException w:name="Medium Shading 2 Accent 6" w:semiHidden="0" w:uiPriority="64" w:unhideWhenUsed="0"/>
-    <w:lsdException w:name="Medium List 1 Accent 6" w:semiHidden="0" w:uiPriority="65" w:unhideWhenUsed="0"/>
-    <w:lsdException w:name="Medium List 2 Accent 6" w:semiHidden="0" w:uiPriority="66" w:unhideWhenUsed="0"/>
-    <w:lsdException w:name="Medium Grid 1 Accent 6" w:semiHidden="0" w:uiPriority="67" w:unhideWhenUsed="0"/>
-    <w:lsdException w:name="Medium Grid 2 Accent 6" w:semiHidden="0" w:uiPriority="68" w:unhideWhenUsed="0"/>
-    <w:lsdException w:name="Medium Grid 3 Accent 6" w:semiHidden="0" w:uiPriority="69" w:unhideWhenUsed="0"/>
-    <w:lsdException w:name="Dark List Accent 6" w:semiHidden="0" w:uiPriority="70" w:unhideWhenUsed="0"/>
-    <w:lsdException w:name="Colorful Shading Accent 6" w:semiHidden="0" w:uiPriority="71" w:unhideWhenUsed="0"/>
-    <w:lsdException w:name="Colorful List Accent 6" w:semiHidden="0" w:uiPriority="72" w:unhideWhenUsed="0"/>
-    <w:lsdException w:name="Colorful Grid Accent 6" w:semiHidden="0" w:uiPriority="73" w:unhideWhenUsed="0"/>
-    <w:lsdException w:name="Subtle Emphasis" w:semiHidden="0" w:uiPriority="19" w:unhideWhenUsed="0" w:qFormat="1"/>
-    <w:lsdException w:name="Intense Emphasis" w:semiHidden="0" w:uiPriority="21" w:unhideWhenUsed="0" w:qFormat="1"/>
-    <w:lsdException w:name="Subtle Reference" w:semiHidden="0" w:uiPriority="31" w:unhideWhenUsed="0" w:qFormat="1"/>
-    <w:lsdException w:name="Intense Reference" w:semiHidden="0" w:uiPriority="32" w:unhideWhenUsed="0" w:qFormat="1"/>
-    <w:lsdException w:name="Book Title" w:semiHidden="0" w:uiPriority="33" w:unhideWhenUsed="0" w:qFormat="1"/>
-    <w:lsdException w:name="Bibliography" w:uiPriority="37"/>
-    <w:lsdException w:name="TOC Heading" w:uiPriority="39" w:qFormat="1"/>
+  <w:latentStyles w:defLockedState="0" w:defUIPriority="99" w:defSemiHidden="0" w:defUnhideWhenUsed="0" w:defQFormat="0" w:count="371">
+    <w:lsdException w:name="Normal" w:uiPriority="0" w:qFormat="1"/>
+    <w:lsdException w:name="heading 1" w:uiPriority="9" w:qFormat="1"/>
+    <w:lsdException w:name="heading 2" w:semiHidden="1" w:uiPriority="9" w:unhideWhenUsed="1" w:qFormat="1"/>
+    <w:lsdException w:name="heading 3" w:semiHidden="1" w:uiPriority="9" w:unhideWhenUsed="1" w:qFormat="1"/>
+    <w:lsdException w:name="heading 4" w:semiHidden="1" w:uiPriority="9" w:unhideWhenUsed="1" w:qFormat="1"/>
+    <w:lsdException w:name="heading 5" w:semiHidden="1" w:uiPriority="9" w:unhideWhenUsed="1" w:qFormat="1"/>
+    <w:lsdException w:name="heading 6" w:semiHidden="1" w:uiPriority="9" w:unhideWhenUsed="1" w:qFormat="1"/>
+    <w:lsdException w:name="heading 7" w:semiHidden="1" w:uiPriority="9" w:unhideWhenUsed="1" w:qFormat="1"/>
+    <w:lsdException w:name="heading 8" w:semiHidden="1" w:uiPriority="9" w:unhideWhenUsed="1" w:qFormat="1"/>
+    <w:lsdException w:name="heading 9" w:semiHidden="1" w:uiPriority="9" w:unhideWhenUsed="1" w:qFormat="1"/>
+    <w:lsdException w:name="index 1" w:semiHidden="1" w:unhideWhenUsed="1"/>
+    <w:lsdException w:name="index 2" w:semiHidden="1" w:unhideWhenUsed="1"/>
+    <w:lsdException w:name="index 3" w:semiHidden="1" w:unhideWhenUsed="1"/>
+    <w:lsdException w:name="index 4" w:semiHidden="1" w:unhideWhenUsed="1"/>
+    <w:lsdException w:name="index 5" w:semiHidden="1" w:unhideWhenUsed="1"/>
+    <w:lsdException w:name="index 6" w:semiHidden="1" w:unhideWhenUsed="1"/>
+    <w:lsdException w:name="index 7" w:semiHidden="1" w:unhideWhenUsed="1"/>
+    <w:lsdException w:name="index 8" w:semiHidden="1" w:unhideWhenUsed="1"/>
+    <w:lsdException w:name="index 9" w:semiHidden="1" w:unhideWhenUsed="1"/>
+    <w:lsdException w:name="toc 1" w:semiHidden="1" w:uiPriority="39" w:unhideWhenUsed="1"/>
+    <w:lsdException w:name="toc 2" w:semiHidden="1" w:uiPriority="39" w:unhideWhenUsed="1"/>
+    <w:lsdException w:name="toc 3" w:semiHidden="1" w:uiPriority="39" w:unhideWhenUsed="1"/>
+    <w:lsdException w:name="toc 4" w:semiHidden="1" w:uiPriority="39" w:unhideWhenUsed="1"/>
+    <w:lsdException w:name="toc 5" w:semiHidden="1" w:uiPriority="39" w:unhideWhenUsed="1"/>
+    <w:lsdException w:name="toc 6" w:semiHidden="1" w:uiPriority="39" w:unhideWhenUsed="1"/>
+    <w:lsdException w:name="toc 7" w:semiHidden="1" w:uiPriority="39" w:unhideWhenUsed="1"/>
+    <w:lsdException w:name="toc 8" w:semiHidden="1" w:uiPriority="39" w:unhideWhenUsed="1"/>
+    <w:lsdException w:name="toc 9" w:semiHidden="1" w:uiPriority="39" w:unhideWhenUsed="1"/>
+    <w:lsdException w:name="Normal Indent" w:semiHidden="1" w:unhideWhenUsed="1"/>
+    <w:lsdException w:name="footnote text" w:semiHidden="1" w:unhideWhenUsed="1"/>
+    <w:lsdException w:name="annotation text" w:semiHidden="1" w:unhideWhenUsed="1"/>
+    <w:lsdException w:name="header" w:semiHidden="1" w:unhideWhenUsed="1"/>
+    <w:lsdException w:name="footer" w:semiHidden="1" w:unhideWhenUsed="1"/>
+    <w:lsdException w:name="index heading" w:semiHidden="1" w:unhideWhenUsed="1"/>
+    <w:lsdException w:name="caption" w:semiHidden="1" w:uiPriority="35" w:unhideWhenUsed="1" w:qFormat="1"/>
+    <w:lsdException w:name="table of figures" w:semiHidden="1" w:unhideWhenUsed="1"/>
+    <w:lsdException w:name="envelope address" w:semiHidden="1" w:unhideWhenUsed="1"/>
+    <w:lsdException w:name="envelope return" w:semiHidden="1" w:unhideWhenUsed="1"/>
+    <w:lsdException w:name="footnote reference" w:semiHidden="1" w:unhideWhenUsed="1"/>
+    <w:lsdException w:name="annotation reference" w:semiHidden="1" w:unhideWhenUsed="1"/>
+    <w:lsdException w:name="line number" w:semiHidden="1" w:unhideWhenUsed="1"/>
+    <w:lsdException w:name="page number" w:semiHidden="1" w:unhideWhenUsed="1"/>
+    <w:lsdException w:name="endnote reference" w:semiHidden="1" w:unhideWhenUsed="1"/>
+    <w:lsdException w:name="endnote text" w:semiHidden="1" w:unhideWhenUsed="1"/>
+    <w:lsdException w:name="table of authorities" w:semiHidden="1" w:unhideWhenUsed="1"/>
+    <w:lsdException w:name="macro" w:semiHidden="1" w:unhideWhenUsed="1"/>
+    <w:lsdException w:name="toa heading" w:semiHidden="1" w:unhideWhenUsed="1"/>
+    <w:lsdException w:name="List" w:semiHidden="1" w:unhideWhenUsed="1"/>
+    <w:lsdException w:name="List Bullet" w:semiHidden="1" w:unhideWhenUsed="1"/>
+    <w:lsdException w:name="List Number" w:semiHidden="1" w:unhideWhenUsed="1"/>
+    <w:lsdException w:name="List 2" w:semiHidden="1" w:unhideWhenUsed="1"/>
+    <w:lsdException w:name="List 3" w:semiHidden="1" w:unhideWhenUsed="1"/>
+    <w:lsdException w:name="List 4" w:semiHidden="1" w:unhideWhenUsed="1"/>
+    <w:lsdException w:name="List 5" w:semiHidden="1" w:unhideWhenUsed="1"/>
+    <w:lsdException w:name="List Bullet 2" w:semiHidden="1" w:unhideWhenUsed="1"/>
+    <w:lsdException w:name="List Bullet 3" w:semiHidden="1" w:unhideWhenUsed="1"/>
+    <w:lsdException w:name="List Bullet 4" w:semiHidden="1" w:unhideWhenUsed="1"/>
+    <w:lsdException w:name="List Bullet 5" w:semiHidden="1" w:unhideWhenUsed="1"/>
+    <w:lsdException w:name="List Number 2" w:semiHidden="1" w:unhideWhenUsed="1"/>
+    <w:lsdException w:name="List Number 3" w:semiHidden="1" w:unhideWhenUsed="1"/>
+    <w:lsdException w:name="List Number 4" w:semiHidden="1" w:unhideWhenUsed="1"/>
+    <w:lsdException w:name="List Number 5" w:semiHidden="1" w:unhideWhenUsed="1"/>
+    <w:lsdException w:name="Title" w:uiPriority="10" w:qFormat="1"/>
+    <w:lsdException w:name="Closing" w:semiHidden="1" w:unhideWhenUsed="1"/>
+    <w:lsdException w:name="Signature" w:semiHidden="1" w:unhideWhenUsed="1"/>
+    <w:lsdException w:name="Default Paragraph Font" w:semiHidden="1" w:uiPriority="1" w:unhideWhenUsed="1"/>
+    <w:lsdException w:name="Body Text" w:semiHidden="1" w:unhideWhenUsed="1"/>
+    <w:lsdException w:name="Body Text Indent" w:semiHidden="1" w:unhideWhenUsed="1"/>
+    <w:lsdException w:name="List Continue" w:semiHidden="1" w:unhideWhenUsed="1"/>
+    <w:lsdException w:name="List Continue 2" w:semiHidden="1" w:unhideWhenUsed="1"/>
+    <w:lsdException w:name="List Continue 3" w:semiHidden="1" w:unhideWhenUsed="1"/>
+    <w:lsdException w:name="List Continue 4" w:semiHidden="1" w:unhideWhenUsed="1"/>
+    <w:lsdException w:name="List Continue 5" w:semiHidden="1" w:unhideWhenUsed="1"/>
+    <w:lsdException w:name="Message Header" w:semiHidden="1" w:unhideWhenUsed="1"/>
+    <w:lsdException w:name="Subtitle" w:uiPriority="11" w:qFormat="1"/>
+    <w:lsdException w:name="Salutation" w:semiHidden="1" w:unhideWhenUsed="1"/>
+    <w:lsdException w:name="Date" w:semiHidden="1" w:unhideWhenUsed="1"/>
+    <w:lsdException w:name="Body Text First Indent" w:semiHidden="1" w:unhideWhenUsed="1"/>
+    <w:lsdException w:name="Body Text First Indent 2" w:semiHidden="1" w:unhideWhenUsed="1"/>
+    <w:lsdException w:name="Note Heading" w:semiHidden="1" w:unhideWhenUsed="1"/>
+    <w:lsdException w:name="Body Text 2" w:semiHidden="1" w:unhideWhenUsed="1"/>
+    <w:lsdException w:name="Body Text 3" w:semiHidden="1" w:unhideWhenUsed="1"/>
+    <w:lsdException w:name="Body Text Indent 2" w:semiHidden="1" w:unhideWhenUsed="1"/>
+    <w:lsdException w:name="Body Text Indent 3" w:semiHidden="1" w:unhideWhenUsed="1"/>
+    <w:lsdException w:name="Block Text" w:semiHidden="1" w:unhideWhenUsed="1"/>
+    <w:lsdException w:name="Hyperlink" w:semiHidden="1" w:unhideWhenUsed="1"/>
+    <w:lsdException w:name="FollowedHyperlink" w:semiHidden="1" w:unhideWhenUsed="1"/>
+    <w:lsdException w:name="Strong" w:uiPriority="22" w:qFormat="1"/>
+    <w:lsdException w:name="Emphasis" w:uiPriority="20" w:qFormat="1"/>
+    <w:lsdException w:name="Document Map" w:semiHidden="1" w:unhideWhenUsed="1"/>
+    <w:lsdException w:name="Plain Text" w:semiHidden="1" w:unhideWhenUsed="1"/>
+    <w:lsdException w:name="E-mail Signature" w:semiHidden="1" w:unhideWhenUsed="1"/>
+    <w:lsdException w:name="HTML Top of Form" w:semiHidden="1" w:unhideWhenUsed="1"/>
+    <w:lsdException w:name="HTML Bottom of Form" w:semiHidden="1" w:unhideWhenUsed="1"/>
+    <w:lsdException w:name="Normal (Web)" w:semiHidden="1" w:unhideWhenUsed="1"/>
+    <w:lsdException w:name="HTML Acronym" w:semiHidden="1" w:unhideWhenUsed="1"/>
+    <w:lsdException w:name="HTML Address" w:semiHidden="1" w:unhideWhenUsed="1"/>
+    <w:lsdException w:name="HTML Cite" w:semiHidden="1" w:unhideWhenUsed="1"/>
+    <w:lsdException w:name="HTML Code" w:semiHidden="1" w:unhideWhenUsed="1"/>
+    <w:lsdException w:name="HTML Definition" w:semiHidden="1" w:unhideWhenUsed="1"/>
+    <w:lsdException w:name="HTML Keyboard" w:semiHidden="1" w:unhideWhenUsed="1"/>
+    <w:lsdException w:name="HTML Preformatted" w:semiHidden="1" w:unhideWhenUsed="1"/>
+    <w:lsdException w:name="HTML Sample" w:semiHidden="1" w:unhideWhenUsed="1"/>
+    <w:lsdException w:name="HTML Typewriter" w:semiHidden="1" w:unhideWhenUsed="1"/>
+    <w:lsdException w:name="HTML Variable" w:semiHidden="1" w:unhideWhenUsed="1"/>
+    <w:lsdException w:name="Normal Table" w:semiHidden="1" w:unhideWhenUsed="1"/>
+    <w:lsdException w:name="annotation subject" w:semiHidden="1" w:unhideWhenUsed="1"/>
+    <w:lsdException w:name="No List" w:semiHidden="1" w:unhideWhenUsed="1"/>
+    <w:lsdException w:name="Outline List 1" w:semiHidden="1" w:unhideWhenUsed="1"/>
+    <w:lsdException w:name="Outline List 2" w:semiHidden="1" w:unhideWhenUsed="1"/>
+    <w:lsdException w:name="Outline List 3" w:semiHidden="1" w:unhideWhenUsed="1"/>
+    <w:lsdException w:name="Table Simple 1" w:semiHidden="1" w:unhideWhenUsed="1"/>
+    <w:lsdException w:name="Table Simple 2" w:semiHidden="1" w:unhideWhenUsed="1"/>
+    <w:lsdException w:name="Table Simple 3" w:semiHidden="1" w:unhideWhenUsed="1"/>
+    <w:lsdException w:name="Table Classic 1" w:semiHidden="1" w:unhideWhenUsed="1"/>
+    <w:lsdException w:name="Table Classic 2" w:semiHidden="1" w:unhideWhenUsed="1"/>
+    <w:lsdException w:name="Table Classic 3" w:semiHidden="1" w:unhideWhenUsed="1"/>
+    <w:lsdException w:name="Table Classic 4" w:semiHidden="1" w:unhideWhenUsed="1"/>
+    <w:lsdException w:name="Table Colorful 1" w:semiHidden="1" w:unhideWhenUsed="1"/>
+    <w:lsdException w:name="Table Colorful 2" w:semiHidden="1" w:unhideWhenUsed="1"/>
+    <w:lsdException w:name="Table Colorful 3" w:semiHidden="1" w:unhideWhenUsed="1"/>
+    <w:lsdException w:name="Table Columns 1" w:semiHidden="1" w:unhideWhenUsed="1"/>
+    <w:lsdException w:name="Table Columns 2" w:semiHidden="1" w:unhideWhenUsed="1"/>
+    <w:lsdException w:name="Table Columns 3" w:semiHidden="1" w:unhideWhenUsed="1"/>
+    <w:lsdException w:name="Table Columns 4" w:semiHidden="1" w:unhideWhenUsed="1"/>
+    <w:lsdException w:name="Table Columns 5" w:semiHidden="1" w:unhideWhenUsed="1"/>
+    <w:lsdException w:name="Table Grid 1" w:semiHidden="1" w:unhideWhenUsed="1"/>
+    <w:lsdException w:name="Table Grid 2" w:semiHidden="1" w:unhideWhenUsed="1"/>
+    <w:lsdException w:name="Table Grid 3" w:semiHidden="1" w:unhideWhenUsed="1"/>
+    <w:lsdException w:name="Table Grid 4" w:semiHidden="1" w:unhideWhenUsed="1"/>
+    <w:lsdException w:name="Table Grid 5" w:semiHidden="1" w:unhideWhenUsed="1"/>
+    <w:lsdException w:name="Table Grid 6" w:semiHidden="1" w:unhideWhenUsed="1"/>
+    <w:lsdException w:name="Table Grid 7" w:semiHidden="1" w:unhideWhenUsed="1"/>
+    <w:lsdException w:name="Table Grid 8" w:semiHidden="1" w:unhideWhenUsed="1"/>
+    <w:lsdException w:name="Table List 1" w:semiHidden="1" w:unhideWhenUsed="1"/>
+    <w:lsdException w:name="Table List 2" w:semiHidden="1" w:unhideWhenUsed="1"/>
+    <w:lsdException w:name="Table List 3" w:semiHidden="1" w:unhideWhenUsed="1"/>
+    <w:lsdException w:name="Table List 4" w:semiHidden="1" w:unhideWhenUsed="1"/>
+    <w:lsdException w:name="Table List 5" w:semiHidden="1" w:unhideWhenUsed="1"/>
+    <w:lsdException w:name="Table List 6" w:semiHidden="1" w:unhideWhenUsed="1"/>
+    <w:lsdException w:name="Table List 7" w:semiHidden="1" w:unhideWhenUsed="1"/>
+    <w:lsdException w:name="Table List 8" w:semiHidden="1" w:unhideWhenUsed="1"/>
+    <w:lsdException w:name="Table 3D effects 1" w:semiHidden="1" w:unhideWhenUsed="1"/>
+    <w:lsdException w:name="Table 3D effects 2" w:semiHidden="1" w:unhideWhenUsed="1"/>
+    <w:lsdException w:name="Table 3D effects 3" w:semiHidden="1" w:unhideWhenUsed="1"/>
+    <w:lsdException w:name="Table Contemporary" w:semiHidden="1" w:unhideWhenUsed="1"/>
+    <w:lsdException w:name="Table Elegant" w:semiHidden="1" w:unhideWhenUsed="1"/>
+    <w:lsdException w:name="Table Professional" w:semiHidden="1" w:unhideWhenUsed="1"/>
+    <w:lsdException w:name="Table Subtle 1" w:semiHidden="1" w:unhideWhenUsed="1"/>
+    <w:lsdException w:name="Table Subtle 2" w:semiHidden="1" w:unhideWhenUsed="1"/>
+    <w:lsdException w:name="Table Web 1" w:semiHidden="1" w:unhideWhenUsed="1"/>
+    <w:lsdException w:name="Table Web 2" w:semiHidden="1" w:unhideWhenUsed="1"/>
+    <w:lsdException w:name="Table Web 3" w:semiHidden="1" w:unhideWhenUsed="1"/>
+    <w:lsdException w:name="Balloon Text" w:semiHidden="1" w:unhideWhenUsed="1"/>
+    <w:lsdException w:name="Table Grid" w:uiPriority="39"/>
+    <w:lsdException w:name="Table Theme" w:semiHidden="1" w:unhideWhenUsed="1"/>
+    <w:lsdException w:name="Placeholder Text" w:semiHidden="1"/>
+    <w:lsdException w:name="No Spacing" w:uiPriority="1" w:qFormat="1"/>
+    <w:lsdException w:name="Light Shading" w:uiPriority="60"/>
+    <w:lsdException w:name="Light List" w:uiPriority="61"/>
+    <w:lsdException w:name="Light Grid" w:uiPriority="62"/>
+    <w:lsdException w:name="Medium Shading 1" w:uiPriority="63"/>
+    <w:lsdException w:name="Medium Shading 2" w:uiPriority="64"/>
+    <w:lsdException w:name="Medium List 1" w:uiPriority="65"/>
+    <w:lsdException w:name="Medium List 2" w:uiPriority="66"/>
+    <w:lsdException w:name="Medium Grid 1" w:uiPriority="67"/>
+    <w:lsdException w:name="Medium Grid 2" w:uiPriority="68"/>
+    <w:lsdException w:name="Medium Grid 3" w:uiPriority="69"/>
+    <w:lsdException w:name="Dark List" w:uiPriority="70"/>
+    <w:lsdException w:name="Colorful Shading" w:uiPriority="71"/>
+    <w:lsdException w:name="Colorful List" w:uiPriority="72"/>
+    <w:lsdException w:name="Colorful Grid" w:uiPriority="73"/>
+    <w:lsdException w:name="Light Shading Accent 1" w:uiPriority="60"/>
+    <w:lsdException w:name="Light List Accent 1" w:uiPriority="61"/>
+    <w:lsdException w:name="Light Grid Accent 1" w:uiPriority="62"/>
+    <w:lsdException w:name="Medium Shading 1 Accent 1" w:uiPriority="63"/>
+    <w:lsdException w:name="Medium Shading 2 Accent 1" w:uiPriority="64"/>
+    <w:lsdException w:name="Medium List 1 Accent 1" w:uiPriority="65"/>
+    <w:lsdException w:name="Revision" w:semiHidden="1"/>
+    <w:lsdException w:name="List Paragraph" w:uiPriority="34" w:qFormat="1"/>
+    <w:lsdException w:name="Quote" w:uiPriority="29" w:qFormat="1"/>
+    <w:lsdException w:name="Intense Quote" w:uiPriority="30" w:qFormat="1"/>
+    <w:lsdException w:name="Medium List 2 Accent 1" w:uiPriority="66"/>
+    <w:lsdException w:name="Medium Grid 1 Accent 1" w:uiPriority="67"/>
+    <w:lsdException w:name="Medium Grid 2 Accent 1" w:uiPriority="68"/>
+    <w:lsdException w:name="Medium Grid 3 Accent 1" w:uiPriority="69"/>
+    <w:lsdException w:name="Dark List Accent 1" w:uiPriority="70"/>
+    <w:lsdException w:name="Colorful Shading Accent 1" w:uiPriority="71"/>
+    <w:lsdException w:name="Colorful List Accent 1" w:uiPriority="72"/>
+    <w:lsdException w:name="Colorful Grid Accent 1" w:uiPriority="73"/>
+    <w:lsdException w:name="Light Shading Accent 2" w:uiPriority="60"/>
+    <w:lsdException w:name="Light List Accent 2" w:uiPriority="61"/>
+    <w:lsdException w:name="Light Grid Accent 2" w:uiPriority="62"/>
+    <w:lsdException w:name="Medium Shading 1 Accent 2" w:uiPriority="63"/>
+    <w:lsdException w:name="Medium Shading 2 Accent 2" w:uiPriority="64"/>
+    <w:lsdException w:name="Medium List 1 Accent 2" w:uiPriority="65"/>
+    <w:lsdException w:name="Medium List 2 Accent 2" w:uiPriority="66"/>
+    <w:lsdException w:name="Medium Grid 1 Accent 2" w:uiPriority="67"/>
+    <w:lsdException w:name="Medium Grid 2 Accent 2" w:uiPriority="68"/>
+    <w:lsdException w:name="Medium Grid 3 Accent 2" w:uiPriority="69"/>
+    <w:lsdException w:name="Dark List Accent 2" w:uiPriority="70"/>
+    <w:lsdException w:name="Colorful Shading Accent 2" w:uiPriority="71"/>
+    <w:lsdException w:name="Colorful List Accent 2" w:uiPriority="72"/>
+    <w:lsdException w:name="Colorful Grid Accent 2" w:uiPriority="73"/>
+    <w:lsdException w:name="Light Shading Accent 3" w:uiPriority="60"/>
+    <w:lsdException w:name="Light List Accent 3" w:uiPriority="61"/>
+    <w:lsdException w:name="Light Grid Accent 3" w:uiPriority="62"/>
+    <w:lsdException w:name="Medium Shading 1 Accent 3" w:uiPriority="63"/>
+    <w:lsdException w:name="Medium Shading 2 Accent 3" w:uiPriority="64"/>
+    <w:lsdException w:name="Medium List 1 Accent 3" w:uiPriority="65"/>
+    <w:lsdException w:name="Medium List 2 Accent 3" w:uiPriority="66"/>
+    <w:lsdException w:name="Medium Grid 1 Accent 3" w:uiPriority="67"/>
+    <w:lsdException w:name="Medium Grid 2 Accent 3" w:uiPriority="68"/>
+    <w:lsdException w:name="Medium Grid 3 Accent 3" w:uiPriority="69"/>
+    <w:lsdException w:name="Dark List Accent 3" w:uiPriority="70"/>
+    <w:lsdException w:name="Colorful Shading Accent 3" w:uiPriority="71"/>
+    <w:lsdException w:name="Colorful List Accent 3" w:uiPriority="72"/>
+    <w:lsdException w:name="Colorful Grid Accent 3" w:uiPriority="73"/>
+    <w:lsdException w:name="Light Shading Accent 4" w:uiPriority="60"/>
+    <w:lsdException w:name="Light List Accent 4" w:uiPriority="61"/>
+    <w:lsdException w:name="Light Grid Accent 4" w:uiPriority="62"/>
+    <w:lsdException w:name="Medium Shading 1 Accent 4" w:uiPriority="63"/>
+    <w:lsdException w:name="Medium Shading 2 Accent 4" w:uiPriority="64"/>
+    <w:lsdException w:name="Medium List 1 Accent 4" w:uiPriority="65"/>
+    <w:lsdException w:name="Medium List 2 Accent 4" w:uiPriority="66"/>
+    <w:lsdException w:name="Medium Grid 1 Accent 4" w:uiPriority="67"/>
+    <w:lsdException w:name="Medium Grid 2 Accent 4" w:uiPriority="68"/>
+    <w:lsdException w:name="Medium Grid 3 Accent 4" w:uiPriority="69"/>
+    <w:lsdException w:name="Dark List Accent 4" w:uiPriority="70"/>
+    <w:lsdException w:name="Colorful Shading Accent 4" w:uiPriority="71"/>
+    <w:lsdException w:name="Colorful List Accent 4" w:uiPriority="72"/>
+    <w:lsdException w:name="Colorful Grid Accent 4" w:uiPriority="73"/>
+    <w:lsdException w:name="Light Shading Accent 5" w:uiPriority="60"/>
+    <w:lsdException w:name="Light List Accent 5" w:uiPriority="61"/>
+    <w:lsdException w:name="Light Grid Accent 5" w:uiPriority="62"/>
+    <w:lsdException w:name="Medium Shading 1 Accent 5" w:uiPriority="63"/>
+    <w:lsdException w:name="Medium Shading 2 Accent 5" w:uiPriority="64"/>
+    <w:lsdException w:name="Medium List 1 Accent 5" w:uiPriority="65"/>
+    <w:lsdException w:name="Medium List 2 Accent 5" w:uiPriority="66"/>
+    <w:lsdException w:name="Medium Grid 1 Accent 5" w:uiPriority="67"/>
+    <w:lsdException w:name="Medium Grid 2 Accent 5" w:uiPriority="68"/>
+    <w:lsdException w:name="Medium Grid 3 Accent 5" w:uiPriority="69"/>
+    <w:lsdException w:name="Dark List Accent 5" w:uiPriority="70"/>
+    <w:lsdException w:name="Colorful Shading Accent 5" w:uiPriority="71"/>
+    <w:lsdException w:name="Colorful List Accent 5" w:uiPriority="72"/>
+    <w:lsdException w:name="Colorful Grid Accent 5" w:uiPriority="73"/>
+    <w:lsdException w:name="Light Shading Accent 6" w:uiPriority="60"/>
+    <w:lsdException w:name="Light List Accent 6" w:uiPriority="61"/>
+    <w:lsdException w:name="Light Grid Accent 6" w:uiPriority="62"/>
+    <w:lsdException w:name="Medium Shading 1 Accent 6" w:uiPriority="63"/>
+    <w:lsdException w:name="Medium Shading 2 Accent 6" w:uiPriority="64"/>
+    <w:lsdException w:name="Medium List 1 Accent 6" w:uiPriority="65"/>
+    <w:lsdException w:name="Medium List 2 Accent 6" w:uiPriority="66"/>
+    <w:lsdException w:name="Medium Grid 1 Accent 6" w:uiPriority="67"/>
+    <w:lsdException w:name="Medium Grid 2 Accent 6" w:uiPriority="68"/>
+    <w:lsdException w:name="Medium Grid 3 Accent 6" w:uiPriority="69"/>
+    <w:lsdException w:name="Dark List Accent 6" w:uiPriority="70"/>
+    <w:lsdException w:name="Colorful Shading Accent 6" w:uiPriority="71"/>
+    <w:lsdException w:name="Colorful List Accent 6" w:uiPriority="72"/>
+    <w:lsdException w:name="Colorful Grid Accent 6" w:uiPriority="73"/>
+    <w:lsdException w:name="Subtle Emphasis" w:uiPriority="19" w:qFormat="1"/>
+    <w:lsdException w:name="Intense Emphasis" w:uiPriority="21" w:qFormat="1"/>
+    <w:lsdException w:name="Subtle Reference" w:uiPriority="31" w:qFormat="1"/>
+    <w:lsdException w:name="Intense Reference" w:uiPriority="32" w:qFormat="1"/>
+    <w:lsdException w:name="Book Title" w:uiPriority="33" w:qFormat="1"/>
+    <w:lsdException w:name="Bibliography" w:semiHidden="1" w:uiPriority="37" w:unhideWhenUsed="1"/>
+    <w:lsdException w:name="TOC Heading" w:semiHidden="1" w:uiPriority="39" w:unhideWhenUsed="1" w:qFormat="1"/>
+    <w:lsdException w:name="Plain Table 1" w:uiPriority="41"/>
+    <w:lsdException w:name="Plain Table 2" w:uiPriority="42"/>
+    <w:lsdException w:name="Plain Table 3" w:uiPriority="43"/>
+    <w:lsdException w:name="Plain Table 4" w:uiPriority="44"/>
+    <w:lsdException w:name="Plain Table 5" w:uiPriority="45"/>
+    <w:lsdException w:name="Grid Table Light" w:uiPriority="40"/>
+    <w:lsdException w:name="Grid Table 1 Light" w:uiPriority="46"/>
+    <w:lsdException w:name="Grid Table 2" w:uiPriority="47"/>
+    <w:lsdException w:name="Grid Table 3" w:uiPriority="48"/>
+    <w:lsdException w:name="Grid Table 4" w:uiPriority="49"/>
+    <w:lsdException w:name="Grid Table 5 Dark" w:uiPriority="50"/>
+    <w:lsdException w:name="Grid Table 6 Colorful" w:uiPriority="51"/>
+    <w:lsdException w:name="Grid Table 7 Colorful" w:uiPriority="52"/>
+    <w:lsdException w:name="Grid Table 1 Light Accent 1" w:uiPriority="46"/>
+    <w:lsdException w:name="Grid Table 2 Accent 1" w:uiPriority="47"/>
+    <w:lsdException w:name="Grid Table 3 Accent 1" w:uiPriority="48"/>
+    <w:lsdException w:name="Grid Table 4 Accent 1" w:uiPriority="49"/>
+    <w:lsdException w:name="Grid Table 5 Dark Accent 1" w:uiPriority="50"/>
+    <w:lsdException w:name="Grid Table 6 Colorful Accent 1" w:uiPriority="51"/>
+    <w:lsdException w:name="Grid Table 7 Colorful Accent 1" w:uiPriority="52"/>
+    <w:lsdException w:name="Grid Table 1 Light Accent 2" w:uiPriority="46"/>
+    <w:lsdException w:name="Grid Table 2 Accent 2" w:uiPriority="47"/>
+    <w:lsdException w:name="Grid Table 3 Accent 2" w:uiPriority="48"/>
+    <w:lsdException w:name="Grid Table 4 Accent 2" w:uiPriority="49"/>
+    <w:lsdException w:name="Grid Table 5 Dark Accent 2" w:uiPriority="50"/>
+    <w:lsdException w:name="Grid Table 6 Colorful Accent 2" w:uiPriority="51"/>
+    <w:lsdException w:name="Grid Table 7 Colorful Accent 2" w:uiPriority="52"/>
+    <w:lsdException w:name="Grid Table 1 Light Accent 3" w:uiPriority="46"/>
+    <w:lsdException w:name="Grid Table 2 Accent 3" w:uiPriority="47"/>
+    <w:lsdException w:name="Grid Table 3 Accent 3" w:uiPriority="48"/>
+    <w:lsdException w:name="Grid Table 4 Accent 3" w:uiPriority="49"/>
+    <w:lsdException w:name="Grid Table 5 Dark Accent 3" w:uiPriority="50"/>
+    <w:lsdException w:name="Grid Table 6 Colorful Accent 3" w:uiPriority="51"/>
+    <w:lsdException w:name="Grid Table 7 Colorful Accent 3" w:uiPriority="52"/>
+    <w:lsdException w:name="Grid Table 1 Light Accent 4" w:uiPriority="46"/>
+    <w:lsdException w:name="Grid Table 2 Accent 4" w:uiPriority="47"/>
+    <w:lsdException w:name="Grid Table 3 Accent 4" w:uiPriority="48"/>
+    <w:lsdException w:name="Grid Table 4 Accent 4" w:uiPriority="49"/>
+    <w:lsdException w:name="Grid Table 5 Dark Accent 4" w:uiPriority="50"/>
+    <w:lsdException w:name="Grid Table 6 Colorful Accent 4" w:uiPriority="51"/>
+    <w:lsdException w:name="Grid Table 7 Colorful Accent 4" w:uiPriority="52"/>
+    <w:lsdException w:name="Grid Table 1 Light Accent 5" w:uiPriority="46"/>
+    <w:lsdException w:name="Grid Table 2 Accent 5" w:uiPriority="47"/>
+    <w:lsdException w:name="Grid Table 3 Accent 5" w:uiPriority="48"/>
+    <w:lsdException w:name="Grid Table 4 Accent 5" w:uiPriority="49"/>
+    <w:lsdException w:name="Grid Table 5 Dark Accent 5" w:uiPriority="50"/>
+    <w:lsdException w:name="Grid Table 6 Colorful Accent 5" w:uiPriority="51"/>
+    <w:lsdException w:name="Grid Table 7 Colorful Accent 5" w:uiPriority="52"/>
+    <w:lsdException w:name="Grid Table 1 Light Accent 6" w:uiPriority="46"/>
+    <w:lsdException w:name="Grid Table 2 Accent 6" w:uiPriority="47"/>
+    <w:lsdException w:name="Grid Table 3 Accent 6" w:uiPriority="48"/>
+    <w:lsdException w:name="Grid Table 4 Accent 6" w:uiPriority="49"/>
+    <w:lsdException w:name="Grid Table 5 Dark Accent 6" w:uiPriority="50"/>
+    <w:lsdException w:name="Grid Table 6 Colorful Accent 6" w:uiPriority="51"/>
+    <w:lsdException w:name="Grid Table 7 Colorful Accent 6" w:uiPriority="52"/>
+    <w:lsdException w:name="List Table 1 Light" w:uiPriority="46"/>
+    <w:lsdException w:name="List Table 2" w:uiPriority="47"/>
+    <w:lsdException w:name="List Table 3" w:uiPriority="48"/>
+    <w:lsdException w:name="List Table 4" w:uiPriority="49"/>
+    <w:lsdException w:name="List Table 5 Dark" w:uiPriority="50"/>
+    <w:lsdException w:name="List Table 6 Colorful" w:uiPriority="51"/>
+    <w:lsdException w:name="List Table 7 Colorful" w:uiPriority="52"/>
+    <w:lsdException w:name="List Table 1 Light Accent 1" w:uiPriority="46"/>
+    <w:lsdException w:name="List Table 2 Accent 1" w:uiPriority="47"/>
+    <w:lsdException w:name="List Table 3 Accent 1" w:uiPriority="48"/>
+    <w:lsdException w:name="List Table 4 Accent 1" w:uiPriority="49"/>
+    <w:lsdException w:name="List Table 5 Dark Accent 1" w:uiPriority="50"/>
+    <w:lsdException w:name="List Table 6 Colorful Accent 1" w:uiPriority="51"/>
+    <w:lsdException w:name="List Table 7 Colorful Accent 1" w:uiPriority="52"/>
+    <w:lsdException w:name="List Table 1 Light Accent 2" w:uiPriority="46"/>
+    <w:lsdException w:name="List Table 2 Accent 2" w:uiPriority="47"/>
+    <w:lsdException w:name="List Table 3 Accent 2" w:uiPriority="48"/>
+    <w:lsdException w:name="List Table 4 Accent 2" w:uiPriority="49"/>
+    <w:lsdException w:name="List Table 5 Dark Accent 2" w:uiPriority="50"/>
+    <w:lsdException w:name="List Table 6 Colorful Accent 2" w:uiPriority="51"/>
+    <w:lsdException w:name="List Table 7 Colorful Accent 2" w:uiPriority="52"/>
+    <w:lsdException w:name="List Table 1 Light Accent 3" w:uiPriority="46"/>
+    <w:lsdException w:name="List Table 2 Accent 3" w:uiPriority="47"/>
+    <w:lsdException w:name="List Table 3 Accent 3" w:uiPriority="48"/>
+    <w:lsdException w:name="List Table 4 Accent 3" w:uiPriority="49"/>
+    <w:lsdException w:name="List Table 5 Dark Accent 3" w:uiPriority="50"/>
+    <w:lsdException w:name="List Table 6 Colorful Accent 3" w:uiPriority="51"/>
+    <w:lsdException w:name="List Table 7 Colorful Accent 3" w:uiPriority="52"/>
+    <w:lsdException w:name="List Table 1 Light Accent 4" w:uiPriority="46"/>
+    <w:lsdException w:name="List Table 2 Accent 4" w:uiPriority="47"/>
+    <w:lsdException w:name="List Table 3 Accent 4" w:uiPriority="48"/>
+    <w:lsdException w:name="List Table 4 Accent 4" w:uiPriority="49"/>
+    <w:lsdException w:name="List Table 5 Dark Accent 4" w:uiPriority="50"/>
+    <w:lsdException w:name="List Table 6 Colorful Accent 4" w:uiPriority="51"/>
+    <w:lsdException w:name="List Table 7 Colorful Accent 4" w:uiPriority="52"/>
+    <w:lsdException w:name="List Table 1 Light Accent 5" w:uiPriority="46"/>
+    <w:lsdException w:name="List Table 2 Accent 5" w:uiPriority="47"/>
+    <w:lsdException w:name="List Table 3 Accent 5" w:uiPriority="48"/>
+    <w:lsdException w:name="List Table 4 Accent 5" w:uiPriority="49"/>
+    <w:lsdException w:name="List Table 5 Dark Accent 5" w:uiPriority="50"/>
+    <w:lsdException w:name="List Table 6 Colorful Accent 5" w:uiPriority="51"/>
+    <w:lsdException w:name="List Table 7 Colorful Accent 5" w:uiPriority="52"/>
+    <w:lsdException w:name="List Table 1 Light Accent 6" w:uiPriority="46"/>
+    <w:lsdException w:name="List Table 2 Accent 6" w:uiPriority="47"/>
+    <w:lsdException w:name="List Table 3 Accent 6" w:uiPriority="48"/>
+    <w:lsdException w:name="List Table 4 Accent 6" w:uiPriority="49"/>
+    <w:lsdException w:name="List Table 5 Dark Accent 6" w:uiPriority="50"/>
+    <w:lsdException w:name="List Table 6 Colorful Accent 6" w:uiPriority="51"/>
+    <w:lsdException w:name="List Table 7 Colorful Accent 6" w:uiPriority="52"/>
   </w:latentStyles>
   <w:style w:type="paragraph" w:default="1" w:styleId="Normal">
     <w:name w:val="Normal"/>
@@ -7953,7 +8674,7 @@
   <a:extraClrSchemeLst/>
   <a:extLst>
     <a:ext uri="{05A4C25C-085E-4340-85A3-A5531E510DB2}">
-      <thm15:themeFamily xmlns:thm15="http://schemas.microsoft.com/office/thememl/2012/main" xmlns="" name="Office Theme" id="{62F939B6-93AF-4DB8-9C6B-D6C7DFDC589F}" vid="{4A3C46E8-61CC-4603-A589-7422A47A8E4A}"/>
+      <thm15:themeFamily xmlns:thm15="http://schemas.microsoft.com/office/thememl/2012/main" name="Office Theme" id="{62F939B6-93AF-4DB8-9C6B-D6C7DFDC589F}" vid="{4A3C46E8-61CC-4603-A589-7422A47A8E4A}"/>
     </a:ext>
   </a:extLst>
 </a:theme>
@@ -7964,7 +8685,7 @@
 </file>
 
 <file path=customXml/itemProps1.xml><?xml version="1.0" encoding="utf-8"?>
-<ds:datastoreItem xmlns:ds="http://schemas.openxmlformats.org/officeDocument/2006/customXml" ds:itemID="{4DA63F7D-C264-449F-9EDB-E77DA13AF0BF}">
+<ds:datastoreItem xmlns:ds="http://schemas.openxmlformats.org/officeDocument/2006/customXml" ds:itemID="{7D8C50FF-033A-4924-9306-503FD6BDCC74}">
   <ds:schemaRefs>
     <ds:schemaRef ds:uri="http://schemas.openxmlformats.org/officeDocument/2006/bibliography"/>
   </ds:schemaRefs>

</xml_diff>

<commit_message>
swapped order of 10s, umat error
</commit_message>
<xml_diff>
--- a/2481 Scouting Form 2019.docx
+++ b/2481 Scouting Form 2019.docx
@@ -1,6 +1,6 @@
 
 <file path=word/document.xml><?xml version="1.0" encoding="utf-8"?>
-<w:document xmlns:wpc="http://schemas.microsoft.com/office/word/2010/wordprocessingCanvas" xmlns:mc="http://schemas.openxmlformats.org/markup-compatibility/2006" xmlns:o="urn:schemas-microsoft-com:office:office" xmlns:r="http://schemas.openxmlformats.org/officeDocument/2006/relationships" xmlns:m="http://schemas.openxmlformats.org/officeDocument/2006/math" xmlns:v="urn:schemas-microsoft-com:vml" xmlns:wp14="http://schemas.microsoft.com/office/word/2010/wordprocessingDrawing" xmlns:wp="http://schemas.openxmlformats.org/drawingml/2006/wordprocessingDrawing" xmlns:w10="urn:schemas-microsoft-com:office:word" xmlns:w="http://schemas.openxmlformats.org/wordprocessingml/2006/main" xmlns:w14="http://schemas.microsoft.com/office/word/2010/wordml" xmlns:w15="http://schemas.microsoft.com/office/word/2012/wordml" xmlns:wpg="http://schemas.microsoft.com/office/word/2010/wordprocessingGroup" xmlns:wpi="http://schemas.microsoft.com/office/word/2010/wordprocessingInk" xmlns:wne="http://schemas.microsoft.com/office/word/2006/wordml" xmlns:wps="http://schemas.microsoft.com/office/word/2010/wordprocessingShape" mc:Ignorable="w14 w15 wp14">
+<w:document xmlns:wpc="http://schemas.microsoft.com/office/word/2010/wordprocessingCanvas" xmlns:mc="http://schemas.openxmlformats.org/markup-compatibility/2006" xmlns:o="urn:schemas-microsoft-com:office:office" xmlns:r="http://schemas.openxmlformats.org/officeDocument/2006/relationships" xmlns:m="http://schemas.openxmlformats.org/officeDocument/2006/math" xmlns:v="urn:schemas-microsoft-com:vml" xmlns:wp14="http://schemas.microsoft.com/office/word/2010/wordprocessingDrawing" xmlns:wp="http://schemas.openxmlformats.org/drawingml/2006/wordprocessingDrawing" xmlns:w10="urn:schemas-microsoft-com:office:word" xmlns:w="http://schemas.openxmlformats.org/wordprocessingml/2006/main" xmlns:w14="http://schemas.microsoft.com/office/word/2010/wordml" xmlns:wpg="http://schemas.microsoft.com/office/word/2010/wordprocessingGroup" xmlns:wpi="http://schemas.microsoft.com/office/word/2010/wordprocessingInk" xmlns:wne="http://schemas.microsoft.com/office/word/2006/wordml" xmlns:wps="http://schemas.microsoft.com/office/word/2010/wordprocessingShape" mc:Ignorable="w14 wp14">
   <w:body>
     <w:p>
       <w:pPr>
@@ -99,7 +99,7 @@
               </wp:anchor>
             </w:drawing>
           </mc:Choice>
-          <mc:Fallback>
+          <mc:Fallback xmlns:w15="http://schemas.microsoft.com/office/word/2012/wordml">
             <w:pict>
               <v:rect w14:anchorId="02DF4ABC" id="Rectangle 1" o:spid="_x0000_s1026" style="position:absolute;margin-left:110.55pt;margin-top:27.45pt;width:443.6pt;height:699.45pt;z-index:251820544;visibility:visible;mso-wrap-style:square;mso-width-percent:0;mso-height-percent:0;mso-wrap-distance-left:9pt;mso-wrap-distance-top:0;mso-wrap-distance-right:9pt;mso-wrap-distance-bottom:0;mso-position-horizontal:absolute;mso-position-horizontal-relative:text;mso-position-vertical:absolute;mso-position-vertical-relative:text;mso-width-percent:0;mso-height-percent:0;mso-width-relative:margin;mso-height-relative:margin;v-text-anchor:middle" o:gfxdata="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" filled="f" strokecolor="black [3213]" strokeweight="3pt"/>
             </w:pict>
@@ -183,7 +183,7 @@
               </wp:anchor>
             </w:drawing>
           </mc:Choice>
-          <mc:Fallback>
+          <mc:Fallback xmlns:w15="http://schemas.microsoft.com/office/word/2012/wordml">
             <w:pict>
               <v:rect w14:anchorId="1CB64D9C" id="Rectangle 3" o:spid="_x0000_s1026" style="position:absolute;margin-left:110.55pt;margin-top:28.3pt;width:444.5pt;height:31.7pt;z-index:251827712;visibility:visible;mso-wrap-style:square;mso-width-percent:0;mso-height-percent:0;mso-wrap-distance-left:9pt;mso-wrap-distance-top:0;mso-wrap-distance-right:9pt;mso-wrap-distance-bottom:0;mso-position-horizontal:absolute;mso-position-horizontal-relative:text;mso-position-vertical:absolute;mso-position-vertical-relative:text;mso-width-percent:0;mso-height-percent:0;mso-width-relative:margin;mso-height-relative:margin;v-text-anchor:middle" o:gfxdata="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" fillcolor="black [3213]" strokecolor="black [3213]" strokeweight="1pt"/>
             </w:pict>
@@ -655,7 +655,7 @@
               </wp:anchor>
             </w:drawing>
           </mc:Choice>
-          <mc:Fallback>
+          <mc:Fallback xmlns:w15="http://schemas.microsoft.com/office/word/2012/wordml">
             <w:pict>
               <v:group w14:anchorId="6255C626" id="Group 307" o:spid="_x0000_s1026" style="position:absolute;margin-left:124.35pt;margin-top:7.85pt;width:341.6pt;height:18pt;z-index:251600384;mso-width-relative:margin" coordsize="43387,2286" o:gfxdata="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">
                 <v:oval id="Oval 212" o:spid="_x0000_s1027" style="position:absolute;left:4611;width:2280;height:2286;visibility:visible;mso-wrap-style:square;v-text-anchor:middle" o:gfxdata="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" filled="f" strokecolor="black [1600]" strokeweight="1pt">
@@ -716,6 +716,12 @@
           <w:sz w:val="24"/>
         </w:rPr>
         <w:t>x1</w:t>
+      </w:r>
+      <w:r>
+        <w:rPr>
+          <w:sz w:val="24"/>
+        </w:rPr>
+        <w:t>000</w:t>
       </w:r>
       <w:r>
         <w:t>)</w:t>
@@ -1213,7 +1219,7 @@
               </wp:anchor>
             </w:drawing>
           </mc:Choice>
-          <mc:Fallback>
+          <mc:Fallback xmlns:w15="http://schemas.microsoft.com/office/word/2012/wordml">
             <w:pict>
               <v:group w14:anchorId="2152D256" id="Group 437" o:spid="_x0000_s1026" style="position:absolute;margin-left:124.35pt;margin-top:7.95pt;width:341.6pt;height:18pt;z-index:251616768;mso-width-relative:margin" coordsize="43387,2286" o:gfxdata="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">
                 <v:oval id="Oval 438" o:spid="_x0000_s1027" style="position:absolute;left:4611;width:2280;height:2286;visibility:visible;mso-wrap-style:square;v-text-anchor:middle" o:gfxdata="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" filled="f" strokecolor="black [1600]" strokeweight="1pt">
@@ -1276,6 +1282,12 @@
           <w:sz w:val="24"/>
         </w:rPr>
         <w:t>10</w:t>
+      </w:r>
+      <w:r>
+        <w:rPr>
+          <w:sz w:val="24"/>
+        </w:rPr>
+        <w:t>0</w:t>
       </w:r>
       <w:r>
         <w:rPr>
@@ -1782,7 +1794,7 @@
               </wp:anchor>
             </w:drawing>
           </mc:Choice>
-          <mc:Fallback>
+          <mc:Fallback xmlns:w15="http://schemas.microsoft.com/office/word/2012/wordml">
             <w:pict>
               <v:group w14:anchorId="3614F38F" id="Group 520" o:spid="_x0000_s1026" style="position:absolute;margin-left:124.35pt;margin-top:7.4pt;width:341.6pt;height:18pt;z-index:251633152;mso-width-relative:margin" coordsize="43387,2286" o:gfxdata="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">
                 <v:oval id="Oval 521" o:spid="_x0000_s1027" style="position:absolute;left:4611;width:2280;height:2286;visibility:visible;mso-wrap-style:square;v-text-anchor:middle" o:gfxdata="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" filled="f" strokecolor="black [1600]" strokeweight="1pt">
@@ -1843,7 +1855,7 @@
         <w:rPr>
           <w:sz w:val="24"/>
         </w:rPr>
-        <w:t>x100</w:t>
+        <w:t>x10</w:t>
       </w:r>
       <w:r>
         <w:rPr>
@@ -1968,7 +1980,7 @@
                   <wp:posOffset>1578610</wp:posOffset>
                 </wp:positionH>
                 <wp:positionV relativeFrom="paragraph">
-                  <wp:posOffset>80554</wp:posOffset>
+                  <wp:posOffset>106358</wp:posOffset>
                 </wp:positionV>
                 <wp:extent cx="4338338" cy="228600"/>
                 <wp:effectExtent l="0" t="0" r="24130" b="19050"/>
@@ -2352,7 +2364,7 @@
           </mc:Choice>
           <mc:Fallback>
             <w:pict>
-              <v:group w14:anchorId="664EA0BB" id="Group 585" o:spid="_x0000_s1026" style="position:absolute;margin-left:124.3pt;margin-top:6.35pt;width:341.6pt;height:18pt;z-index:251715072;mso-width-relative:margin" coordsize="43387,2286" o:gfxdata="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">
+              <v:group id="Group 585" o:spid="_x0000_s1026" style="position:absolute;margin-left:124.3pt;margin-top:8.35pt;width:341.6pt;height:18pt;z-index:251715072;mso-width-relative:margin" coordsize="43387,2286" o:gfxdata="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">
                 <v:oval id="Oval 586" o:spid="_x0000_s1027" style="position:absolute;left:4611;width:2280;height:2286;visibility:visible;mso-wrap-style:square;v-text-anchor:middle" o:gfxdata="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" filled="f" strokecolor="black [1600]" strokeweight="1pt">
                   <v:stroke joinstyle="miter"/>
                 </v:oval>
@@ -2411,7 +2423,7 @@
         <w:rPr>
           <w:sz w:val="24"/>
         </w:rPr>
-        <w:t>x1000</w:t>
+        <w:t>x1</w:t>
       </w:r>
       <w:r>
         <w:rPr>
@@ -2918,7 +2930,7 @@
               </wp:anchor>
             </w:drawing>
           </mc:Choice>
-          <mc:Fallback>
+          <mc:Fallback xmlns:w15="http://schemas.microsoft.com/office/word/2012/wordml">
             <w:pict>
               <v:group w14:anchorId="058381DE" id="Group 533" o:spid="_x0000_s1026" style="position:absolute;margin-left:124.35pt;margin-top:7.25pt;width:341.6pt;height:18pt;z-index:251649536;mso-width-relative:margin" coordsize="43387,2286" o:gfxdata="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">
                 <v:oval id="Oval 534" o:spid="_x0000_s1027" style="position:absolute;left:4611;width:2280;height:2286;visibility:visible;mso-wrap-style:square;v-text-anchor:middle" o:gfxdata="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" filled="f" strokecolor="black [1600]" strokeweight="1pt">
@@ -2979,6 +2991,12 @@
           <w:sz w:val="24"/>
         </w:rPr>
         <w:t>x1</w:t>
+      </w:r>
+      <w:r>
+        <w:rPr>
+          <w:sz w:val="24"/>
+        </w:rPr>
+        <w:t>00</w:t>
       </w:r>
       <w:r>
         <w:rPr>
@@ -3485,7 +3503,7 @@
               </wp:anchor>
             </w:drawing>
           </mc:Choice>
-          <mc:Fallback>
+          <mc:Fallback xmlns:w15="http://schemas.microsoft.com/office/word/2012/wordml">
             <w:pict>
               <v:group w14:anchorId="45191A35" id="Group 546" o:spid="_x0000_s1026" style="position:absolute;margin-left:124.35pt;margin-top:7.3pt;width:341.6pt;height:18pt;z-index:251665920;mso-width-relative:margin" coordsize="43387,2286" o:gfxdata="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">
                 <v:oval id="Oval 547" o:spid="_x0000_s1027" style="position:absolute;left:4611;width:2280;height:2286;visibility:visible;mso-wrap-style:square;v-text-anchor:middle" o:gfxdata="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" filled="f" strokecolor="black [1600]" strokeweight="1pt">
@@ -4065,7 +4083,7 @@
               </wp:anchor>
             </w:drawing>
           </mc:Choice>
-          <mc:Fallback>
+          <mc:Fallback xmlns:w15="http://schemas.microsoft.com/office/word/2012/wordml">
             <w:pict>
               <v:group w14:anchorId="5371D30F" id="Group 559" o:spid="_x0000_s1026" style="position:absolute;margin-left:124.35pt;margin-top:7.4pt;width:341.6pt;height:18pt;z-index:251682304;mso-width-relative:margin" coordsize="43387,2286" o:gfxdata="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">
                 <v:oval id="Oval 560" o:spid="_x0000_s1027" style="position:absolute;left:4611;width:2280;height:2286;visibility:visible;mso-wrap-style:square;v-text-anchor:middle" o:gfxdata="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" filled="f" strokecolor="black [1600]" strokeweight="1pt">
@@ -4132,7 +4150,7 @@
         <w:rPr>
           <w:sz w:val="24"/>
         </w:rPr>
-        <w:t>x100</w:t>
+        <w:t>x1</w:t>
       </w:r>
       <w:r>
         <w:rPr>
@@ -4357,7 +4375,7 @@
               </wp:anchor>
             </w:drawing>
           </mc:Choice>
-          <mc:Fallback>
+          <mc:Fallback xmlns:w15="http://schemas.microsoft.com/office/word/2012/wordml">
             <w:pict>
               <v:group w14:anchorId="76C23159" id="Group 572" o:spid="_x0000_s1026" style="position:absolute;margin-left:124.35pt;margin-top:7.15pt;width:54.25pt;height:18pt;z-index:251698688;mso-width-relative:margin" coordsize="6891,2286" o:gfxdata="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">
                 <v:oval id="Oval 573" o:spid="_x0000_s1027" style="position:absolute;left:4611;width:2280;height:2286;visibility:visible;mso-wrap-style:square;v-text-anchor:middle" o:gfxdata="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" filled="f" strokecolor="black [1600]" strokeweight="1pt">
@@ -4396,6 +4414,8 @@
         <w:tab/>
         <w:t>B</w:t>
       </w:r>
+      <w:bookmarkStart w:id="0" w:name="_GoBack"/>
+      <w:bookmarkEnd w:id="0"/>
     </w:p>
     <w:p>
       <w:pPr>
@@ -4532,7 +4552,7 @@
               </wp:anchor>
             </w:drawing>
           </mc:Choice>
-          <mc:Fallback>
+          <mc:Fallback xmlns:w15="http://schemas.microsoft.com/office/word/2012/wordml">
             <w:pict>
               <v:group w14:anchorId="4542311E" id="Group 702" o:spid="_x0000_s1026" style="position:absolute;margin-left:124.35pt;margin-top:7.65pt;width:56.75pt;height:18pt;z-index:251796992;mso-width-relative:margin" coordsize="7209,2286" o:gfxdata="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">
                 <v:oval id="Oval 703" o:spid="_x0000_s1027" style="position:absolute;left:4929;width:2280;height:2286;visibility:visible;mso-wrap-style:square;v-text-anchor:middle" o:gfxdata="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" filled="f" strokecolor="black [1600]" strokeweight="1pt">
@@ -5056,7 +5076,7 @@
               </wp:anchor>
             </w:drawing>
           </mc:Choice>
-          <mc:Fallback>
+          <mc:Fallback xmlns:w15="http://schemas.microsoft.com/office/word/2012/wordml">
             <w:pict>
               <v:group w14:anchorId="007FEB79" id="Group 598" o:spid="_x0000_s1026" style="position:absolute;margin-left:124.3pt;margin-top:7.15pt;width:413.05pt;height:18pt;z-index:251523584;mso-width-relative:margin" coordsize="52464,2286" o:gfxdata="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">
                 <v:oval id="Oval 599" o:spid="_x0000_s1027" style="position:absolute;left:4611;width:2280;height:2286;visibility:visible;mso-wrap-style:square;v-text-anchor:middle" o:gfxdata="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" filled="f" strokecolor="black [1600]" strokeweight="1pt">
@@ -5541,7 +5561,7 @@
               </wp:anchor>
             </w:drawing>
           </mc:Choice>
-          <mc:Fallback>
+          <mc:Fallback xmlns:w15="http://schemas.microsoft.com/office/word/2012/wordml">
             <w:pict>
               <v:group w14:anchorId="54F45221" id="Group 30" o:spid="_x0000_s1026" style="position:absolute;margin-left:124pt;margin-top:6.55pt;width:269.6pt;height:18pt;z-index:251585024;mso-width-relative:margin" coordsize="34243,2286" o:gfxdata="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">
                 <v:oval id="Oval 31" o:spid="_x0000_s1027" style="position:absolute;left:4611;width:2280;height:2286;visibility:visible;mso-wrap-style:square;v-text-anchor:middle" o:gfxdata="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" filled="f" strokecolor="black [1600]" strokeweight="1pt">
@@ -6125,7 +6145,7 @@
               </wp:anchor>
             </w:drawing>
           </mc:Choice>
-          <mc:Fallback>
+          <mc:Fallback xmlns:w15="http://schemas.microsoft.com/office/word/2012/wordml">
             <w:pict>
               <v:group w14:anchorId="21A790FD" id="Group 624" o:spid="_x0000_s1026" style="position:absolute;margin-left:124.3pt;margin-top:7.65pt;width:413.9pt;height:18pt;z-index:251544064;mso-width-relative:margin" coordsize="52573,2286" o:gfxdata="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">
                 <v:oval id="Oval 625" o:spid="_x0000_s1027" style="position:absolute;left:4611;width:2280;height:2286;visibility:visible;mso-wrap-style:square;v-text-anchor:middle" o:gfxdata="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" filled="f" strokecolor="black [1600]" strokeweight="1pt">
@@ -6610,7 +6630,7 @@
               </wp:anchor>
             </w:drawing>
           </mc:Choice>
-          <mc:Fallback>
+          <mc:Fallback xmlns:w15="http://schemas.microsoft.com/office/word/2012/wordml">
             <w:pict>
               <v:group w14:anchorId="0A1456EA" id="Group 17" o:spid="_x0000_s1026" style="position:absolute;margin-left:124pt;margin-top:6.8pt;width:269.6pt;height:18pt;z-index:251564544;mso-width-relative:margin" coordsize="34243,2286" o:gfxdata="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">
                 <v:oval id="Oval 18" o:spid="_x0000_s1027" style="position:absolute;left:4611;width:2280;height:2286;visibility:visible;mso-wrap-style:square;v-text-anchor:middle" o:gfxdata="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" filled="f" strokecolor="black [1600]" strokeweight="1pt">
@@ -6884,7 +6904,7 @@
               </wp:anchor>
             </w:drawing>
           </mc:Choice>
-          <mc:Fallback>
+          <mc:Fallback xmlns:w15="http://schemas.microsoft.com/office/word/2012/wordml">
             <w:pict>
               <v:group w14:anchorId="42D0B1B8" id="Group 650" o:spid="_x0000_s1026" style="position:absolute;margin-left:124.2pt;margin-top:7.35pt;width:91.65pt;height:18pt;z-index:251731456;mso-width-relative:margin;mso-height-relative:margin" coordsize="11643,2286" o:gfxdata="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">
                 <v:oval id="Oval 651" o:spid="_x0000_s1027" style="position:absolute;left:4904;width:2280;height:2286;visibility:visible;mso-wrap-style:square;v-text-anchor:middle" o:gfxdata="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" filled="f" strokecolor="black [1600]" strokeweight="1pt">
@@ -6933,8 +6953,6 @@
         <w:tab/>
         <w:t>H</w:t>
       </w:r>
-      <w:bookmarkStart w:id="0" w:name="_GoBack"/>
-      <w:bookmarkEnd w:id="0"/>
     </w:p>
     <w:p>
       <w:pPr>
@@ -7353,7 +7371,7 @@
               </wp:anchor>
             </w:drawing>
           </mc:Choice>
-          <mc:Fallback>
+          <mc:Fallback xmlns:w15="http://schemas.microsoft.com/office/word/2012/wordml">
             <w:pict>
               <v:group w14:anchorId="2565BFE8" id="Group 663" o:spid="_x0000_s1026" style="position:absolute;margin-left:124.2pt;margin-top:7.25pt;width:345.65pt;height:18pt;z-index:251747840;mso-width-relative:margin" coordsize="43900,2286" o:gfxdata="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">
                 <v:oval id="Oval 664" o:spid="_x0000_s1027" style="position:absolute;left:4611;width:2280;height:2286;visibility:visible;mso-wrap-style:square;v-text-anchor:middle" o:gfxdata="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" filled="f" strokecolor="black [1600]" strokeweight="1pt">
@@ -7608,7 +7626,7 @@
               </wp:anchor>
             </w:drawing>
           </mc:Choice>
-          <mc:Fallback>
+          <mc:Fallback xmlns:w15="http://schemas.microsoft.com/office/word/2012/wordml">
             <w:pict>
               <v:group w14:anchorId="3D10AD17" id="Group 676" o:spid="_x0000_s1026" style="position:absolute;margin-left:124.2pt;margin-top:6.95pt;width:54.25pt;height:18pt;z-index:251764224;mso-width-relative:margin" coordsize="6891,2286" o:gfxdata="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">
                 <v:oval id="Oval 677" o:spid="_x0000_s1027" style="position:absolute;left:4611;width:2280;height:2286;visibility:visible;mso-wrap-style:square;v-text-anchor:middle" o:gfxdata="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" filled="f" strokecolor="black [1600]" strokeweight="1pt">
@@ -7732,7 +7750,7 @@
               </wp:anchor>
             </w:drawing>
           </mc:Choice>
-          <mc:Fallback>
+          <mc:Fallback xmlns:w15="http://schemas.microsoft.com/office/word/2012/wordml">
             <w:pict>
               <v:oval w14:anchorId="46AB4DF3" id="Oval 699" o:spid="_x0000_s1026" style="position:absolute;margin-left:124.2pt;margin-top:7.15pt;width:17.95pt;height:18pt;z-index:251780608;visibility:visible;mso-wrap-style:square;mso-wrap-distance-left:9pt;mso-wrap-distance-top:0;mso-wrap-distance-right:9pt;mso-wrap-distance-bottom:0;mso-position-horizontal:absolute;mso-position-horizontal-relative:text;mso-position-vertical:absolute;mso-position-vertical-relative:text;v-text-anchor:middle" o:gfxdata="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" filled="f" strokecolor="black [1600]" strokeweight="1pt">
                 <v:stroke joinstyle="miter"/>
@@ -7844,7 +7862,7 @@
               </wp:anchor>
             </w:drawing>
           </mc:Choice>
-          <mc:Fallback>
+          <mc:Fallback xmlns:w15="http://schemas.microsoft.com/office/word/2012/wordml">
             <w:pict>
               <v:oval w14:anchorId="6AA321E6" id="Oval 725" o:spid="_x0000_s1026" style="position:absolute;margin-left:124.2pt;margin-top:6.8pt;width:17.95pt;height:18pt;z-index:251813376;visibility:visible;mso-wrap-style:square;mso-wrap-distance-left:9pt;mso-wrap-distance-top:0;mso-wrap-distance-right:9pt;mso-wrap-distance-bottom:0;mso-position-horizontal:absolute;mso-position-horizontal-relative:text;mso-position-vertical:absolute;mso-position-vertical-relative:text;v-text-anchor:middle" o:gfxdata="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" filled="f" strokecolor="black [1600]" strokeweight="1pt">
                 <v:stroke joinstyle="miter"/>
@@ -7951,7 +7969,7 @@
               </wp:anchor>
             </w:drawing>
           </mc:Choice>
-          <mc:Fallback>
+          <mc:Fallback xmlns:w15="http://schemas.microsoft.com/office/word/2012/wordml">
             <w:pict>
               <v:oval w14:anchorId="5051D0CB" id="Oval 2" o:spid="_x0000_s1026" style="position:absolute;margin-left:124.5pt;margin-top:7.15pt;width:17.9pt;height:18pt;z-index:251505152;visibility:visible;mso-wrap-style:square;mso-wrap-distance-left:9pt;mso-wrap-distance-top:0;mso-wrap-distance-right:9pt;mso-wrap-distance-bottom:0;mso-position-horizontal:absolute;mso-position-horizontal-relative:text;mso-position-vertical:absolute;mso-position-vertical-relative:text;v-text-anchor:middle" o:gfxdata="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" filled="f" strokecolor="black [1600]" strokeweight="1pt">
                 <v:stroke joinstyle="miter"/>
@@ -7996,7 +8014,7 @@
 </file>
 
 <file path=word/styles.xml><?xml version="1.0" encoding="utf-8"?>
-<w:styles xmlns:mc="http://schemas.openxmlformats.org/markup-compatibility/2006" xmlns:r="http://schemas.openxmlformats.org/officeDocument/2006/relationships" xmlns:w="http://schemas.openxmlformats.org/wordprocessingml/2006/main" xmlns:w14="http://schemas.microsoft.com/office/word/2010/wordml" xmlns:w15="http://schemas.microsoft.com/office/word/2012/wordml" mc:Ignorable="w14 w15">
+<w:styles xmlns:mc="http://schemas.openxmlformats.org/markup-compatibility/2006" xmlns:r="http://schemas.openxmlformats.org/officeDocument/2006/relationships" xmlns:w="http://schemas.openxmlformats.org/wordprocessingml/2006/main" xmlns:w14="http://schemas.microsoft.com/office/word/2010/wordml" mc:Ignorable="w14">
   <w:docDefaults>
     <w:rPrDefault>
       <w:rPr>
@@ -8012,378 +8030,334 @@
       </w:pPr>
     </w:pPrDefault>
   </w:docDefaults>
-  <w:latentStyles w:defLockedState="0" w:defUIPriority="99" w:defSemiHidden="0" w:defUnhideWhenUsed="0" w:defQFormat="0" w:count="371">
-    <w:lsdException w:name="Normal" w:uiPriority="0" w:qFormat="1"/>
-    <w:lsdException w:name="heading 1" w:uiPriority="9" w:qFormat="1"/>
-    <w:lsdException w:name="heading 2" w:semiHidden="1" w:uiPriority="9" w:unhideWhenUsed="1" w:qFormat="1"/>
-    <w:lsdException w:name="heading 3" w:semiHidden="1" w:uiPriority="9" w:unhideWhenUsed="1" w:qFormat="1"/>
-    <w:lsdException w:name="heading 4" w:semiHidden="1" w:uiPriority="9" w:unhideWhenUsed="1" w:qFormat="1"/>
-    <w:lsdException w:name="heading 5" w:semiHidden="1" w:uiPriority="9" w:unhideWhenUsed="1" w:qFormat="1"/>
-    <w:lsdException w:name="heading 6" w:semiHidden="1" w:uiPriority="9" w:unhideWhenUsed="1" w:qFormat="1"/>
-    <w:lsdException w:name="heading 7" w:semiHidden="1" w:uiPriority="9" w:unhideWhenUsed="1" w:qFormat="1"/>
-    <w:lsdException w:name="heading 8" w:semiHidden="1" w:uiPriority="9" w:unhideWhenUsed="1" w:qFormat="1"/>
-    <w:lsdException w:name="heading 9" w:semiHidden="1" w:uiPriority="9" w:unhideWhenUsed="1" w:qFormat="1"/>
-    <w:lsdException w:name="index 1" w:semiHidden="1" w:unhideWhenUsed="1"/>
-    <w:lsdException w:name="index 2" w:semiHidden="1" w:unhideWhenUsed="1"/>
-    <w:lsdException w:name="index 3" w:semiHidden="1" w:unhideWhenUsed="1"/>
-    <w:lsdException w:name="index 4" w:semiHidden="1" w:unhideWhenUsed="1"/>
-    <w:lsdException w:name="index 5" w:semiHidden="1" w:unhideWhenUsed="1"/>
-    <w:lsdException w:name="index 6" w:semiHidden="1" w:unhideWhenUsed="1"/>
-    <w:lsdException w:name="index 7" w:semiHidden="1" w:unhideWhenUsed="1"/>
-    <w:lsdException w:name="index 8" w:semiHidden="1" w:unhideWhenUsed="1"/>
-    <w:lsdException w:name="index 9" w:semiHidden="1" w:unhideWhenUsed="1"/>
-    <w:lsdException w:name="toc 1" w:semiHidden="1" w:uiPriority="39" w:unhideWhenUsed="1"/>
-    <w:lsdException w:name="toc 2" w:semiHidden="1" w:uiPriority="39" w:unhideWhenUsed="1"/>
-    <w:lsdException w:name="toc 3" w:semiHidden="1" w:uiPriority="39" w:unhideWhenUsed="1"/>
-    <w:lsdException w:name="toc 4" w:semiHidden="1" w:uiPriority="39" w:unhideWhenUsed="1"/>
-    <w:lsdException w:name="toc 5" w:semiHidden="1" w:uiPriority="39" w:unhideWhenUsed="1"/>
-    <w:lsdException w:name="toc 6" w:semiHidden="1" w:uiPriority="39" w:unhideWhenUsed="1"/>
-    <w:lsdException w:name="toc 7" w:semiHidden="1" w:uiPriority="39" w:unhideWhenUsed="1"/>
-    <w:lsdException w:name="toc 8" w:semiHidden="1" w:uiPriority="39" w:unhideWhenUsed="1"/>
-    <w:lsdException w:name="toc 9" w:semiHidden="1" w:uiPriority="39" w:unhideWhenUsed="1"/>
-    <w:lsdException w:name="Normal Indent" w:semiHidden="1" w:unhideWhenUsed="1"/>
-    <w:lsdException w:name="footnote text" w:semiHidden="1" w:unhideWhenUsed="1"/>
-    <w:lsdException w:name="annotation text" w:semiHidden="1" w:unhideWhenUsed="1"/>
-    <w:lsdException w:name="header" w:semiHidden="1" w:unhideWhenUsed="1"/>
-    <w:lsdException w:name="footer" w:semiHidden="1" w:unhideWhenUsed="1"/>
-    <w:lsdException w:name="index heading" w:semiHidden="1" w:unhideWhenUsed="1"/>
-    <w:lsdException w:name="caption" w:semiHidden="1" w:uiPriority="35" w:unhideWhenUsed="1" w:qFormat="1"/>
-    <w:lsdException w:name="table of figures" w:semiHidden="1" w:unhideWhenUsed="1"/>
-    <w:lsdException w:name="envelope address" w:semiHidden="1" w:unhideWhenUsed="1"/>
-    <w:lsdException w:name="envelope return" w:semiHidden="1" w:unhideWhenUsed="1"/>
-    <w:lsdException w:name="footnote reference" w:semiHidden="1" w:unhideWhenUsed="1"/>
-    <w:lsdException w:name="annotation reference" w:semiHidden="1" w:unhideWhenUsed="1"/>
-    <w:lsdException w:name="line number" w:semiHidden="1" w:unhideWhenUsed="1"/>
-    <w:lsdException w:name="page number" w:semiHidden="1" w:unhideWhenUsed="1"/>
-    <w:lsdException w:name="endnote reference" w:semiHidden="1" w:unhideWhenUsed="1"/>
-    <w:lsdException w:name="endnote text" w:semiHidden="1" w:unhideWhenUsed="1"/>
-    <w:lsdException w:name="table of authorities" w:semiHidden="1" w:unhideWhenUsed="1"/>
-    <w:lsdException w:name="macro" w:semiHidden="1" w:unhideWhenUsed="1"/>
-    <w:lsdException w:name="toa heading" w:semiHidden="1" w:unhideWhenUsed="1"/>
-    <w:lsdException w:name="List" w:semiHidden="1" w:unhideWhenUsed="1"/>
-    <w:lsdException w:name="List Bullet" w:semiHidden="1" w:unhideWhenUsed="1"/>
-    <w:lsdException w:name="List Number" w:semiHidden="1" w:unhideWhenUsed="1"/>
-    <w:lsdException w:name="List 2" w:semiHidden="1" w:unhideWhenUsed="1"/>
-    <w:lsdException w:name="List 3" w:semiHidden="1" w:unhideWhenUsed="1"/>
-    <w:lsdException w:name="List 4" w:semiHidden="1" w:unhideWhenUsed="1"/>
-    <w:lsdException w:name="List 5" w:semiHidden="1" w:unhideWhenUsed="1"/>
-    <w:lsdException w:name="List Bullet 2" w:semiHidden="1" w:unhideWhenUsed="1"/>
-    <w:lsdException w:name="List Bullet 3" w:semiHidden="1" w:unhideWhenUsed="1"/>
-    <w:lsdException w:name="List Bullet 4" w:semiHidden="1" w:unhideWhenUsed="1"/>
-    <w:lsdException w:name="List Bullet 5" w:semiHidden="1" w:unhideWhenUsed="1"/>
-    <w:lsdException w:name="List Number 2" w:semiHidden="1" w:unhideWhenUsed="1"/>
-    <w:lsdException w:name="List Number 3" w:semiHidden="1" w:unhideWhenUsed="1"/>
-    <w:lsdException w:name="List Number 4" w:semiHidden="1" w:unhideWhenUsed="1"/>
-    <w:lsdException w:name="List Number 5" w:semiHidden="1" w:unhideWhenUsed="1"/>
-    <w:lsdException w:name="Title" w:uiPriority="10" w:qFormat="1"/>
-    <w:lsdException w:name="Closing" w:semiHidden="1" w:unhideWhenUsed="1"/>
-    <w:lsdException w:name="Signature" w:semiHidden="1" w:unhideWhenUsed="1"/>
-    <w:lsdException w:name="Default Paragraph Font" w:semiHidden="1" w:uiPriority="1" w:unhideWhenUsed="1"/>
-    <w:lsdException w:name="Body Text" w:semiHidden="1" w:unhideWhenUsed="1"/>
-    <w:lsdException w:name="Body Text Indent" w:semiHidden="1" w:unhideWhenUsed="1"/>
-    <w:lsdException w:name="List Continue" w:semiHidden="1" w:unhideWhenUsed="1"/>
-    <w:lsdException w:name="List Continue 2" w:semiHidden="1" w:unhideWhenUsed="1"/>
-    <w:lsdException w:name="List Continue 3" w:semiHidden="1" w:unhideWhenUsed="1"/>
-    <w:lsdException w:name="List Continue 4" w:semiHidden="1" w:unhideWhenUsed="1"/>
-    <w:lsdException w:name="List Continue 5" w:semiHidden="1" w:unhideWhenUsed="1"/>
-    <w:lsdException w:name="Message Header" w:semiHidden="1" w:unhideWhenUsed="1"/>
-    <w:lsdException w:name="Subtitle" w:uiPriority="11" w:qFormat="1"/>
-    <w:lsdException w:name="Salutation" w:semiHidden="1" w:unhideWhenUsed="1"/>
-    <w:lsdException w:name="Date" w:semiHidden="1" w:unhideWhenUsed="1"/>
-    <w:lsdException w:name="Body Text First Indent" w:semiHidden="1" w:unhideWhenUsed="1"/>
-    <w:lsdException w:name="Body Text First Indent 2" w:semiHidden="1" w:unhideWhenUsed="1"/>
-    <w:lsdException w:name="Note Heading" w:semiHidden="1" w:unhideWhenUsed="1"/>
-    <w:lsdException w:name="Body Text 2" w:semiHidden="1" w:unhideWhenUsed="1"/>
-    <w:lsdException w:name="Body Text 3" w:semiHidden="1" w:unhideWhenUsed="1"/>
-    <w:lsdException w:name="Body Text Indent 2" w:semiHidden="1" w:unhideWhenUsed="1"/>
-    <w:lsdException w:name="Body Text Indent 3" w:semiHidden="1" w:unhideWhenUsed="1"/>
-    <w:lsdException w:name="Block Text" w:semiHidden="1" w:unhideWhenUsed="1"/>
-    <w:lsdException w:name="Hyperlink" w:semiHidden="1" w:unhideWhenUsed="1"/>
-    <w:lsdException w:name="FollowedHyperlink" w:semiHidden="1" w:unhideWhenUsed="1"/>
-    <w:lsdException w:name="Strong" w:uiPriority="22" w:qFormat="1"/>
-    <w:lsdException w:name="Emphasis" w:uiPriority="20" w:qFormat="1"/>
-    <w:lsdException w:name="Document Map" w:semiHidden="1" w:unhideWhenUsed="1"/>
-    <w:lsdException w:name="Plain Text" w:semiHidden="1" w:unhideWhenUsed="1"/>
-    <w:lsdException w:name="E-mail Signature" w:semiHidden="1" w:unhideWhenUsed="1"/>
-    <w:lsdException w:name="HTML Top of Form" w:semiHidden="1" w:unhideWhenUsed="1"/>
-    <w:lsdException w:name="HTML Bottom of Form" w:semiHidden="1" w:unhideWhenUsed="1"/>
-    <w:lsdException w:name="Normal (Web)" w:semiHidden="1" w:unhideWhenUsed="1"/>
-    <w:lsdException w:name="HTML Acronym" w:semiHidden="1" w:unhideWhenUsed="1"/>
-    <w:lsdException w:name="HTML Address" w:semiHidden="1" w:unhideWhenUsed="1"/>
-    <w:lsdException w:name="HTML Cite" w:semiHidden="1" w:unhideWhenUsed="1"/>
-    <w:lsdException w:name="HTML Code" w:semiHidden="1" w:unhideWhenUsed="1"/>
-    <w:lsdException w:name="HTML Definition" w:semiHidden="1" w:unhideWhenUsed="1"/>
-    <w:lsdException w:name="HTML Keyboard" w:semiHidden="1" w:unhideWhenUsed="1"/>
-    <w:lsdException w:name="HTML Preformatted" w:semiHidden="1" w:unhideWhenUsed="1"/>
-    <w:lsdException w:name="HTML Sample" w:semiHidden="1" w:unhideWhenUsed="1"/>
-    <w:lsdException w:name="HTML Typewriter" w:semiHidden="1" w:unhideWhenUsed="1"/>
-    <w:lsdException w:name="HTML Variable" w:semiHidden="1" w:unhideWhenUsed="1"/>
-    <w:lsdException w:name="Normal Table" w:semiHidden="1" w:unhideWhenUsed="1"/>
-    <w:lsdException w:name="annotation subject" w:semiHidden="1" w:unhideWhenUsed="1"/>
-    <w:lsdException w:name="No List" w:semiHidden="1" w:unhideWhenUsed="1"/>
-    <w:lsdException w:name="Outline List 1" w:semiHidden="1" w:unhideWhenUsed="1"/>
-    <w:lsdException w:name="Outline List 2" w:semiHidden="1" w:unhideWhenUsed="1"/>
-    <w:lsdException w:name="Outline List 3" w:semiHidden="1" w:unhideWhenUsed="1"/>
-    <w:lsdException w:name="Table Simple 1" w:semiHidden="1" w:unhideWhenUsed="1"/>
-    <w:lsdException w:name="Table Simple 2" w:semiHidden="1" w:unhideWhenUsed="1"/>
-    <w:lsdException w:name="Table Simple 3" w:semiHidden="1" w:unhideWhenUsed="1"/>
-    <w:lsdException w:name="Table Classic 1" w:semiHidden="1" w:unhideWhenUsed="1"/>
-    <w:lsdException w:name="Table Classic 2" w:semiHidden="1" w:unhideWhenUsed="1"/>
-    <w:lsdException w:name="Table Classic 3" w:semiHidden="1" w:unhideWhenUsed="1"/>
-    <w:lsdException w:name="Table Classic 4" w:semiHidden="1" w:unhideWhenUsed="1"/>
-    <w:lsdException w:name="Table Colorful 1" w:semiHidden="1" w:unhideWhenUsed="1"/>
-    <w:lsdException w:name="Table Colorful 2" w:semiHidden="1" w:unhideWhenUsed="1"/>
-    <w:lsdException w:name="Table Colorful 3" w:semiHidden="1" w:unhideWhenUsed="1"/>
-    <w:lsdException w:name="Table Columns 1" w:semiHidden="1" w:unhideWhenUsed="1"/>
-    <w:lsdException w:name="Table Columns 2" w:semiHidden="1" w:unhideWhenUsed="1"/>
-    <w:lsdException w:name="Table Columns 3" w:semiHidden="1" w:unhideWhenUsed="1"/>
-    <w:lsdException w:name="Table Columns 4" w:semiHidden="1" w:unhideWhenUsed="1"/>
-    <w:lsdException w:name="Table Columns 5" w:semiHidden="1" w:unhideWhenUsed="1"/>
-    <w:lsdException w:name="Table Grid 1" w:semiHidden="1" w:unhideWhenUsed="1"/>
-    <w:lsdException w:name="Table Grid 2" w:semiHidden="1" w:unhideWhenUsed="1"/>
-    <w:lsdException w:name="Table Grid 3" w:semiHidden="1" w:unhideWhenUsed="1"/>
-    <w:lsdException w:name="Table Grid 4" w:semiHidden="1" w:unhideWhenUsed="1"/>
-    <w:lsdException w:name="Table Grid 5" w:semiHidden="1" w:unhideWhenUsed="1"/>
-    <w:lsdException w:name="Table Grid 6" w:semiHidden="1" w:unhideWhenUsed="1"/>
-    <w:lsdException w:name="Table Grid 7" w:semiHidden="1" w:unhideWhenUsed="1"/>
-    <w:lsdException w:name="Table Grid 8" w:semiHidden="1" w:unhideWhenUsed="1"/>
-    <w:lsdException w:name="Table List 1" w:semiHidden="1" w:unhideWhenUsed="1"/>
-    <w:lsdException w:name="Table List 2" w:semiHidden="1" w:unhideWhenUsed="1"/>
-    <w:lsdException w:name="Table List 3" w:semiHidden="1" w:unhideWhenUsed="1"/>
-    <w:lsdException w:name="Table List 4" w:semiHidden="1" w:unhideWhenUsed="1"/>
-    <w:lsdException w:name="Table List 5" w:semiHidden="1" w:unhideWhenUsed="1"/>
-    <w:lsdException w:name="Table List 6" w:semiHidden="1" w:unhideWhenUsed="1"/>
-    <w:lsdException w:name="Table List 7" w:semiHidden="1" w:unhideWhenUsed="1"/>
-    <w:lsdException w:name="Table List 8" w:semiHidden="1" w:unhideWhenUsed="1"/>
-    <w:lsdException w:name="Table 3D effects 1" w:semiHidden="1" w:unhideWhenUsed="1"/>
-    <w:lsdException w:name="Table 3D effects 2" w:semiHidden="1" w:unhideWhenUsed="1"/>
-    <w:lsdException w:name="Table 3D effects 3" w:semiHidden="1" w:unhideWhenUsed="1"/>
-    <w:lsdException w:name="Table Contemporary" w:semiHidden="1" w:unhideWhenUsed="1"/>
-    <w:lsdException w:name="Table Elegant" w:semiHidden="1" w:unhideWhenUsed="1"/>
-    <w:lsdException w:name="Table Professional" w:semiHidden="1" w:unhideWhenUsed="1"/>
-    <w:lsdException w:name="Table Subtle 1" w:semiHidden="1" w:unhideWhenUsed="1"/>
-    <w:lsdException w:name="Table Subtle 2" w:semiHidden="1" w:unhideWhenUsed="1"/>
-    <w:lsdException w:name="Table Web 1" w:semiHidden="1" w:unhideWhenUsed="1"/>
-    <w:lsdException w:name="Table Web 2" w:semiHidden="1" w:unhideWhenUsed="1"/>
-    <w:lsdException w:name="Table Web 3" w:semiHidden="1" w:unhideWhenUsed="1"/>
-    <w:lsdException w:name="Balloon Text" w:semiHidden="1" w:unhideWhenUsed="1"/>
-    <w:lsdException w:name="Table Grid" w:uiPriority="39"/>
-    <w:lsdException w:name="Table Theme" w:semiHidden="1" w:unhideWhenUsed="1"/>
-    <w:lsdException w:name="Placeholder Text" w:semiHidden="1"/>
-    <w:lsdException w:name="No Spacing" w:uiPriority="1" w:qFormat="1"/>
-    <w:lsdException w:name="Light Shading" w:uiPriority="60"/>
-    <w:lsdException w:name="Light List" w:uiPriority="61"/>
-    <w:lsdException w:name="Light Grid" w:uiPriority="62"/>
-    <w:lsdException w:name="Medium Shading 1" w:uiPriority="63"/>
-    <w:lsdException w:name="Medium Shading 2" w:uiPriority="64"/>
-    <w:lsdException w:name="Medium List 1" w:uiPriority="65"/>
-    <w:lsdException w:name="Medium List 2" w:uiPriority="66"/>
-    <w:lsdException w:name="Medium Grid 1" w:uiPriority="67"/>
-    <w:lsdException w:name="Medium Grid 2" w:uiPriority="68"/>
-    <w:lsdException w:name="Medium Grid 3" w:uiPriority="69"/>
-    <w:lsdException w:name="Dark List" w:uiPriority="70"/>
-    <w:lsdException w:name="Colorful Shading" w:uiPriority="71"/>
-    <w:lsdException w:name="Colorful List" w:uiPriority="72"/>
-    <w:lsdException w:name="Colorful Grid" w:uiPriority="73"/>
-    <w:lsdException w:name="Light Shading Accent 1" w:uiPriority="60"/>
-    <w:lsdException w:name="Light List Accent 1" w:uiPriority="61"/>
-    <w:lsdException w:name="Light Grid Accent 1" w:uiPriority="62"/>
-    <w:lsdException w:name="Medium Shading 1 Accent 1" w:uiPriority="63"/>
-    <w:lsdException w:name="Medium Shading 2 Accent 1" w:uiPriority="64"/>
-    <w:lsdException w:name="Medium List 1 Accent 1" w:uiPriority="65"/>
-    <w:lsdException w:name="Revision" w:semiHidden="1"/>
-    <w:lsdException w:name="List Paragraph" w:uiPriority="34" w:qFormat="1"/>
-    <w:lsdException w:name="Quote" w:uiPriority="29" w:qFormat="1"/>
-    <w:lsdException w:name="Intense Quote" w:uiPriority="30" w:qFormat="1"/>
-    <w:lsdException w:name="Medium List 2 Accent 1" w:uiPriority="66"/>
-    <w:lsdException w:name="Medium Grid 1 Accent 1" w:uiPriority="67"/>
-    <w:lsdException w:name="Medium Grid 2 Accent 1" w:uiPriority="68"/>
-    <w:lsdException w:name="Medium Grid 3 Accent 1" w:uiPriority="69"/>
-    <w:lsdException w:name="Dark List Accent 1" w:uiPriority="70"/>
-    <w:lsdException w:name="Colorful Shading Accent 1" w:uiPriority="71"/>
-    <w:lsdException w:name="Colorful List Accent 1" w:uiPriority="72"/>
-    <w:lsdException w:name="Colorful Grid Accent 1" w:uiPriority="73"/>
-    <w:lsdException w:name="Light Shading Accent 2" w:uiPriority="60"/>
-    <w:lsdException w:name="Light List Accent 2" w:uiPriority="61"/>
-    <w:lsdException w:name="Light Grid Accent 2" w:uiPriority="62"/>
-    <w:lsdException w:name="Medium Shading 1 Accent 2" w:uiPriority="63"/>
-    <w:lsdException w:name="Medium Shading 2 Accent 2" w:uiPriority="64"/>
-    <w:lsdException w:name="Medium List 1 Accent 2" w:uiPriority="65"/>
-    <w:lsdException w:name="Medium List 2 Accent 2" w:uiPriority="66"/>
-    <w:lsdException w:name="Medium Grid 1 Accent 2" w:uiPriority="67"/>
-    <w:lsdException w:name="Medium Grid 2 Accent 2" w:uiPriority="68"/>
-    <w:lsdException w:name="Medium Grid 3 Accent 2" w:uiPriority="69"/>
-    <w:lsdException w:name="Dark List Accent 2" w:uiPriority="70"/>
-    <w:lsdException w:name="Colorful Shading Accent 2" w:uiPriority="71"/>
-    <w:lsdException w:name="Colorful List Accent 2" w:uiPriority="72"/>
-    <w:lsdException w:name="Colorful Grid Accent 2" w:uiPriority="73"/>
-    <w:lsdException w:name="Light Shading Accent 3" w:uiPriority="60"/>
-    <w:lsdException w:name="Light List Accent 3" w:uiPriority="61"/>
-    <w:lsdException w:name="Light Grid Accent 3" w:uiPriority="62"/>
-    <w:lsdException w:name="Medium Shading 1 Accent 3" w:uiPriority="63"/>
-    <w:lsdException w:name="Medium Shading 2 Accent 3" w:uiPriority="64"/>
-    <w:lsdException w:name="Medium List 1 Accent 3" w:uiPriority="65"/>
-    <w:lsdException w:name="Medium List 2 Accent 3" w:uiPriority="66"/>
-    <w:lsdException w:name="Medium Grid 1 Accent 3" w:uiPriority="67"/>
-    <w:lsdException w:name="Medium Grid 2 Accent 3" w:uiPriority="68"/>
-    <w:lsdException w:name="Medium Grid 3 Accent 3" w:uiPriority="69"/>
-    <w:lsdException w:name="Dark List Accent 3" w:uiPriority="70"/>
-    <w:lsdException w:name="Colorful Shading Accent 3" w:uiPriority="71"/>
-    <w:lsdException w:name="Colorful List Accent 3" w:uiPriority="72"/>
-    <w:lsdException w:name="Colorful Grid Accent 3" w:uiPriority="73"/>
-    <w:lsdException w:name="Light Shading Accent 4" w:uiPriority="60"/>
-    <w:lsdException w:name="Light List Accent 4" w:uiPriority="61"/>
-    <w:lsdException w:name="Light Grid Accent 4" w:uiPriority="62"/>
-    <w:lsdException w:name="Medium Shading 1 Accent 4" w:uiPriority="63"/>
-    <w:lsdException w:name="Medium Shading 2 Accent 4" w:uiPriority="64"/>
-    <w:lsdException w:name="Medium List 1 Accent 4" w:uiPriority="65"/>
-    <w:lsdException w:name="Medium List 2 Accent 4" w:uiPriority="66"/>
-    <w:lsdException w:name="Medium Grid 1 Accent 4" w:uiPriority="67"/>
-    <w:lsdException w:name="Medium Grid 2 Accent 4" w:uiPriority="68"/>
-    <w:lsdException w:name="Medium Grid 3 Accent 4" w:uiPriority="69"/>
-    <w:lsdException w:name="Dark List Accent 4" w:uiPriority="70"/>
-    <w:lsdException w:name="Colorful Shading Accent 4" w:uiPriority="71"/>
-    <w:lsdException w:name="Colorful List Accent 4" w:uiPriority="72"/>
-    <w:lsdException w:name="Colorful Grid Accent 4" w:uiPriority="73"/>
-    <w:lsdException w:name="Light Shading Accent 5" w:uiPriority="60"/>
-    <w:lsdException w:name="Light List Accent 5" w:uiPriority="61"/>
-    <w:lsdException w:name="Light Grid Accent 5" w:uiPriority="62"/>
-    <w:lsdException w:name="Medium Shading 1 Accent 5" w:uiPriority="63"/>
-    <w:lsdException w:name="Medium Shading 2 Accent 5" w:uiPriority="64"/>
-    <w:lsdException w:name="Medium List 1 Accent 5" w:uiPriority="65"/>
-    <w:lsdException w:name="Medium List 2 Accent 5" w:uiPriority="66"/>
-    <w:lsdException w:name="Medium Grid 1 Accent 5" w:uiPriority="67"/>
-    <w:lsdException w:name="Medium Grid 2 Accent 5" w:uiPriority="68"/>
-    <w:lsdException w:name="Medium Grid 3 Accent 5" w:uiPriority="69"/>
-    <w:lsdException w:name="Dark List Accent 5" w:uiPriority="70"/>
-    <w:lsdException w:name="Colorful Shading Accent 5" w:uiPriority="71"/>
-    <w:lsdException w:name="Colorful List Accent 5" w:uiPriority="72"/>
-    <w:lsdException w:name="Colorful Grid Accent 5" w:uiPriority="73"/>
-    <w:lsdException w:name="Light Shading Accent 6" w:uiPriority="60"/>
-    <w:lsdException w:name="Light List Accent 6" w:uiPriority="61"/>
-    <w:lsdException w:name="Light Grid Accent 6" w:uiPriority="62"/>
-    <w:lsdException w:name="Medium Shading 1 Accent 6" w:uiPriority="63"/>
-    <w:lsdException w:name="Medium Shading 2 Accent 6" w:uiPriority="64"/>
-    <w:lsdException w:name="Medium List 1 Accent 6" w:uiPriority="65"/>
-    <w:lsdException w:name="Medium List 2 Accent 6" w:uiPriority="66"/>
-    <w:lsdException w:name="Medium Grid 1 Accent 6" w:uiPriority="67"/>
-    <w:lsdException w:name="Medium Grid 2 Accent 6" w:uiPriority="68"/>
-    <w:lsdException w:name="Medium Grid 3 Accent 6" w:uiPriority="69"/>
-    <w:lsdException w:name="Dark List Accent 6" w:uiPriority="70"/>
-    <w:lsdException w:name="Colorful Shading Accent 6" w:uiPriority="71"/>
-    <w:lsdException w:name="Colorful List Accent 6" w:uiPriority="72"/>
-    <w:lsdException w:name="Colorful Grid Accent 6" w:uiPriority="73"/>
-    <w:lsdException w:name="Subtle Emphasis" w:uiPriority="19" w:qFormat="1"/>
-    <w:lsdException w:name="Intense Emphasis" w:uiPriority="21" w:qFormat="1"/>
-    <w:lsdException w:name="Subtle Reference" w:uiPriority="31" w:qFormat="1"/>
-    <w:lsdException w:name="Intense Reference" w:uiPriority="32" w:qFormat="1"/>
-    <w:lsdException w:name="Book Title" w:uiPriority="33" w:qFormat="1"/>
-    <w:lsdException w:name="Bibliography" w:semiHidden="1" w:uiPriority="37" w:unhideWhenUsed="1"/>
-    <w:lsdException w:name="TOC Heading" w:semiHidden="1" w:uiPriority="39" w:unhideWhenUsed="1" w:qFormat="1"/>
-    <w:lsdException w:name="Plain Table 1" w:uiPriority="41"/>
-    <w:lsdException w:name="Plain Table 2" w:uiPriority="42"/>
-    <w:lsdException w:name="Plain Table 3" w:uiPriority="43"/>
-    <w:lsdException w:name="Plain Table 4" w:uiPriority="44"/>
-    <w:lsdException w:name="Plain Table 5" w:uiPriority="45"/>
-    <w:lsdException w:name="Grid Table Light" w:uiPriority="40"/>
-    <w:lsdException w:name="Grid Table 1 Light" w:uiPriority="46"/>
-    <w:lsdException w:name="Grid Table 2" w:uiPriority="47"/>
-    <w:lsdException w:name="Grid Table 3" w:uiPriority="48"/>
-    <w:lsdException w:name="Grid Table 4" w:uiPriority="49"/>
-    <w:lsdException w:name="Grid Table 5 Dark" w:uiPriority="50"/>
-    <w:lsdException w:name="Grid Table 6 Colorful" w:uiPriority="51"/>
-    <w:lsdException w:name="Grid Table 7 Colorful" w:uiPriority="52"/>
-    <w:lsdException w:name="Grid Table 1 Light Accent 1" w:uiPriority="46"/>
-    <w:lsdException w:name="Grid Table 2 Accent 1" w:uiPriority="47"/>
-    <w:lsdException w:name="Grid Table 3 Accent 1" w:uiPriority="48"/>
-    <w:lsdException w:name="Grid Table 4 Accent 1" w:uiPriority="49"/>
-    <w:lsdException w:name="Grid Table 5 Dark Accent 1" w:uiPriority="50"/>
-    <w:lsdException w:name="Grid Table 6 Colorful Accent 1" w:uiPriority="51"/>
-    <w:lsdException w:name="Grid Table 7 Colorful Accent 1" w:uiPriority="52"/>
-    <w:lsdException w:name="Grid Table 1 Light Accent 2" w:uiPriority="46"/>
-    <w:lsdException w:name="Grid Table 2 Accent 2" w:uiPriority="47"/>
-    <w:lsdException w:name="Grid Table 3 Accent 2" w:uiPriority="48"/>
-    <w:lsdException w:name="Grid Table 4 Accent 2" w:uiPriority="49"/>
-    <w:lsdException w:name="Grid Table 5 Dark Accent 2" w:uiPriority="50"/>
-    <w:lsdException w:name="Grid Table 6 Colorful Accent 2" w:uiPriority="51"/>
-    <w:lsdException w:name="Grid Table 7 Colorful Accent 2" w:uiPriority="52"/>
-    <w:lsdException w:name="Grid Table 1 Light Accent 3" w:uiPriority="46"/>
-    <w:lsdException w:name="Grid Table 2 Accent 3" w:uiPriority="47"/>
-    <w:lsdException w:name="Grid Table 3 Accent 3" w:uiPriority="48"/>
-    <w:lsdException w:name="Grid Table 4 Accent 3" w:uiPriority="49"/>
-    <w:lsdException w:name="Grid Table 5 Dark Accent 3" w:uiPriority="50"/>
-    <w:lsdException w:name="Grid Table 6 Colorful Accent 3" w:uiPriority="51"/>
-    <w:lsdException w:name="Grid Table 7 Colorful Accent 3" w:uiPriority="52"/>
-    <w:lsdException w:name="Grid Table 1 Light Accent 4" w:uiPriority="46"/>
-    <w:lsdException w:name="Grid Table 2 Accent 4" w:uiPriority="47"/>
-    <w:lsdException w:name="Grid Table 3 Accent 4" w:uiPriority="48"/>
-    <w:lsdException w:name="Grid Table 4 Accent 4" w:uiPriority="49"/>
-    <w:lsdException w:name="Grid Table 5 Dark Accent 4" w:uiPriority="50"/>
-    <w:lsdException w:name="Grid Table 6 Colorful Accent 4" w:uiPriority="51"/>
-    <w:lsdException w:name="Grid Table 7 Colorful Accent 4" w:uiPriority="52"/>
-    <w:lsdException w:name="Grid Table 1 Light Accent 5" w:uiPriority="46"/>
-    <w:lsdException w:name="Grid Table 2 Accent 5" w:uiPriority="47"/>
-    <w:lsdException w:name="Grid Table 3 Accent 5" w:uiPriority="48"/>
-    <w:lsdException w:name="Grid Table 4 Accent 5" w:uiPriority="49"/>
-    <w:lsdException w:name="Grid Table 5 Dark Accent 5" w:uiPriority="50"/>
-    <w:lsdException w:name="Grid Table 6 Colorful Accent 5" w:uiPriority="51"/>
-    <w:lsdException w:name="Grid Table 7 Colorful Accent 5" w:uiPriority="52"/>
-    <w:lsdException w:name="Grid Table 1 Light Accent 6" w:uiPriority="46"/>
-    <w:lsdException w:name="Grid Table 2 Accent 6" w:uiPriority="47"/>
-    <w:lsdException w:name="Grid Table 3 Accent 6" w:uiPriority="48"/>
-    <w:lsdException w:name="Grid Table 4 Accent 6" w:uiPriority="49"/>
-    <w:lsdException w:name="Grid Table 5 Dark Accent 6" w:uiPriority="50"/>
-    <w:lsdException w:name="Grid Table 6 Colorful Accent 6" w:uiPriority="51"/>
-    <w:lsdException w:name="Grid Table 7 Colorful Accent 6" w:uiPriority="52"/>
-    <w:lsdException w:name="List Table 1 Light" w:uiPriority="46"/>
-    <w:lsdException w:name="List Table 2" w:uiPriority="47"/>
-    <w:lsdException w:name="List Table 3" w:uiPriority="48"/>
-    <w:lsdException w:name="List Table 4" w:uiPriority="49"/>
-    <w:lsdException w:name="List Table 5 Dark" w:uiPriority="50"/>
-    <w:lsdException w:name="List Table 6 Colorful" w:uiPriority="51"/>
-    <w:lsdException w:name="List Table 7 Colorful" w:uiPriority="52"/>
-    <w:lsdException w:name="List Table 1 Light Accent 1" w:uiPriority="46"/>
-    <w:lsdException w:name="List Table 2 Accent 1" w:uiPriority="47"/>
-    <w:lsdException w:name="List Table 3 Accent 1" w:uiPriority="48"/>
-    <w:lsdException w:name="List Table 4 Accent 1" w:uiPriority="49"/>
-    <w:lsdException w:name="List Table 5 Dark Accent 1" w:uiPriority="50"/>
-    <w:lsdException w:name="List Table 6 Colorful Accent 1" w:uiPriority="51"/>
-    <w:lsdException w:name="List Table 7 Colorful Accent 1" w:uiPriority="52"/>
-    <w:lsdException w:name="List Table 1 Light Accent 2" w:uiPriority="46"/>
-    <w:lsdException w:name="List Table 2 Accent 2" w:uiPriority="47"/>
-    <w:lsdException w:name="List Table 3 Accent 2" w:uiPriority="48"/>
-    <w:lsdException w:name="List Table 4 Accent 2" w:uiPriority="49"/>
-    <w:lsdException w:name="List Table 5 Dark Accent 2" w:uiPriority="50"/>
-    <w:lsdException w:name="List Table 6 Colorful Accent 2" w:uiPriority="51"/>
-    <w:lsdException w:name="List Table 7 Colorful Accent 2" w:uiPriority="52"/>
-    <w:lsdException w:name="List Table 1 Light Accent 3" w:uiPriority="46"/>
-    <w:lsdException w:name="List Table 2 Accent 3" w:uiPriority="47"/>
-    <w:lsdException w:name="List Table 3 Accent 3" w:uiPriority="48"/>
-    <w:lsdException w:name="List Table 4 Accent 3" w:uiPriority="49"/>
-    <w:lsdException w:name="List Table 5 Dark Accent 3" w:uiPriority="50"/>
-    <w:lsdException w:name="List Table 6 Colorful Accent 3" w:uiPriority="51"/>
-    <w:lsdException w:name="List Table 7 Colorful Accent 3" w:uiPriority="52"/>
-    <w:lsdException w:name="List Table 1 Light Accent 4" w:uiPriority="46"/>
-    <w:lsdException w:name="List Table 2 Accent 4" w:uiPriority="47"/>
-    <w:lsdException w:name="List Table 3 Accent 4" w:uiPriority="48"/>
-    <w:lsdException w:name="List Table 4 Accent 4" w:uiPriority="49"/>
-    <w:lsdException w:name="List Table 5 Dark Accent 4" w:uiPriority="50"/>
-    <w:lsdException w:name="List Table 6 Colorful Accent 4" w:uiPriority="51"/>
-    <w:lsdException w:name="List Table 7 Colorful Accent 4" w:uiPriority="52"/>
-    <w:lsdException w:name="List Table 1 Light Accent 5" w:uiPriority="46"/>
-    <w:lsdException w:name="List Table 2 Accent 5" w:uiPriority="47"/>
-    <w:lsdException w:name="List Table 3 Accent 5" w:uiPriority="48"/>
-    <w:lsdException w:name="List Table 4 Accent 5" w:uiPriority="49"/>
-    <w:lsdException w:name="List Table 5 Dark Accent 5" w:uiPriority="50"/>
-    <w:lsdException w:name="List Table 6 Colorful Accent 5" w:uiPriority="51"/>
-    <w:lsdException w:name="List Table 7 Colorful Accent 5" w:uiPriority="52"/>
-    <w:lsdException w:name="List Table 1 Light Accent 6" w:uiPriority="46"/>
-    <w:lsdException w:name="List Table 2 Accent 6" w:uiPriority="47"/>
-    <w:lsdException w:name="List Table 3 Accent 6" w:uiPriority="48"/>
-    <w:lsdException w:name="List Table 4 Accent 6" w:uiPriority="49"/>
-    <w:lsdException w:name="List Table 5 Dark Accent 6" w:uiPriority="50"/>
-    <w:lsdException w:name="List Table 6 Colorful Accent 6" w:uiPriority="51"/>
-    <w:lsdException w:name="List Table 7 Colorful Accent 6" w:uiPriority="52"/>
+  <w:latentStyles w:defLockedState="0" w:defUIPriority="99" w:defSemiHidden="1" w:defUnhideWhenUsed="1" w:defQFormat="0" w:count="267">
+    <w:lsdException w:name="Normal" w:semiHidden="0" w:uiPriority="0" w:unhideWhenUsed="0" w:qFormat="1"/>
+    <w:lsdException w:name="heading 1" w:semiHidden="0" w:uiPriority="9" w:unhideWhenUsed="0" w:qFormat="1"/>
+    <w:lsdException w:name="heading 2" w:uiPriority="9" w:qFormat="1"/>
+    <w:lsdException w:name="heading 3" w:uiPriority="9" w:qFormat="1"/>
+    <w:lsdException w:name="heading 4" w:uiPriority="9" w:qFormat="1"/>
+    <w:lsdException w:name="heading 5" w:uiPriority="9" w:qFormat="1"/>
+    <w:lsdException w:name="heading 6" w:uiPriority="9" w:qFormat="1"/>
+    <w:lsdException w:name="heading 7" w:uiPriority="9" w:qFormat="1"/>
+    <w:lsdException w:name="heading 8" w:uiPriority="9" w:qFormat="1"/>
+    <w:lsdException w:name="heading 9" w:uiPriority="9" w:qFormat="1"/>
+    <w:lsdException w:name="toc 1" w:uiPriority="39"/>
+    <w:lsdException w:name="toc 2" w:uiPriority="39"/>
+    <w:lsdException w:name="toc 3" w:uiPriority="39"/>
+    <w:lsdException w:name="toc 4" w:uiPriority="39"/>
+    <w:lsdException w:name="toc 5" w:uiPriority="39"/>
+    <w:lsdException w:name="toc 6" w:uiPriority="39"/>
+    <w:lsdException w:name="toc 7" w:uiPriority="39"/>
+    <w:lsdException w:name="toc 8" w:uiPriority="39"/>
+    <w:lsdException w:name="toc 9" w:uiPriority="39"/>
+    <w:lsdException w:name="caption" w:uiPriority="35" w:qFormat="1"/>
+    <w:lsdException w:name="Title" w:semiHidden="0" w:uiPriority="10" w:unhideWhenUsed="0" w:qFormat="1"/>
+    <w:lsdException w:name="Default Paragraph Font" w:uiPriority="1"/>
+    <w:lsdException w:name="Subtitle" w:semiHidden="0" w:uiPriority="11" w:unhideWhenUsed="0" w:qFormat="1"/>
+    <w:lsdException w:name="Strong" w:semiHidden="0" w:uiPriority="22" w:unhideWhenUsed="0" w:qFormat="1"/>
+    <w:lsdException w:name="Emphasis" w:semiHidden="0" w:uiPriority="20" w:unhideWhenUsed="0" w:qFormat="1"/>
+    <w:lsdException w:name="Table Grid" w:semiHidden="0" w:uiPriority="39" w:unhideWhenUsed="0"/>
+    <w:lsdException w:name="Placeholder Text" w:unhideWhenUsed="0"/>
+    <w:lsdException w:name="No Spacing" w:semiHidden="0" w:uiPriority="1" w:unhideWhenUsed="0" w:qFormat="1"/>
+    <w:lsdException w:name="Light Shading" w:semiHidden="0" w:uiPriority="60" w:unhideWhenUsed="0"/>
+    <w:lsdException w:name="Light List" w:semiHidden="0" w:uiPriority="61" w:unhideWhenUsed="0"/>
+    <w:lsdException w:name="Light Grid" w:semiHidden="0" w:uiPriority="62" w:unhideWhenUsed="0"/>
+    <w:lsdException w:name="Medium Shading 1" w:semiHidden="0" w:uiPriority="63" w:unhideWhenUsed="0"/>
+    <w:lsdException w:name="Medium Shading 2" w:semiHidden="0" w:uiPriority="64" w:unhideWhenUsed="0"/>
+    <w:lsdException w:name="Medium List 1" w:semiHidden="0" w:uiPriority="65" w:unhideWhenUsed="0"/>
+    <w:lsdException w:name="Medium List 2" w:semiHidden="0" w:uiPriority="66" w:unhideWhenUsed="0"/>
+    <w:lsdException w:name="Medium Grid 1" w:semiHidden="0" w:uiPriority="67" w:unhideWhenUsed="0"/>
+    <w:lsdException w:name="Medium Grid 2" w:semiHidden="0" w:uiPriority="68" w:unhideWhenUsed="0"/>
+    <w:lsdException w:name="Medium Grid 3" w:semiHidden="0" w:uiPriority="69" w:unhideWhenUsed="0"/>
+    <w:lsdException w:name="Dark List" w:semiHidden="0" w:uiPriority="70" w:unhideWhenUsed="0"/>
+    <w:lsdException w:name="Colorful Shading" w:semiHidden="0" w:uiPriority="71" w:unhideWhenUsed="0"/>
+    <w:lsdException w:name="Colorful List" w:semiHidden="0" w:uiPriority="72" w:unhideWhenUsed="0"/>
+    <w:lsdException w:name="Colorful Grid" w:semiHidden="0" w:uiPriority="73" w:unhideWhenUsed="0"/>
+    <w:lsdException w:name="Light Shading Accent 1" w:semiHidden="0" w:uiPriority="60" w:unhideWhenUsed="0"/>
+    <w:lsdException w:name="Light List Accent 1" w:semiHidden="0" w:uiPriority="61" w:unhideWhenUsed="0"/>
+    <w:lsdException w:name="Light Grid Accent 1" w:semiHidden="0" w:uiPriority="62" w:unhideWhenUsed="0"/>
+    <w:lsdException w:name="Medium Shading 1 Accent 1" w:semiHidden="0" w:uiPriority="63" w:unhideWhenUsed="0"/>
+    <w:lsdException w:name="Medium Shading 2 Accent 1" w:semiHidden="0" w:uiPriority="64" w:unhideWhenUsed="0"/>
+    <w:lsdException w:name="Medium List 1 Accent 1" w:semiHidden="0" w:uiPriority="65" w:unhideWhenUsed="0"/>
+    <w:lsdException w:name="Revision" w:unhideWhenUsed="0"/>
+    <w:lsdException w:name="List Paragraph" w:semiHidden="0" w:uiPriority="34" w:unhideWhenUsed="0" w:qFormat="1"/>
+    <w:lsdException w:name="Quote" w:semiHidden="0" w:uiPriority="29" w:unhideWhenUsed="0" w:qFormat="1"/>
+    <w:lsdException w:name="Intense Quote" w:semiHidden="0" w:uiPriority="30" w:unhideWhenUsed="0" w:qFormat="1"/>
+    <w:lsdException w:name="Medium List 2 Accent 1" w:semiHidden="0" w:uiPriority="66" w:unhideWhenUsed="0"/>
+    <w:lsdException w:name="Medium Grid 1 Accent 1" w:semiHidden="0" w:uiPriority="67" w:unhideWhenUsed="0"/>
+    <w:lsdException w:name="Medium Grid 2 Accent 1" w:semiHidden="0" w:uiPriority="68" w:unhideWhenUsed="0"/>
+    <w:lsdException w:name="Medium Grid 3 Accent 1" w:semiHidden="0" w:uiPriority="69" w:unhideWhenUsed="0"/>
+    <w:lsdException w:name="Dark List Accent 1" w:semiHidden="0" w:uiPriority="70" w:unhideWhenUsed="0"/>
+    <w:lsdException w:name="Colorful Shading Accent 1" w:semiHidden="0" w:uiPriority="71" w:unhideWhenUsed="0"/>
+    <w:lsdException w:name="Colorful List Accent 1" w:semiHidden="0" w:uiPriority="72" w:unhideWhenUsed="0"/>
+    <w:lsdException w:name="Colorful Grid Accent 1" w:semiHidden="0" w:uiPriority="73" w:unhideWhenUsed="0"/>
+    <w:lsdException w:name="Light Shading Accent 2" w:semiHidden="0" w:uiPriority="60" w:unhideWhenUsed="0"/>
+    <w:lsdException w:name="Light List Accent 2" w:semiHidden="0" w:uiPriority="61" w:unhideWhenUsed="0"/>
+    <w:lsdException w:name="Light Grid Accent 2" w:semiHidden="0" w:uiPriority="62" w:unhideWhenUsed="0"/>
+    <w:lsdException w:name="Medium Shading 1 Accent 2" w:semiHidden="0" w:uiPriority="63" w:unhideWhenUsed="0"/>
+    <w:lsdException w:name="Medium Shading 2 Accent 2" w:semiHidden="0" w:uiPriority="64" w:unhideWhenUsed="0"/>
+    <w:lsdException w:name="Medium List 1 Accent 2" w:semiHidden="0" w:uiPriority="65" w:unhideWhenUsed="0"/>
+    <w:lsdException w:name="Medium List 2 Accent 2" w:semiHidden="0" w:uiPriority="66" w:unhideWhenUsed="0"/>
+    <w:lsdException w:name="Medium Grid 1 Accent 2" w:semiHidden="0" w:uiPriority="67" w:unhideWhenUsed="0"/>
+    <w:lsdException w:name="Medium Grid 2 Accent 2" w:semiHidden="0" w:uiPriority="68" w:unhideWhenUsed="0"/>
+    <w:lsdException w:name="Medium Grid 3 Accent 2" w:semiHidden="0" w:uiPriority="69" w:unhideWhenUsed="0"/>
+    <w:lsdException w:name="Dark List Accent 2" w:semiHidden="0" w:uiPriority="70" w:unhideWhenUsed="0"/>
+    <w:lsdException w:name="Colorful Shading Accent 2" w:semiHidden="0" w:uiPriority="71" w:unhideWhenUsed="0"/>
+    <w:lsdException w:name="Colorful List Accent 2" w:semiHidden="0" w:uiPriority="72" w:unhideWhenUsed="0"/>
+    <w:lsdException w:name="Colorful Grid Accent 2" w:semiHidden="0" w:uiPriority="73" w:unhideWhenUsed="0"/>
+    <w:lsdException w:name="Light Shading Accent 3" w:semiHidden="0" w:uiPriority="60" w:unhideWhenUsed="0"/>
+    <w:lsdException w:name="Light List Accent 3" w:semiHidden="0" w:uiPriority="61" w:unhideWhenUsed="0"/>
+    <w:lsdException w:name="Light Grid Accent 3" w:semiHidden="0" w:uiPriority="62" w:unhideWhenUsed="0"/>
+    <w:lsdException w:name="Medium Shading 1 Accent 3" w:semiHidden="0" w:uiPriority="63" w:unhideWhenUsed="0"/>
+    <w:lsdException w:name="Medium Shading 2 Accent 3" w:semiHidden="0" w:uiPriority="64" w:unhideWhenUsed="0"/>
+    <w:lsdException w:name="Medium List 1 Accent 3" w:semiHidden="0" w:uiPriority="65" w:unhideWhenUsed="0"/>
+    <w:lsdException w:name="Medium List 2 Accent 3" w:semiHidden="0" w:uiPriority="66" w:unhideWhenUsed="0"/>
+    <w:lsdException w:name="Medium Grid 1 Accent 3" w:semiHidden="0" w:uiPriority="67" w:unhideWhenUsed="0"/>
+    <w:lsdException w:name="Medium Grid 2 Accent 3" w:semiHidden="0" w:uiPriority="68" w:unhideWhenUsed="0"/>
+    <w:lsdException w:name="Medium Grid 3 Accent 3" w:semiHidden="0" w:uiPriority="69" w:unhideWhenUsed="0"/>
+    <w:lsdException w:name="Dark List Accent 3" w:semiHidden="0" w:uiPriority="70" w:unhideWhenUsed="0"/>
+    <w:lsdException w:name="Colorful Shading Accent 3" w:semiHidden="0" w:uiPriority="71" w:unhideWhenUsed="0"/>
+    <w:lsdException w:name="Colorful List Accent 3" w:semiHidden="0" w:uiPriority="72" w:unhideWhenUsed="0"/>
+    <w:lsdException w:name="Colorful Grid Accent 3" w:semiHidden="0" w:uiPriority="73" w:unhideWhenUsed="0"/>
+    <w:lsdException w:name="Light Shading Accent 4" w:semiHidden="0" w:uiPriority="60" w:unhideWhenUsed="0"/>
+    <w:lsdException w:name="Light List Accent 4" w:semiHidden="0" w:uiPriority="61" w:unhideWhenUsed="0"/>
+    <w:lsdException w:name="Light Grid Accent 4" w:semiHidden="0" w:uiPriority="62" w:unhideWhenUsed="0"/>
+    <w:lsdException w:name="Medium Shading 1 Accent 4" w:semiHidden="0" w:uiPriority="63" w:unhideWhenUsed="0"/>
+    <w:lsdException w:name="Medium Shading 2 Accent 4" w:semiHidden="0" w:uiPriority="64" w:unhideWhenUsed="0"/>
+    <w:lsdException w:name="Medium List 1 Accent 4" w:semiHidden="0" w:uiPriority="65" w:unhideWhenUsed="0"/>
+    <w:lsdException w:name="Medium List 2 Accent 4" w:semiHidden="0" w:uiPriority="66" w:unhideWhenUsed="0"/>
+    <w:lsdException w:name="Medium Grid 1 Accent 4" w:semiHidden="0" w:uiPriority="67" w:unhideWhenUsed="0"/>
+    <w:lsdException w:name="Medium Grid 2 Accent 4" w:semiHidden="0" w:uiPriority="68" w:unhideWhenUsed="0"/>
+    <w:lsdException w:name="Medium Grid 3 Accent 4" w:semiHidden="0" w:uiPriority="69" w:unhideWhenUsed="0"/>
+    <w:lsdException w:name="Dark List Accent 4" w:semiHidden="0" w:uiPriority="70" w:unhideWhenUsed="0"/>
+    <w:lsdException w:name="Colorful Shading Accent 4" w:semiHidden="0" w:uiPriority="71" w:unhideWhenUsed="0"/>
+    <w:lsdException w:name="Colorful List Accent 4" w:semiHidden="0" w:uiPriority="72" w:unhideWhenUsed="0"/>
+    <w:lsdException w:name="Colorful Grid Accent 4" w:semiHidden="0" w:uiPriority="73" w:unhideWhenUsed="0"/>
+    <w:lsdException w:name="Light Shading Accent 5" w:semiHidden="0" w:uiPriority="60" w:unhideWhenUsed="0"/>
+    <w:lsdException w:name="Light List Accent 5" w:semiHidden="0" w:uiPriority="61" w:unhideWhenUsed="0"/>
+    <w:lsdException w:name="Light Grid Accent 5" w:semiHidden="0" w:uiPriority="62" w:unhideWhenUsed="0"/>
+    <w:lsdException w:name="Medium Shading 1 Accent 5" w:semiHidden="0" w:uiPriority="63" w:unhideWhenUsed="0"/>
+    <w:lsdException w:name="Medium Shading 2 Accent 5" w:semiHidden="0" w:uiPriority="64" w:unhideWhenUsed="0"/>
+    <w:lsdException w:name="Medium List 1 Accent 5" w:semiHidden="0" w:uiPriority="65" w:unhideWhenUsed="0"/>
+    <w:lsdException w:name="Medium List 2 Accent 5" w:semiHidden="0" w:uiPriority="66" w:unhideWhenUsed="0"/>
+    <w:lsdException w:name="Medium Grid 1 Accent 5" w:semiHidden="0" w:uiPriority="67" w:unhideWhenUsed="0"/>
+    <w:lsdException w:name="Medium Grid 2 Accent 5" w:semiHidden="0" w:uiPriority="68" w:unhideWhenUsed="0"/>
+    <w:lsdException w:name="Medium Grid 3 Accent 5" w:semiHidden="0" w:uiPriority="69" w:unhideWhenUsed="0"/>
+    <w:lsdException w:name="Dark List Accent 5" w:semiHidden="0" w:uiPriority="70" w:unhideWhenUsed="0"/>
+    <w:lsdException w:name="Colorful Shading Accent 5" w:semiHidden="0" w:uiPriority="71" w:unhideWhenUsed="0"/>
+    <w:lsdException w:name="Colorful List Accent 5" w:semiHidden="0" w:uiPriority="72" w:unhideWhenUsed="0"/>
+    <w:lsdException w:name="Colorful Grid Accent 5" w:semiHidden="0" w:uiPriority="73" w:unhideWhenUsed="0"/>
+    <w:lsdException w:name="Light Shading Accent 6" w:semiHidden="0" w:uiPriority="60" w:unhideWhenUsed="0"/>
+    <w:lsdException w:name="Light List Accent 6" w:semiHidden="0" w:uiPriority="61" w:unhideWhenUsed="0"/>
+    <w:lsdException w:name="Light Grid Accent 6" w:semiHidden="0" w:uiPriority="62" w:unhideWhenUsed="0"/>
+    <w:lsdException w:name="Medium Shading 1 Accent 6" w:semiHidden="0" w:uiPriority="63" w:unhideWhenUsed="0"/>
+    <w:lsdException w:name="Medium Shading 2 Accent 6" w:semiHidden="0" w:uiPriority="64" w:unhideWhenUsed="0"/>
+    <w:lsdException w:name="Medium List 1 Accent 6" w:semiHidden="0" w:uiPriority="65" w:unhideWhenUsed="0"/>
+    <w:lsdException w:name="Medium List 2 Accent 6" w:semiHidden="0" w:uiPriority="66" w:unhideWhenUsed="0"/>
+    <w:lsdException w:name="Medium Grid 1 Accent 6" w:semiHidden="0" w:uiPriority="67" w:unhideWhenUsed="0"/>
+    <w:lsdException w:name="Medium Grid 2 Accent 6" w:semiHidden="0" w:uiPriority="68" w:unhideWhenUsed="0"/>
+    <w:lsdException w:name="Medium Grid 3 Accent 6" w:semiHidden="0" w:uiPriority="69" w:unhideWhenUsed="0"/>
+    <w:lsdException w:name="Dark List Accent 6" w:semiHidden="0" w:uiPriority="70" w:unhideWhenUsed="0"/>
+    <w:lsdException w:name="Colorful Shading Accent 6" w:semiHidden="0" w:uiPriority="71" w:unhideWhenUsed="0"/>
+    <w:lsdException w:name="Colorful List Accent 6" w:semiHidden="0" w:uiPriority="72" w:unhideWhenUsed="0"/>
+    <w:lsdException w:name="Colorful Grid Accent 6" w:semiHidden="0" w:uiPriority="73" w:unhideWhenUsed="0"/>
+    <w:lsdException w:name="Subtle Emphasis" w:semiHidden="0" w:uiPriority="19" w:unhideWhenUsed="0" w:qFormat="1"/>
+    <w:lsdException w:name="Intense Emphasis" w:semiHidden="0" w:uiPriority="21" w:unhideWhenUsed="0" w:qFormat="1"/>
+    <w:lsdException w:name="Subtle Reference" w:semiHidden="0" w:uiPriority="31" w:unhideWhenUsed="0" w:qFormat="1"/>
+    <w:lsdException w:name="Intense Reference" w:semiHidden="0" w:uiPriority="32" w:unhideWhenUsed="0" w:qFormat="1"/>
+    <w:lsdException w:name="Book Title" w:semiHidden="0" w:uiPriority="33" w:unhideWhenUsed="0" w:qFormat="1"/>
+    <w:lsdException w:name="Bibliography" w:uiPriority="37"/>
+    <w:lsdException w:name="TOC Heading" w:uiPriority="39" w:qFormat="1"/>
+  </w:latentStyles>
+  <w:style w:type="paragraph" w:default="1" w:styleId="Normal">
+    <w:name w:val="Normal"/>
+    <w:qFormat/>
+  </w:style>
+  <w:style w:type="character" w:default="1" w:styleId="DefaultParagraphFont">
+    <w:name w:val="Default Paragraph Font"/>
+    <w:uiPriority w:val="1"/>
+    <w:semiHidden/>
+    <w:unhideWhenUsed/>
+  </w:style>
+  <w:style w:type="table" w:default="1" w:styleId="TableNormal">
+    <w:name w:val="Normal Table"/>
+    <w:uiPriority w:val="99"/>
+    <w:semiHidden/>
+    <w:unhideWhenUsed/>
+    <w:tblPr>
+      <w:tblInd w:w="0" w:type="dxa"/>
+      <w:tblCellMar>
+        <w:top w:w="0" w:type="dxa"/>
+        <w:left w:w="108" w:type="dxa"/>
+        <w:bottom w:w="0" w:type="dxa"/>
+        <w:right w:w="108" w:type="dxa"/>
+      </w:tblCellMar>
+    </w:tblPr>
+  </w:style>
+  <w:style w:type="numbering" w:default="1" w:styleId="NoList">
+    <w:name w:val="No List"/>
+    <w:uiPriority w:val="99"/>
+    <w:semiHidden/>
+    <w:unhideWhenUsed/>
+  </w:style>
+</w:styles>
+</file>
+
+<file path=word/stylesWithEffects.xml><?xml version="1.0" encoding="utf-8"?>
+<w:styles xmlns:wpc="http://schemas.microsoft.com/office/word/2010/wordprocessingCanvas" xmlns:mc="http://schemas.openxmlformats.org/markup-compatibility/2006" xmlns:o="urn:schemas-microsoft-com:office:office" xmlns:r="http://schemas.openxmlformats.org/officeDocument/2006/relationships" xmlns:m="http://schemas.openxmlformats.org/officeDocument/2006/math" xmlns:v="urn:schemas-microsoft-com:vml" xmlns:wp14="http://schemas.microsoft.com/office/word/2010/wordprocessingDrawing" xmlns:wp="http://schemas.openxmlformats.org/drawingml/2006/wordprocessingDrawing" xmlns:w10="urn:schemas-microsoft-com:office:word" xmlns:w="http://schemas.openxmlformats.org/wordprocessingml/2006/main" xmlns:w14="http://schemas.microsoft.com/office/word/2010/wordml" xmlns:wpg="http://schemas.microsoft.com/office/word/2010/wordprocessingGroup" xmlns:wpi="http://schemas.microsoft.com/office/word/2010/wordprocessingInk" xmlns:wne="http://schemas.microsoft.com/office/word/2006/wordml" xmlns:wps="http://schemas.microsoft.com/office/word/2010/wordprocessingShape" mc:Ignorable="w14 wp14">
+  <w:docDefaults>
+    <w:rPrDefault>
+      <w:rPr>
+        <w:rFonts w:asciiTheme="minorHAnsi" w:eastAsiaTheme="minorHAnsi" w:hAnsiTheme="minorHAnsi" w:cstheme="minorBidi"/>
+        <w:sz w:val="22"/>
+        <w:szCs w:val="22"/>
+        <w:lang w:val="en-US" w:eastAsia="en-US" w:bidi="ar-SA"/>
+      </w:rPr>
+    </w:rPrDefault>
+    <w:pPrDefault>
+      <w:pPr>
+        <w:spacing w:after="160" w:line="259" w:lineRule="auto"/>
+      </w:pPr>
+    </w:pPrDefault>
+  </w:docDefaults>
+  <w:latentStyles w:defLockedState="0" w:defUIPriority="99" w:defSemiHidden="1" w:defUnhideWhenUsed="1" w:defQFormat="0" w:count="267">
+    <w:lsdException w:name="Normal" w:semiHidden="0" w:uiPriority="0" w:unhideWhenUsed="0" w:qFormat="1"/>
+    <w:lsdException w:name="heading 1" w:semiHidden="0" w:uiPriority="9" w:unhideWhenUsed="0" w:qFormat="1"/>
+    <w:lsdException w:name="heading 2" w:uiPriority="9" w:qFormat="1"/>
+    <w:lsdException w:name="heading 3" w:uiPriority="9" w:qFormat="1"/>
+    <w:lsdException w:name="heading 4" w:uiPriority="9" w:qFormat="1"/>
+    <w:lsdException w:name="heading 5" w:uiPriority="9" w:qFormat="1"/>
+    <w:lsdException w:name="heading 6" w:uiPriority="9" w:qFormat="1"/>
+    <w:lsdException w:name="heading 7" w:uiPriority="9" w:qFormat="1"/>
+    <w:lsdException w:name="heading 8" w:uiPriority="9" w:qFormat="1"/>
+    <w:lsdException w:name="heading 9" w:uiPriority="9" w:qFormat="1"/>
+    <w:lsdException w:name="toc 1" w:uiPriority="39"/>
+    <w:lsdException w:name="toc 2" w:uiPriority="39"/>
+    <w:lsdException w:name="toc 3" w:uiPriority="39"/>
+    <w:lsdException w:name="toc 4" w:uiPriority="39"/>
+    <w:lsdException w:name="toc 5" w:uiPriority="39"/>
+    <w:lsdException w:name="toc 6" w:uiPriority="39"/>
+    <w:lsdException w:name="toc 7" w:uiPriority="39"/>
+    <w:lsdException w:name="toc 8" w:uiPriority="39"/>
+    <w:lsdException w:name="toc 9" w:uiPriority="39"/>
+    <w:lsdException w:name="caption" w:uiPriority="35" w:qFormat="1"/>
+    <w:lsdException w:name="Title" w:semiHidden="0" w:uiPriority="10" w:unhideWhenUsed="0" w:qFormat="1"/>
+    <w:lsdException w:name="Default Paragraph Font" w:uiPriority="1"/>
+    <w:lsdException w:name="Subtitle" w:semiHidden="0" w:uiPriority="11" w:unhideWhenUsed="0" w:qFormat="1"/>
+    <w:lsdException w:name="Strong" w:semiHidden="0" w:uiPriority="22" w:unhideWhenUsed="0" w:qFormat="1"/>
+    <w:lsdException w:name="Emphasis" w:semiHidden="0" w:uiPriority="20" w:unhideWhenUsed="0" w:qFormat="1"/>
+    <w:lsdException w:name="Table Grid" w:semiHidden="0" w:uiPriority="39" w:unhideWhenUsed="0"/>
+    <w:lsdException w:name="Placeholder Text" w:unhideWhenUsed="0"/>
+    <w:lsdException w:name="No Spacing" w:semiHidden="0" w:uiPriority="1" w:unhideWhenUsed="0" w:qFormat="1"/>
+    <w:lsdException w:name="Light Shading" w:semiHidden="0" w:uiPriority="60" w:unhideWhenUsed="0"/>
+    <w:lsdException w:name="Light List" w:semiHidden="0" w:uiPriority="61" w:unhideWhenUsed="0"/>
+    <w:lsdException w:name="Light Grid" w:semiHidden="0" w:uiPriority="62" w:unhideWhenUsed="0"/>
+    <w:lsdException w:name="Medium Shading 1" w:semiHidden="0" w:uiPriority="63" w:unhideWhenUsed="0"/>
+    <w:lsdException w:name="Medium Shading 2" w:semiHidden="0" w:uiPriority="64" w:unhideWhenUsed="0"/>
+    <w:lsdException w:name="Medium List 1" w:semiHidden="0" w:uiPriority="65" w:unhideWhenUsed="0"/>
+    <w:lsdException w:name="Medium List 2" w:semiHidden="0" w:uiPriority="66" w:unhideWhenUsed="0"/>
+    <w:lsdException w:name="Medium Grid 1" w:semiHidden="0" w:uiPriority="67" w:unhideWhenUsed="0"/>
+    <w:lsdException w:name="Medium Grid 2" w:semiHidden="0" w:uiPriority="68" w:unhideWhenUsed="0"/>
+    <w:lsdException w:name="Medium Grid 3" w:semiHidden="0" w:uiPriority="69" w:unhideWhenUsed="0"/>
+    <w:lsdException w:name="Dark List" w:semiHidden="0" w:uiPriority="70" w:unhideWhenUsed="0"/>
+    <w:lsdException w:name="Colorful Shading" w:semiHidden="0" w:uiPriority="71" w:unhideWhenUsed="0"/>
+    <w:lsdException w:name="Colorful List" w:semiHidden="0" w:uiPriority="72" w:unhideWhenUsed="0"/>
+    <w:lsdException w:name="Colorful Grid" w:semiHidden="0" w:uiPriority="73" w:unhideWhenUsed="0"/>
+    <w:lsdException w:name="Light Shading Accent 1" w:semiHidden="0" w:uiPriority="60" w:unhideWhenUsed="0"/>
+    <w:lsdException w:name="Light List Accent 1" w:semiHidden="0" w:uiPriority="61" w:unhideWhenUsed="0"/>
+    <w:lsdException w:name="Light Grid Accent 1" w:semiHidden="0" w:uiPriority="62" w:unhideWhenUsed="0"/>
+    <w:lsdException w:name="Medium Shading 1 Accent 1" w:semiHidden="0" w:uiPriority="63" w:unhideWhenUsed="0"/>
+    <w:lsdException w:name="Medium Shading 2 Accent 1" w:semiHidden="0" w:uiPriority="64" w:unhideWhenUsed="0"/>
+    <w:lsdException w:name="Medium List 1 Accent 1" w:semiHidden="0" w:uiPriority="65" w:unhideWhenUsed="0"/>
+    <w:lsdException w:name="Revision" w:unhideWhenUsed="0"/>
+    <w:lsdException w:name="List Paragraph" w:semiHidden="0" w:uiPriority="34" w:unhideWhenUsed="0" w:qFormat="1"/>
+    <w:lsdException w:name="Quote" w:semiHidden="0" w:uiPriority="29" w:unhideWhenUsed="0" w:qFormat="1"/>
+    <w:lsdException w:name="Intense Quote" w:semiHidden="0" w:uiPriority="30" w:unhideWhenUsed="0" w:qFormat="1"/>
+    <w:lsdException w:name="Medium List 2 Accent 1" w:semiHidden="0" w:uiPriority="66" w:unhideWhenUsed="0"/>
+    <w:lsdException w:name="Medium Grid 1 Accent 1" w:semiHidden="0" w:uiPriority="67" w:unhideWhenUsed="0"/>
+    <w:lsdException w:name="Medium Grid 2 Accent 1" w:semiHidden="0" w:uiPriority="68" w:unhideWhenUsed="0"/>
+    <w:lsdException w:name="Medium Grid 3 Accent 1" w:semiHidden="0" w:uiPriority="69" w:unhideWhenUsed="0"/>
+    <w:lsdException w:name="Dark List Accent 1" w:semiHidden="0" w:uiPriority="70" w:unhideWhenUsed="0"/>
+    <w:lsdException w:name="Colorful Shading Accent 1" w:semiHidden="0" w:uiPriority="71" w:unhideWhenUsed="0"/>
+    <w:lsdException w:name="Colorful List Accent 1" w:semiHidden="0" w:uiPriority="72" w:unhideWhenUsed="0"/>
+    <w:lsdException w:name="Colorful Grid Accent 1" w:semiHidden="0" w:uiPriority="73" w:unhideWhenUsed="0"/>
+    <w:lsdException w:name="Light Shading Accent 2" w:semiHidden="0" w:uiPriority="60" w:unhideWhenUsed="0"/>
+    <w:lsdException w:name="Light List Accent 2" w:semiHidden="0" w:uiPriority="61" w:unhideWhenUsed="0"/>
+    <w:lsdException w:name="Light Grid Accent 2" w:semiHidden="0" w:uiPriority="62" w:unhideWhenUsed="0"/>
+    <w:lsdException w:name="Medium Shading 1 Accent 2" w:semiHidden="0" w:uiPriority="63" w:unhideWhenUsed="0"/>
+    <w:lsdException w:name="Medium Shading 2 Accent 2" w:semiHidden="0" w:uiPriority="64" w:unhideWhenUsed="0"/>
+    <w:lsdException w:name="Medium List 1 Accent 2" w:semiHidden="0" w:uiPriority="65" w:unhideWhenUsed="0"/>
+    <w:lsdException w:name="Medium List 2 Accent 2" w:semiHidden="0" w:uiPriority="66" w:unhideWhenUsed="0"/>
+    <w:lsdException w:name="Medium Grid 1 Accent 2" w:semiHidden="0" w:uiPriority="67" w:unhideWhenUsed="0"/>
+    <w:lsdException w:name="Medium Grid 2 Accent 2" w:semiHidden="0" w:uiPriority="68" w:unhideWhenUsed="0"/>
+    <w:lsdException w:name="Medium Grid 3 Accent 2" w:semiHidden="0" w:uiPriority="69" w:unhideWhenUsed="0"/>
+    <w:lsdException w:name="Dark List Accent 2" w:semiHidden="0" w:uiPriority="70" w:unhideWhenUsed="0"/>
+    <w:lsdException w:name="Colorful Shading Accent 2" w:semiHidden="0" w:uiPriority="71" w:unhideWhenUsed="0"/>
+    <w:lsdException w:name="Colorful List Accent 2" w:semiHidden="0" w:uiPriority="72" w:unhideWhenUsed="0"/>
+    <w:lsdException w:name="Colorful Grid Accent 2" w:semiHidden="0" w:uiPriority="73" w:unhideWhenUsed="0"/>
+    <w:lsdException w:name="Light Shading Accent 3" w:semiHidden="0" w:uiPriority="60" w:unhideWhenUsed="0"/>
+    <w:lsdException w:name="Light List Accent 3" w:semiHidden="0" w:uiPriority="61" w:unhideWhenUsed="0"/>
+    <w:lsdException w:name="Light Grid Accent 3" w:semiHidden="0" w:uiPriority="62" w:unhideWhenUsed="0"/>
+    <w:lsdException w:name="Medium Shading 1 Accent 3" w:semiHidden="0" w:uiPriority="63" w:unhideWhenUsed="0"/>
+    <w:lsdException w:name="Medium Shading 2 Accent 3" w:semiHidden="0" w:uiPriority="64" w:unhideWhenUsed="0"/>
+    <w:lsdException w:name="Medium List 1 Accent 3" w:semiHidden="0" w:uiPriority="65" w:unhideWhenUsed="0"/>
+    <w:lsdException w:name="Medium List 2 Accent 3" w:semiHidden="0" w:uiPriority="66" w:unhideWhenUsed="0"/>
+    <w:lsdException w:name="Medium Grid 1 Accent 3" w:semiHidden="0" w:uiPriority="67" w:unhideWhenUsed="0"/>
+    <w:lsdException w:name="Medium Grid 2 Accent 3" w:semiHidden="0" w:uiPriority="68" w:unhideWhenUsed="0"/>
+    <w:lsdException w:name="Medium Grid 3 Accent 3" w:semiHidden="0" w:uiPriority="69" w:unhideWhenUsed="0"/>
+    <w:lsdException w:name="Dark List Accent 3" w:semiHidden="0" w:uiPriority="70" w:unhideWhenUsed="0"/>
+    <w:lsdException w:name="Colorful Shading Accent 3" w:semiHidden="0" w:uiPriority="71" w:unhideWhenUsed="0"/>
+    <w:lsdException w:name="Colorful List Accent 3" w:semiHidden="0" w:uiPriority="72" w:unhideWhenUsed="0"/>
+    <w:lsdException w:name="Colorful Grid Accent 3" w:semiHidden="0" w:uiPriority="73" w:unhideWhenUsed="0"/>
+    <w:lsdException w:name="Light Shading Accent 4" w:semiHidden="0" w:uiPriority="60" w:unhideWhenUsed="0"/>
+    <w:lsdException w:name="Light List Accent 4" w:semiHidden="0" w:uiPriority="61" w:unhideWhenUsed="0"/>
+    <w:lsdException w:name="Light Grid Accent 4" w:semiHidden="0" w:uiPriority="62" w:unhideWhenUsed="0"/>
+    <w:lsdException w:name="Medium Shading 1 Accent 4" w:semiHidden="0" w:uiPriority="63" w:unhideWhenUsed="0"/>
+    <w:lsdException w:name="Medium Shading 2 Accent 4" w:semiHidden="0" w:uiPriority="64" w:unhideWhenUsed="0"/>
+    <w:lsdException w:name="Medium List 1 Accent 4" w:semiHidden="0" w:uiPriority="65" w:unhideWhenUsed="0"/>
+    <w:lsdException w:name="Medium List 2 Accent 4" w:semiHidden="0" w:uiPriority="66" w:unhideWhenUsed="0"/>
+    <w:lsdException w:name="Medium Grid 1 Accent 4" w:semiHidden="0" w:uiPriority="67" w:unhideWhenUsed="0"/>
+    <w:lsdException w:name="Medium Grid 2 Accent 4" w:semiHidden="0" w:uiPriority="68" w:unhideWhenUsed="0"/>
+    <w:lsdException w:name="Medium Grid 3 Accent 4" w:semiHidden="0" w:uiPriority="69" w:unhideWhenUsed="0"/>
+    <w:lsdException w:name="Dark List Accent 4" w:semiHidden="0" w:uiPriority="70" w:unhideWhenUsed="0"/>
+    <w:lsdException w:name="Colorful Shading Accent 4" w:semiHidden="0" w:uiPriority="71" w:unhideWhenUsed="0"/>
+    <w:lsdException w:name="Colorful List Accent 4" w:semiHidden="0" w:uiPriority="72" w:unhideWhenUsed="0"/>
+    <w:lsdException w:name="Colorful Grid Accent 4" w:semiHidden="0" w:uiPriority="73" w:unhideWhenUsed="0"/>
+    <w:lsdException w:name="Light Shading Accent 5" w:semiHidden="0" w:uiPriority="60" w:unhideWhenUsed="0"/>
+    <w:lsdException w:name="Light List Accent 5" w:semiHidden="0" w:uiPriority="61" w:unhideWhenUsed="0"/>
+    <w:lsdException w:name="Light Grid Accent 5" w:semiHidden="0" w:uiPriority="62" w:unhideWhenUsed="0"/>
+    <w:lsdException w:name="Medium Shading 1 Accent 5" w:semiHidden="0" w:uiPriority="63" w:unhideWhenUsed="0"/>
+    <w:lsdException w:name="Medium Shading 2 Accent 5" w:semiHidden="0" w:uiPriority="64" w:unhideWhenUsed="0"/>
+    <w:lsdException w:name="Medium List 1 Accent 5" w:semiHidden="0" w:uiPriority="65" w:unhideWhenUsed="0"/>
+    <w:lsdException w:name="Medium List 2 Accent 5" w:semiHidden="0" w:uiPriority="66" w:unhideWhenUsed="0"/>
+    <w:lsdException w:name="Medium Grid 1 Accent 5" w:semiHidden="0" w:uiPriority="67" w:unhideWhenUsed="0"/>
+    <w:lsdException w:name="Medium Grid 2 Accent 5" w:semiHidden="0" w:uiPriority="68" w:unhideWhenUsed="0"/>
+    <w:lsdException w:name="Medium Grid 3 Accent 5" w:semiHidden="0" w:uiPriority="69" w:unhideWhenUsed="0"/>
+    <w:lsdException w:name="Dark List Accent 5" w:semiHidden="0" w:uiPriority="70" w:unhideWhenUsed="0"/>
+    <w:lsdException w:name="Colorful Shading Accent 5" w:semiHidden="0" w:uiPriority="71" w:unhideWhenUsed="0"/>
+    <w:lsdException w:name="Colorful List Accent 5" w:semiHidden="0" w:uiPriority="72" w:unhideWhenUsed="0"/>
+    <w:lsdException w:name="Colorful Grid Accent 5" w:semiHidden="0" w:uiPriority="73" w:unhideWhenUsed="0"/>
+    <w:lsdException w:name="Light Shading Accent 6" w:semiHidden="0" w:uiPriority="60" w:unhideWhenUsed="0"/>
+    <w:lsdException w:name="Light List Accent 6" w:semiHidden="0" w:uiPriority="61" w:unhideWhenUsed="0"/>
+    <w:lsdException w:name="Light Grid Accent 6" w:semiHidden="0" w:uiPriority="62" w:unhideWhenUsed="0"/>
+    <w:lsdException w:name="Medium Shading 1 Accent 6" w:semiHidden="0" w:uiPriority="63" w:unhideWhenUsed="0"/>
+    <w:lsdException w:name="Medium Shading 2 Accent 6" w:semiHidden="0" w:uiPriority="64" w:unhideWhenUsed="0"/>
+    <w:lsdException w:name="Medium List 1 Accent 6" w:semiHidden="0" w:uiPriority="65" w:unhideWhenUsed="0"/>
+    <w:lsdException w:name="Medium List 2 Accent 6" w:semiHidden="0" w:uiPriority="66" w:unhideWhenUsed="0"/>
+    <w:lsdException w:name="Medium Grid 1 Accent 6" w:semiHidden="0" w:uiPriority="67" w:unhideWhenUsed="0"/>
+    <w:lsdException w:name="Medium Grid 2 Accent 6" w:semiHidden="0" w:uiPriority="68" w:unhideWhenUsed="0"/>
+    <w:lsdException w:name="Medium Grid 3 Accent 6" w:semiHidden="0" w:uiPriority="69" w:unhideWhenUsed="0"/>
+    <w:lsdException w:name="Dark List Accent 6" w:semiHidden="0" w:uiPriority="70" w:unhideWhenUsed="0"/>
+    <w:lsdException w:name="Colorful Shading Accent 6" w:semiHidden="0" w:uiPriority="71" w:unhideWhenUsed="0"/>
+    <w:lsdException w:name="Colorful List Accent 6" w:semiHidden="0" w:uiPriority="72" w:unhideWhenUsed="0"/>
+    <w:lsdException w:name="Colorful Grid Accent 6" w:semiHidden="0" w:uiPriority="73" w:unhideWhenUsed="0"/>
+    <w:lsdException w:name="Subtle Emphasis" w:semiHidden="0" w:uiPriority="19" w:unhideWhenUsed="0" w:qFormat="1"/>
+    <w:lsdException w:name="Intense Emphasis" w:semiHidden="0" w:uiPriority="21" w:unhideWhenUsed="0" w:qFormat="1"/>
+    <w:lsdException w:name="Subtle Reference" w:semiHidden="0" w:uiPriority="31" w:unhideWhenUsed="0" w:qFormat="1"/>
+    <w:lsdException w:name="Intense Reference" w:semiHidden="0" w:uiPriority="32" w:unhideWhenUsed="0" w:qFormat="1"/>
+    <w:lsdException w:name="Book Title" w:semiHidden="0" w:uiPriority="33" w:unhideWhenUsed="0" w:qFormat="1"/>
+    <w:lsdException w:name="Bibliography" w:uiPriority="37"/>
+    <w:lsdException w:name="TOC Heading" w:uiPriority="39" w:qFormat="1"/>
   </w:latentStyles>
   <w:style w:type="paragraph" w:default="1" w:styleId="Normal">
     <w:name w:val="Normal"/>
@@ -8674,7 +8648,7 @@
   <a:extraClrSchemeLst/>
   <a:extLst>
     <a:ext uri="{05A4C25C-085E-4340-85A3-A5531E510DB2}">
-      <thm15:themeFamily xmlns:thm15="http://schemas.microsoft.com/office/thememl/2012/main" name="Office Theme" id="{62F939B6-93AF-4DB8-9C6B-D6C7DFDC589F}" vid="{4A3C46E8-61CC-4603-A589-7422A47A8E4A}"/>
+      <thm15:themeFamily xmlns:thm15="http://schemas.microsoft.com/office/thememl/2012/main" xmlns="" name="Office Theme" id="{62F939B6-93AF-4DB8-9C6B-D6C7DFDC589F}" vid="{4A3C46E8-61CC-4603-A589-7422A47A8E4A}"/>
     </a:ext>
   </a:extLst>
 </a:theme>
@@ -8685,7 +8659,7 @@
 </file>
 
 <file path=customXml/itemProps1.xml><?xml version="1.0" encoding="utf-8"?>
-<ds:datastoreItem xmlns:ds="http://schemas.openxmlformats.org/officeDocument/2006/customXml" ds:itemID="{7D8C50FF-033A-4924-9306-503FD6BDCC74}">
+<ds:datastoreItem xmlns:ds="http://schemas.openxmlformats.org/officeDocument/2006/customXml" ds:itemID="{3EC664CE-50BE-4732-AC47-985063E5DE5C}">
   <ds:schemaRefs>
     <ds:schemaRef ds:uri="http://schemas.openxmlformats.org/officeDocument/2006/bibliography"/>
   </ds:schemaRefs>

</xml_diff>